<commit_message>
Finish JMP tutorial setup
</commit_message>
<xml_diff>
--- a/Step-1-Joint-Model-Personalization/JointModelPersonalizationTutorial.docx
+++ b/Step-1-Joint-Model-Personalization/JointModelPersonalizationTutorial.docx
@@ -207,13 +207,41 @@
         <w:rPr>
           <w:rFonts w:ascii="Times New Roman" w:hAnsi="Times New Roman" w:cs="Times New Roman"/>
         </w:rPr>
-        <w:t>The inputs to JMP are a scaled generic OpenSim model, kinematic marker data from one or more motion trials, and a JMP settings file. This tutorial will explore the creation of JMP settings file</w:t>
-      </w:r>
-      <w:r>
-        <w:rPr>
-          <w:rFonts w:ascii="Times New Roman" w:hAnsi="Times New Roman" w:cs="Times New Roman"/>
-        </w:rPr>
-        <w:t xml:space="preserve"> using both the NMSM Pipeline GUI in OpenSim, and by directly editing the settings file in a text editor</w:t>
+        <w:t xml:space="preserve">The inputs to JMP are a scaled generic </w:t>
+      </w:r>
+      <w:proofErr w:type="spellStart"/>
+      <w:r>
+        <w:rPr>
+          <w:rFonts w:ascii="Times New Roman" w:hAnsi="Times New Roman" w:cs="Times New Roman"/>
+        </w:rPr>
+        <w:t>OpenSim</w:t>
+      </w:r>
+      <w:proofErr w:type="spellEnd"/>
+      <w:r>
+        <w:rPr>
+          <w:rFonts w:ascii="Times New Roman" w:hAnsi="Times New Roman" w:cs="Times New Roman"/>
+        </w:rPr>
+        <w:t xml:space="preserve"> model, kinematic marker data from one or more motion trials, and a JMP settings file. This tutorial will explore the creation of JMP settings file</w:t>
+      </w:r>
+      <w:r>
+        <w:rPr>
+          <w:rFonts w:ascii="Times New Roman" w:hAnsi="Times New Roman" w:cs="Times New Roman"/>
+        </w:rPr>
+        <w:t xml:space="preserve"> using both the NMSM Pipeline GUI in </w:t>
+      </w:r>
+      <w:proofErr w:type="spellStart"/>
+      <w:r>
+        <w:rPr>
+          <w:rFonts w:ascii="Times New Roman" w:hAnsi="Times New Roman" w:cs="Times New Roman"/>
+        </w:rPr>
+        <w:t>OpenSim</w:t>
+      </w:r>
+      <w:proofErr w:type="spellEnd"/>
+      <w:r>
+        <w:rPr>
+          <w:rFonts w:ascii="Times New Roman" w:hAnsi="Times New Roman" w:cs="Times New Roman"/>
+        </w:rPr>
+        <w:t>, and by directly editing the settings file in a text editor</w:t>
       </w:r>
       <w:r>
         <w:rPr>
@@ -241,304 +269,6 @@
           <w:b/>
           <w:bCs/>
         </w:rPr>
-        <w:t>Before running JMP:</w:t>
-      </w:r>
-    </w:p>
-    <w:p>
-      <w:pPr>
-        <w:pStyle w:val="ListParagraph"/>
-        <w:numPr>
-          <w:ilvl w:val="0"/>
-          <w:numId w:val="1"/>
-        </w:numPr>
-        <w:rPr>
-          <w:rFonts w:ascii="Times New Roman" w:hAnsi="Times New Roman" w:cs="Times New Roman"/>
-        </w:rPr>
-      </w:pPr>
-      <w:r>
-        <w:rPr>
-          <w:rFonts w:ascii="Times New Roman" w:hAnsi="Times New Roman" w:cs="Times New Roman"/>
-        </w:rPr>
-        <w:t>Open the OpenSim model “UF_Subject_3_</w:t>
-      </w:r>
-      <w:r>
-        <w:rPr>
-          <w:rFonts w:ascii="Times New Roman" w:hAnsi="Times New Roman" w:cs="Times New Roman"/>
-        </w:rPr>
-        <w:t>scaled</w:t>
-      </w:r>
-      <w:r>
-        <w:rPr>
-          <w:rFonts w:ascii="Times New Roman" w:hAnsi="Times New Roman" w:cs="Times New Roman"/>
-        </w:rPr>
-        <w:t>.osim</w:t>
-      </w:r>
-      <w:r>
-        <w:rPr>
-          <w:rFonts w:ascii="Times New Roman" w:hAnsi="Times New Roman" w:cs="Times New Roman"/>
-          <w:b/>
-          <w:bCs/>
-        </w:rPr>
-        <w:t xml:space="preserve">” </w:t>
-      </w:r>
-      <w:r>
-        <w:rPr>
-          <w:rFonts w:ascii="Times New Roman" w:hAnsi="Times New Roman" w:cs="Times New Roman"/>
-        </w:rPr>
-        <w:t xml:space="preserve">in the OpenSim GUI. </w:t>
-      </w:r>
-    </w:p>
-    <w:p>
-      <w:pPr>
-        <w:pStyle w:val="ListParagraph"/>
-        <w:numPr>
-          <w:ilvl w:val="0"/>
-          <w:numId w:val="1"/>
-        </w:numPr>
-        <w:rPr>
-          <w:rFonts w:ascii="Times New Roman" w:hAnsi="Times New Roman" w:cs="Times New Roman"/>
-        </w:rPr>
-      </w:pPr>
-      <w:r>
-        <w:rPr>
-          <w:rFonts w:ascii="Times New Roman" w:hAnsi="Times New Roman" w:cs="Times New Roman"/>
-        </w:rPr>
-        <w:t>Run the Inverse Kinematics (IK) tool on the model using the marker file “</w:t>
-      </w:r>
-      <w:r>
-        <w:rPr>
-          <w:rFonts w:ascii="Times New Roman" w:hAnsi="Times New Roman" w:cs="Times New Roman"/>
-        </w:rPr>
-        <w:t>GaitTrial_markers_jmp</w:t>
-      </w:r>
-      <w:r>
-        <w:rPr>
-          <w:rFonts w:ascii="Times New Roman" w:hAnsi="Times New Roman" w:cs="Times New Roman"/>
-        </w:rPr>
-        <w:t>.trc”</w:t>
-      </w:r>
-    </w:p>
-    <w:p>
-      <w:pPr>
-        <w:pStyle w:val="ListParagraph"/>
-        <w:numPr>
-          <w:ilvl w:val="1"/>
-          <w:numId w:val="1"/>
-        </w:numPr>
-        <w:rPr>
-          <w:rFonts w:ascii="Times New Roman" w:hAnsi="Times New Roman" w:cs="Times New Roman"/>
-        </w:rPr>
-      </w:pPr>
-      <w:r>
-        <w:rPr>
-          <w:rFonts w:ascii="Times New Roman" w:hAnsi="Times New Roman" w:cs="Times New Roman"/>
-        </w:rPr>
-        <w:t xml:space="preserve">Keep all weights equal to 1. When JMP runs IK, </w:t>
-      </w:r>
-      <w:r>
-        <w:rPr>
-          <w:rFonts w:ascii="Times New Roman" w:hAnsi="Times New Roman" w:cs="Times New Roman"/>
-        </w:rPr>
-        <w:t>it also uses weights of 1.</w:t>
-      </w:r>
-    </w:p>
-    <w:p>
-      <w:pPr>
-        <w:pStyle w:val="ListParagraph"/>
-        <w:numPr>
-          <w:ilvl w:val="0"/>
-          <w:numId w:val="1"/>
-        </w:numPr>
-        <w:rPr>
-          <w:rFonts w:ascii="Times New Roman" w:hAnsi="Times New Roman" w:cs="Times New Roman"/>
-        </w:rPr>
-      </w:pPr>
-      <w:r>
-        <w:rPr>
-          <w:rFonts w:ascii="Times New Roman" w:hAnsi="Times New Roman" w:cs="Times New Roman"/>
-        </w:rPr>
-        <w:t>Open “</w:t>
-      </w:r>
-      <w:r>
-        <w:rPr>
-          <w:rFonts w:ascii="Times New Roman" w:hAnsi="Times New Roman" w:cs="Times New Roman"/>
-        </w:rPr>
-        <w:t>GaitTrial_markers_jmp</w:t>
-      </w:r>
-      <w:r>
-        <w:rPr>
-          <w:rFonts w:ascii="Times New Roman" w:hAnsi="Times New Roman" w:cs="Times New Roman"/>
-        </w:rPr>
-        <w:t>.trc” in the OpenSim GUI with “File&gt;Preview Experimental Data”</w:t>
-      </w:r>
-    </w:p>
-    <w:p>
-      <w:pPr>
-        <w:pStyle w:val="ListParagraph"/>
-        <w:numPr>
-          <w:ilvl w:val="0"/>
-          <w:numId w:val="1"/>
-        </w:numPr>
-        <w:rPr>
-          <w:rFonts w:ascii="Times New Roman" w:hAnsi="Times New Roman" w:cs="Times New Roman"/>
-        </w:rPr>
-      </w:pPr>
-      <w:r>
-        <w:rPr>
-          <w:rFonts w:ascii="Times New Roman" w:hAnsi="Times New Roman" w:cs="Times New Roman"/>
-        </w:rPr>
-        <w:t>Sync the experimental marker motion with your generated IK Result and inspect the motion</w:t>
-      </w:r>
-    </w:p>
-    <w:p>
-      <w:pPr>
-        <w:pStyle w:val="ListParagraph"/>
-        <w:numPr>
-          <w:ilvl w:val="0"/>
-          <w:numId w:val="1"/>
-        </w:numPr>
-        <w:rPr>
-          <w:rFonts w:ascii="Times New Roman" w:hAnsi="Times New Roman" w:cs="Times New Roman"/>
-          <w:b/>
-          <w:bCs/>
-        </w:rPr>
-      </w:pPr>
-      <w:r>
-        <w:rPr>
-          <w:rFonts w:ascii="Times New Roman" w:hAnsi="Times New Roman" w:cs="Times New Roman"/>
-          <w:b/>
-          <w:bCs/>
-        </w:rPr>
-        <w:t>Questions:</w:t>
-      </w:r>
-    </w:p>
-    <w:p>
-      <w:pPr>
-        <w:pStyle w:val="ListParagraph"/>
-        <w:numPr>
-          <w:ilvl w:val="1"/>
-          <w:numId w:val="1"/>
-        </w:numPr>
-        <w:rPr>
-          <w:rFonts w:ascii="Times New Roman" w:hAnsi="Times New Roman" w:cs="Times New Roman"/>
-        </w:rPr>
-      </w:pPr>
-      <w:r>
-        <w:rPr>
-          <w:rFonts w:ascii="Times New Roman" w:hAnsi="Times New Roman" w:cs="Times New Roman"/>
-        </w:rPr>
-        <w:t>What is the average marker RMS error throughout the gait cycle?</w:t>
-      </w:r>
-    </w:p>
-    <w:p>
-      <w:pPr>
-        <w:pStyle w:val="ListParagraph"/>
-        <w:numPr>
-          <w:ilvl w:val="1"/>
-          <w:numId w:val="1"/>
-        </w:numPr>
-        <w:rPr>
-          <w:rFonts w:ascii="Times New Roman" w:hAnsi="Times New Roman" w:cs="Times New Roman"/>
-        </w:rPr>
-      </w:pPr>
-      <w:r>
-        <w:rPr>
-          <w:rFonts w:ascii="Times New Roman" w:hAnsi="Times New Roman" w:cs="Times New Roman"/>
-        </w:rPr>
-        <w:t xml:space="preserve">Which markers </w:t>
-      </w:r>
-      <w:r>
-        <w:rPr>
-          <w:rFonts w:ascii="Times New Roman" w:hAnsi="Times New Roman" w:cs="Times New Roman"/>
-        </w:rPr>
-        <w:t>have the highest error. Wh</w:t>
-      </w:r>
-      <w:r>
-        <w:rPr>
-          <w:rFonts w:ascii="Times New Roman" w:hAnsi="Times New Roman" w:cs="Times New Roman"/>
-        </w:rPr>
-        <w:t>at do you think is causing this error</w:t>
-      </w:r>
-      <w:r>
-        <w:rPr>
-          <w:rFonts w:ascii="Times New Roman" w:hAnsi="Times New Roman" w:cs="Times New Roman"/>
-        </w:rPr>
-        <w:t>?</w:t>
-      </w:r>
-    </w:p>
-    <w:p>
-      <w:pPr>
-        <w:pStyle w:val="ListParagraph"/>
-        <w:numPr>
-          <w:ilvl w:val="2"/>
-          <w:numId w:val="1"/>
-        </w:numPr>
-        <w:rPr>
-          <w:rFonts w:ascii="Times New Roman" w:hAnsi="Times New Roman" w:cs="Times New Roman"/>
-        </w:rPr>
-      </w:pPr>
-      <w:r>
-        <w:rPr>
-          <w:rFonts w:ascii="Times New Roman" w:hAnsi="Times New Roman" w:cs="Times New Roman"/>
-        </w:rPr>
-        <w:t>Hint, think about where these markers are on the body. Are they placed over bone landmarks?</w:t>
-      </w:r>
-    </w:p>
-    <w:p>
-      <w:pPr>
-        <w:pStyle w:val="ListParagraph"/>
-        <w:numPr>
-          <w:ilvl w:val="1"/>
-          <w:numId w:val="1"/>
-        </w:numPr>
-        <w:rPr>
-          <w:rFonts w:ascii="Times New Roman" w:hAnsi="Times New Roman" w:cs="Times New Roman"/>
-        </w:rPr>
-      </w:pPr>
-      <w:r>
-        <w:rPr>
-          <w:rFonts w:ascii="Times New Roman" w:hAnsi="Times New Roman" w:cs="Times New Roman"/>
-        </w:rPr>
-        <w:t>What are some methods you think could reduce this error?</w:t>
-      </w:r>
-    </w:p>
-    <w:p>
-      <w:pPr>
-        <w:rPr>
-          <w:rFonts w:ascii="Times New Roman" w:hAnsi="Times New Roman" w:cs="Times New Roman"/>
-          <w:b/>
-          <w:bCs/>
-        </w:rPr>
-      </w:pPr>
-      <w:r>
-        <w:rPr>
-          <w:rFonts w:ascii="Times New Roman" w:hAnsi="Times New Roman" w:cs="Times New Roman"/>
-          <w:b/>
-          <w:bCs/>
-        </w:rPr>
-        <w:br w:type="page"/>
-      </w:r>
-    </w:p>
-    <w:p>
-      <w:pPr>
-        <w:pStyle w:val="ListParagraph"/>
-        <w:numPr>
-          <w:ilvl w:val="0"/>
-          <w:numId w:val="6"/>
-        </w:numPr>
-        <w:rPr>
-          <w:rFonts w:ascii="Times New Roman" w:hAnsi="Times New Roman" w:cs="Times New Roman"/>
-          <w:b/>
-          <w:bCs/>
-        </w:rPr>
-      </w:pPr>
-      <w:r>
-        <w:rPr>
-          <w:rFonts w:ascii="Times New Roman" w:hAnsi="Times New Roman" w:cs="Times New Roman"/>
-          <w:b/>
-          <w:bCs/>
-        </w:rPr>
-        <w:lastRenderedPageBreak/>
         <w:t>Setting up a JMP settings file:</w:t>
       </w:r>
     </w:p>
@@ -557,7 +287,21 @@
         <w:rPr>
           <w:rFonts w:ascii="Times New Roman" w:hAnsi="Times New Roman" w:cs="Times New Roman"/>
         </w:rPr>
-        <w:t>Activate the NMSM GUI in OpenSim by navigating to “Tools&gt;User Plugins”, and click “rcnlPlugin.dll”</w:t>
+        <w:t xml:space="preserve">Activate the NMSM GUI in </w:t>
+      </w:r>
+      <w:proofErr w:type="spellStart"/>
+      <w:r>
+        <w:rPr>
+          <w:rFonts w:ascii="Times New Roman" w:hAnsi="Times New Roman" w:cs="Times New Roman"/>
+        </w:rPr>
+        <w:t>OpenSim</w:t>
+      </w:r>
+      <w:proofErr w:type="spellEnd"/>
+      <w:r>
+        <w:rPr>
+          <w:rFonts w:ascii="Times New Roman" w:hAnsi="Times New Roman" w:cs="Times New Roman"/>
+        </w:rPr>
+        <w:t xml:space="preserve"> by navigating to “Tools&gt;User Plugins”, and click “rcnlPlugin.dll”</w:t>
       </w:r>
     </w:p>
     <w:p>
@@ -575,8 +319,55 @@
         <w:rPr>
           <w:rFonts w:ascii="Times New Roman" w:hAnsi="Times New Roman" w:cs="Times New Roman"/>
         </w:rPr>
-        <w:t>With “UF_Subject_3_</w:t>
-      </w:r>
+        <w:t>Open UF_Subject_3_</w:t>
+      </w:r>
+      <w:proofErr w:type="gramStart"/>
+      <w:r>
+        <w:rPr>
+          <w:rFonts w:ascii="Times New Roman" w:hAnsi="Times New Roman" w:cs="Times New Roman"/>
+        </w:rPr>
+        <w:t>scaled.osim</w:t>
+      </w:r>
+      <w:proofErr w:type="gramEnd"/>
+      <w:r>
+        <w:rPr>
+          <w:rFonts w:ascii="Times New Roman" w:hAnsi="Times New Roman" w:cs="Times New Roman"/>
+        </w:rPr>
+        <w:t xml:space="preserve"> in the </w:t>
+      </w:r>
+      <w:proofErr w:type="spellStart"/>
+      <w:r>
+        <w:rPr>
+          <w:rFonts w:ascii="Times New Roman" w:hAnsi="Times New Roman" w:cs="Times New Roman"/>
+        </w:rPr>
+        <w:t>OpenSim</w:t>
+      </w:r>
+      <w:proofErr w:type="spellEnd"/>
+      <w:r>
+        <w:rPr>
+          <w:rFonts w:ascii="Times New Roman" w:hAnsi="Times New Roman" w:cs="Times New Roman"/>
+        </w:rPr>
+        <w:t xml:space="preserve"> GUI</w:t>
+      </w:r>
+    </w:p>
+    <w:p>
+      <w:pPr>
+        <w:pStyle w:val="ListParagraph"/>
+        <w:numPr>
+          <w:ilvl w:val="0"/>
+          <w:numId w:val="2"/>
+        </w:numPr>
+        <w:rPr>
+          <w:rFonts w:ascii="Times New Roman" w:hAnsi="Times New Roman" w:cs="Times New Roman"/>
+        </w:rPr>
+      </w:pPr>
+      <w:r>
+        <w:rPr>
+          <w:rFonts w:ascii="Times New Roman" w:hAnsi="Times New Roman" w:cs="Times New Roman"/>
+        </w:rPr>
+        <w:t>With UF_Subject_3_</w:t>
+      </w:r>
+      <w:proofErr w:type="gramStart"/>
       <w:r>
         <w:rPr>
           <w:rFonts w:ascii="Times New Roman" w:hAnsi="Times New Roman" w:cs="Times New Roman"/>
@@ -587,13 +378,34 @@
         <w:rPr>
           <w:rFonts w:ascii="Times New Roman" w:hAnsi="Times New Roman" w:cs="Times New Roman"/>
         </w:rPr>
-        <w:t>.osim” selected in the OpenSim GUI, navigate to “Tools&gt;</w:t>
-      </w:r>
-      <w:r>
-        <w:rPr>
-          <w:rFonts w:ascii="Times New Roman" w:hAnsi="Times New Roman" w:cs="Times New Roman"/>
-        </w:rPr>
-        <w:t>Model Personalization&gt;Joint Model Personalization”</w:t>
+        <w:t>.osim</w:t>
+      </w:r>
+      <w:proofErr w:type="gramEnd"/>
+      <w:r>
+        <w:rPr>
+          <w:rFonts w:ascii="Times New Roman" w:hAnsi="Times New Roman" w:cs="Times New Roman"/>
+        </w:rPr>
+        <w:t xml:space="preserve"> selected in the </w:t>
+      </w:r>
+      <w:proofErr w:type="spellStart"/>
+      <w:r>
+        <w:rPr>
+          <w:rFonts w:ascii="Times New Roman" w:hAnsi="Times New Roman" w:cs="Times New Roman"/>
+        </w:rPr>
+        <w:t>OpenSim</w:t>
+      </w:r>
+      <w:proofErr w:type="spellEnd"/>
+      <w:r>
+        <w:rPr>
+          <w:rFonts w:ascii="Times New Roman" w:hAnsi="Times New Roman" w:cs="Times New Roman"/>
+        </w:rPr>
+        <w:t xml:space="preserve"> GUI, navigate to Tools&gt;</w:t>
+      </w:r>
+      <w:r>
+        <w:rPr>
+          <w:rFonts w:ascii="Times New Roman" w:hAnsi="Times New Roman" w:cs="Times New Roman"/>
+        </w:rPr>
+        <w:t>Model Personalization&gt;Joint Model Personalization</w:t>
       </w:r>
     </w:p>
     <w:p>
@@ -683,8 +495,30 @@
         <w:rPr>
           <w:rFonts w:ascii="Times New Roman" w:hAnsi="Times New Roman" w:cs="Times New Roman"/>
         </w:rPr>
-        <w:t>[working_directory]\</w:t>
-      </w:r>
+        <w:t>[</w:t>
+      </w:r>
+      <w:proofErr w:type="spellStart"/>
+      <w:r>
+        <w:rPr>
+          <w:rFonts w:ascii="Times New Roman" w:hAnsi="Times New Roman" w:cs="Times New Roman"/>
+        </w:rPr>
+        <w:t>working_</w:t>
+      </w:r>
+      <w:proofErr w:type="gramStart"/>
+      <w:r>
+        <w:rPr>
+          <w:rFonts w:ascii="Times New Roman" w:hAnsi="Times New Roman" w:cs="Times New Roman"/>
+        </w:rPr>
+        <w:t>directory</w:t>
+      </w:r>
+      <w:proofErr w:type="spellEnd"/>
+      <w:r>
+        <w:rPr>
+          <w:rFonts w:ascii="Times New Roman" w:hAnsi="Times New Roman" w:cs="Times New Roman"/>
+        </w:rPr>
+        <w:t>]\</w:t>
+      </w:r>
+      <w:proofErr w:type="gramEnd"/>
       <w:r>
         <w:rPr>
           <w:rFonts w:ascii="Times New Roman" w:hAnsi="Times New Roman" w:cs="Times New Roman"/>
@@ -707,6 +541,7 @@
         <w:rPr>
           <w:rFonts w:ascii="Times New Roman" w:hAnsi="Times New Roman" w:cs="Times New Roman"/>
         </w:rPr>
+        <w:lastRenderedPageBreak/>
         <w:t xml:space="preserve">Click “Add” to </w:t>
       </w:r>
       <w:r>
@@ -767,7 +602,21 @@
         <w:rPr>
           <w:rFonts w:ascii="Times New Roman" w:hAnsi="Times New Roman" w:cs="Times New Roman"/>
         </w:rPr>
-        <w:t>Select the marker file to be “GaitTrial_markers_jmp.trc”</w:t>
+        <w:t>Select the marker file to be “</w:t>
+      </w:r>
+      <w:proofErr w:type="spellStart"/>
+      <w:r>
+        <w:rPr>
+          <w:rFonts w:ascii="Times New Roman" w:hAnsi="Times New Roman" w:cs="Times New Roman"/>
+        </w:rPr>
+        <w:t>GaitTrial_markers_jmp.trc</w:t>
+      </w:r>
+      <w:proofErr w:type="spellEnd"/>
+      <w:r>
+        <w:rPr>
+          <w:rFonts w:ascii="Times New Roman" w:hAnsi="Times New Roman" w:cs="Times New Roman"/>
+        </w:rPr>
+        <w:t>”</w:t>
       </w:r>
     </w:p>
     <w:p>
@@ -785,7 +634,7 @@
         <w:rPr>
           <w:rFonts w:ascii="Times New Roman" w:hAnsi="Times New Roman" w:cs="Times New Roman"/>
         </w:rPr>
-        <w:t>Click “Add” under the “Bodies in this Task” window.</w:t>
+        <w:t>Add a new body to this task:</w:t>
       </w:r>
     </w:p>
     <w:p>
@@ -803,25 +652,43 @@
         <w:rPr>
           <w:rFonts w:ascii="Times New Roman" w:hAnsi="Times New Roman" w:cs="Times New Roman"/>
         </w:rPr>
-        <w:t>Select the body name to be “pelvis”, check “Scale Body”</w:t>
-      </w:r>
-      <w:r>
-        <w:rPr>
-          <w:rFonts w:ascii="Times New Roman" w:hAnsi="Times New Roman" w:cs="Times New Roman"/>
-        </w:rPr>
-        <w:t xml:space="preserve">, and allow markers to move in the </w:t>
-      </w:r>
-      <w:r>
-        <w:rPr>
-          <w:rFonts w:ascii="Times New Roman" w:hAnsi="Times New Roman" w:cs="Times New Roman"/>
-        </w:rPr>
-        <w:t>Y</w:t>
-      </w:r>
-      <w:r>
-        <w:rPr>
-          <w:rFonts w:ascii="Times New Roman" w:hAnsi="Times New Roman" w:cs="Times New Roman"/>
-        </w:rPr>
-        <w:t>-direction.</w:t>
+        <w:t>Body name: Pelvis</w:t>
+      </w:r>
+    </w:p>
+    <w:p>
+      <w:pPr>
+        <w:pStyle w:val="ListParagraph"/>
+        <w:numPr>
+          <w:ilvl w:val="2"/>
+          <w:numId w:val="2"/>
+        </w:numPr>
+        <w:rPr>
+          <w:rFonts w:ascii="Times New Roman" w:hAnsi="Times New Roman" w:cs="Times New Roman"/>
+        </w:rPr>
+      </w:pPr>
+      <w:r>
+        <w:rPr>
+          <w:rFonts w:ascii="Times New Roman" w:hAnsi="Times New Roman" w:cs="Times New Roman"/>
+        </w:rPr>
+        <w:t>Scale body: Yes</w:t>
+      </w:r>
+    </w:p>
+    <w:p>
+      <w:pPr>
+        <w:pStyle w:val="ListParagraph"/>
+        <w:numPr>
+          <w:ilvl w:val="2"/>
+          <w:numId w:val="2"/>
+        </w:numPr>
+        <w:rPr>
+          <w:rFonts w:ascii="Times New Roman" w:hAnsi="Times New Roman" w:cs="Times New Roman"/>
+        </w:rPr>
+      </w:pPr>
+      <w:r>
+        <w:rPr>
+          <w:rFonts w:ascii="Times New Roman" w:hAnsi="Times New Roman" w:cs="Times New Roman"/>
+        </w:rPr>
+        <w:t>Move markers: Y-axis</w:t>
       </w:r>
     </w:p>
     <w:p>
@@ -875,7 +742,21 @@
         <w:rPr>
           <w:rFonts w:ascii="Times New Roman" w:hAnsi="Times New Roman" w:cs="Times New Roman"/>
         </w:rPr>
-        <w:t>Select the marker file to be “GaitTrial_markers_jmp.trc”</w:t>
+        <w:t>Select the marker file to be “</w:t>
+      </w:r>
+      <w:proofErr w:type="spellStart"/>
+      <w:r>
+        <w:rPr>
+          <w:rFonts w:ascii="Times New Roman" w:hAnsi="Times New Roman" w:cs="Times New Roman"/>
+        </w:rPr>
+        <w:t>GaitTrial_markers_jmp.trc</w:t>
+      </w:r>
+      <w:proofErr w:type="spellEnd"/>
+      <w:r>
+        <w:rPr>
+          <w:rFonts w:ascii="Times New Roman" w:hAnsi="Times New Roman" w:cs="Times New Roman"/>
+        </w:rPr>
+        <w:t>”</w:t>
       </w:r>
     </w:p>
     <w:p>
@@ -893,19 +774,13 @@
         <w:rPr>
           <w:rFonts w:ascii="Times New Roman" w:hAnsi="Times New Roman" w:cs="Times New Roman"/>
         </w:rPr>
-        <w:t>Click “Add” under the “</w:t>
-      </w:r>
-      <w:r>
-        <w:rPr>
-          <w:rFonts w:ascii="Times New Roman" w:hAnsi="Times New Roman" w:cs="Times New Roman"/>
-        </w:rPr>
-        <w:t>Joints</w:t>
-      </w:r>
-      <w:r>
-        <w:rPr>
-          <w:rFonts w:ascii="Times New Roman" w:hAnsi="Times New Roman" w:cs="Times New Roman"/>
-        </w:rPr>
-        <w:t xml:space="preserve"> in this Task” window.</w:t>
+        <w:t>Add a new joint to this task</w:t>
+      </w:r>
+      <w:r>
+        <w:rPr>
+          <w:rFonts w:ascii="Times New Roman" w:hAnsi="Times New Roman" w:cs="Times New Roman"/>
+        </w:rPr>
+        <w:t>.</w:t>
       </w:r>
     </w:p>
     <w:p>
@@ -923,8 +798,16 @@
         <w:rPr>
           <w:rFonts w:ascii="Times New Roman" w:hAnsi="Times New Roman" w:cs="Times New Roman"/>
         </w:rPr>
-        <w:t>Select the joint name to be knee_r</w:t>
-      </w:r>
+        <w:t xml:space="preserve">Joint name: </w:t>
+      </w:r>
+      <w:proofErr w:type="spellStart"/>
+      <w:r>
+        <w:rPr>
+          <w:rFonts w:ascii="Times New Roman" w:hAnsi="Times New Roman" w:cs="Times New Roman"/>
+        </w:rPr>
+        <w:t>knee_r</w:t>
+      </w:r>
+      <w:proofErr w:type="spellEnd"/>
       <w:r>
         <w:rPr>
           <w:rFonts w:ascii="Times New Roman" w:hAnsi="Times New Roman" w:cs="Times New Roman"/>
@@ -947,19 +830,13 @@
         <w:rPr>
           <w:rFonts w:ascii="Times New Roman" w:hAnsi="Times New Roman" w:cs="Times New Roman"/>
         </w:rPr>
-        <w:t xml:space="preserve">Under parent frame, check only </w:t>
-      </w:r>
-      <w:r>
-        <w:rPr>
-          <w:rFonts w:ascii="Times New Roman" w:hAnsi="Times New Roman" w:cs="Times New Roman"/>
-        </w:rPr>
-        <w:t>rotation</w:t>
-      </w:r>
-      <w:r>
-        <w:rPr>
-          <w:rFonts w:ascii="Times New Roman" w:hAnsi="Times New Roman" w:cs="Times New Roman"/>
-        </w:rPr>
-        <w:t xml:space="preserve"> in the X- &amp; Y-directions.</w:t>
+        <w:t xml:space="preserve">Parent frame translation: </w:t>
+      </w:r>
+      <w:r>
+        <w:rPr>
+          <w:rFonts w:ascii="Times New Roman" w:hAnsi="Times New Roman" w:cs="Times New Roman"/>
+        </w:rPr>
+        <w:t>None</w:t>
       </w:r>
     </w:p>
     <w:p>
@@ -977,8 +854,7 @@
         <w:rPr>
           <w:rFonts w:ascii="Times New Roman" w:hAnsi="Times New Roman" w:cs="Times New Roman"/>
         </w:rPr>
-        <w:lastRenderedPageBreak/>
-        <w:t xml:space="preserve">Under child frame, check only </w:t>
+        <w:t xml:space="preserve">Parent frame </w:t>
       </w:r>
       <w:r>
         <w:rPr>
@@ -990,19 +866,67 @@
         <w:rPr>
           <w:rFonts w:ascii="Times New Roman" w:hAnsi="Times New Roman" w:cs="Times New Roman"/>
         </w:rPr>
-        <w:t xml:space="preserve"> in the X- </w:t>
-      </w:r>
-      <w:r>
-        <w:rPr>
-          <w:rFonts w:ascii="Times New Roman" w:hAnsi="Times New Roman" w:cs="Times New Roman"/>
-        </w:rPr>
-        <w:t>&amp;</w:t>
-      </w:r>
-      <w:r>
-        <w:rPr>
-          <w:rFonts w:ascii="Times New Roman" w:hAnsi="Times New Roman" w:cs="Times New Roman"/>
-        </w:rPr>
-        <w:t xml:space="preserve"> Y- directions.</w:t>
+        <w:t xml:space="preserve">: </w:t>
+      </w:r>
+      <w:r>
+        <w:rPr>
+          <w:rFonts w:ascii="Times New Roman" w:hAnsi="Times New Roman" w:cs="Times New Roman"/>
+        </w:rPr>
+        <w:t>X-, Y- axes</w:t>
+      </w:r>
+    </w:p>
+    <w:p>
+      <w:pPr>
+        <w:pStyle w:val="ListParagraph"/>
+        <w:numPr>
+          <w:ilvl w:val="2"/>
+          <w:numId w:val="2"/>
+        </w:numPr>
+        <w:rPr>
+          <w:rFonts w:ascii="Times New Roman" w:hAnsi="Times New Roman" w:cs="Times New Roman"/>
+        </w:rPr>
+      </w:pPr>
+      <w:r>
+        <w:rPr>
+          <w:rFonts w:ascii="Times New Roman" w:hAnsi="Times New Roman" w:cs="Times New Roman"/>
+        </w:rPr>
+        <w:t xml:space="preserve">Child frame translation: </w:t>
+      </w:r>
+      <w:r>
+        <w:rPr>
+          <w:rFonts w:ascii="Times New Roman" w:hAnsi="Times New Roman" w:cs="Times New Roman"/>
+        </w:rPr>
+        <w:t>None</w:t>
+      </w:r>
+    </w:p>
+    <w:p>
+      <w:pPr>
+        <w:pStyle w:val="ListParagraph"/>
+        <w:numPr>
+          <w:ilvl w:val="2"/>
+          <w:numId w:val="2"/>
+        </w:numPr>
+        <w:rPr>
+          <w:rFonts w:ascii="Times New Roman" w:hAnsi="Times New Roman" w:cs="Times New Roman"/>
+        </w:rPr>
+      </w:pPr>
+      <w:r>
+        <w:rPr>
+          <w:rFonts w:ascii="Times New Roman" w:hAnsi="Times New Roman" w:cs="Times New Roman"/>
+        </w:rPr>
+        <w:t xml:space="preserve">Child frame </w:t>
+      </w:r>
+      <w:r>
+        <w:rPr>
+          <w:rFonts w:ascii="Times New Roman" w:hAnsi="Times New Roman" w:cs="Times New Roman"/>
+        </w:rPr>
+        <w:t>rotation</w:t>
+      </w:r>
+      <w:r>
+        <w:rPr>
+          <w:rFonts w:ascii="Times New Roman" w:hAnsi="Times New Roman" w:cs="Times New Roman"/>
+        </w:rPr>
+        <w:t>: X-, Y- axes</w:t>
       </w:r>
     </w:p>
     <w:p>
@@ -1038,19 +962,19 @@
         <w:rPr>
           <w:rFonts w:ascii="Times New Roman" w:hAnsi="Times New Roman" w:cs="Times New Roman"/>
         </w:rPr>
-        <w:t>Name this task “Left</w:t>
-      </w:r>
-      <w:r>
-        <w:rPr>
-          <w:rFonts w:ascii="Times New Roman" w:hAnsi="Times New Roman" w:cs="Times New Roman"/>
-        </w:rPr>
-        <w:t xml:space="preserve"> </w:t>
-      </w:r>
-      <w:r>
-        <w:rPr>
-          <w:rFonts w:ascii="Times New Roman" w:hAnsi="Times New Roman" w:cs="Times New Roman"/>
-        </w:rPr>
-        <w:t>Knee”</w:t>
+        <w:t>Name this task “</w:t>
+      </w:r>
+      <w:r>
+        <w:rPr>
+          <w:rFonts w:ascii="Times New Roman" w:hAnsi="Times New Roman" w:cs="Times New Roman"/>
+        </w:rPr>
+        <w:t>Left</w:t>
+      </w:r>
+      <w:r>
+        <w:rPr>
+          <w:rFonts w:ascii="Times New Roman" w:hAnsi="Times New Roman" w:cs="Times New Roman"/>
+        </w:rPr>
+        <w:t xml:space="preserve"> Knee”</w:t>
       </w:r>
     </w:p>
     <w:p>
@@ -1068,7 +992,21 @@
         <w:rPr>
           <w:rFonts w:ascii="Times New Roman" w:hAnsi="Times New Roman" w:cs="Times New Roman"/>
         </w:rPr>
-        <w:t>Select the marker file to be “GaitTrial_markers_jmp.trc”</w:t>
+        <w:t>Select the marker file to be “</w:t>
+      </w:r>
+      <w:proofErr w:type="spellStart"/>
+      <w:r>
+        <w:rPr>
+          <w:rFonts w:ascii="Times New Roman" w:hAnsi="Times New Roman" w:cs="Times New Roman"/>
+        </w:rPr>
+        <w:t>GaitTrial_markers_jmp.trc</w:t>
+      </w:r>
+      <w:proofErr w:type="spellEnd"/>
+      <w:r>
+        <w:rPr>
+          <w:rFonts w:ascii="Times New Roman" w:hAnsi="Times New Roman" w:cs="Times New Roman"/>
+        </w:rPr>
+        <w:t>”</w:t>
       </w:r>
     </w:p>
     <w:p>
@@ -1086,19 +1024,13 @@
         <w:rPr>
           <w:rFonts w:ascii="Times New Roman" w:hAnsi="Times New Roman" w:cs="Times New Roman"/>
         </w:rPr>
-        <w:t>Click “Add” under the “</w:t>
-      </w:r>
-      <w:r>
-        <w:rPr>
-          <w:rFonts w:ascii="Times New Roman" w:hAnsi="Times New Roman" w:cs="Times New Roman"/>
-        </w:rPr>
-        <w:t>Joints</w:t>
-      </w:r>
-      <w:r>
-        <w:rPr>
-          <w:rFonts w:ascii="Times New Roman" w:hAnsi="Times New Roman" w:cs="Times New Roman"/>
-        </w:rPr>
-        <w:t xml:space="preserve"> in this Task” window.</w:t>
+        <w:t>Add a new joint to this task</w:t>
+      </w:r>
+      <w:r>
+        <w:rPr>
+          <w:rFonts w:ascii="Times New Roman" w:hAnsi="Times New Roman" w:cs="Times New Roman"/>
+        </w:rPr>
+        <w:t>.</w:t>
       </w:r>
     </w:p>
     <w:p>
@@ -1116,7 +1048,21 @@
         <w:rPr>
           <w:rFonts w:ascii="Times New Roman" w:hAnsi="Times New Roman" w:cs="Times New Roman"/>
         </w:rPr>
-        <w:t>Select the joint name to be knee_l.</w:t>
+        <w:t xml:space="preserve">Joint name: </w:t>
+      </w:r>
+      <w:proofErr w:type="spellStart"/>
+      <w:r>
+        <w:rPr>
+          <w:rFonts w:ascii="Times New Roman" w:hAnsi="Times New Roman" w:cs="Times New Roman"/>
+        </w:rPr>
+        <w:t>knee_l</w:t>
+      </w:r>
+      <w:proofErr w:type="spellEnd"/>
+      <w:r>
+        <w:rPr>
+          <w:rFonts w:ascii="Times New Roman" w:hAnsi="Times New Roman" w:cs="Times New Roman"/>
+        </w:rPr>
+        <w:t>.</w:t>
       </w:r>
     </w:p>
     <w:p>
@@ -1134,7 +1080,7 @@
         <w:rPr>
           <w:rFonts w:ascii="Times New Roman" w:hAnsi="Times New Roman" w:cs="Times New Roman"/>
         </w:rPr>
-        <w:t>Under parent frame, check only rotation in the X- &amp; Y-directions.</w:t>
+        <w:t>Parent frame translation: None</w:t>
       </w:r>
     </w:p>
     <w:p>
@@ -1152,7 +1098,43 @@
         <w:rPr>
           <w:rFonts w:ascii="Times New Roman" w:hAnsi="Times New Roman" w:cs="Times New Roman"/>
         </w:rPr>
-        <w:t>Under child frame, check only rotation in the X- &amp; Y- directions.</w:t>
+        <w:t>Parent frame rotation: X-, Y- axes</w:t>
+      </w:r>
+    </w:p>
+    <w:p>
+      <w:pPr>
+        <w:pStyle w:val="ListParagraph"/>
+        <w:numPr>
+          <w:ilvl w:val="2"/>
+          <w:numId w:val="2"/>
+        </w:numPr>
+        <w:rPr>
+          <w:rFonts w:ascii="Times New Roman" w:hAnsi="Times New Roman" w:cs="Times New Roman"/>
+        </w:rPr>
+      </w:pPr>
+      <w:r>
+        <w:rPr>
+          <w:rFonts w:ascii="Times New Roman" w:hAnsi="Times New Roman" w:cs="Times New Roman"/>
+        </w:rPr>
+        <w:t>Child frame translation: None</w:t>
+      </w:r>
+    </w:p>
+    <w:p>
+      <w:pPr>
+        <w:pStyle w:val="ListParagraph"/>
+        <w:numPr>
+          <w:ilvl w:val="2"/>
+          <w:numId w:val="2"/>
+        </w:numPr>
+        <w:rPr>
+          <w:rFonts w:ascii="Times New Roman" w:hAnsi="Times New Roman" w:cs="Times New Roman"/>
+        </w:rPr>
+      </w:pPr>
+      <w:r>
+        <w:rPr>
+          <w:rFonts w:ascii="Times New Roman" w:hAnsi="Times New Roman" w:cs="Times New Roman"/>
+        </w:rPr>
+        <w:t>Child frame rotation: X-, Y- axes</w:t>
       </w:r>
     </w:p>
     <w:p>
@@ -1188,140 +1170,444 @@
         <w:rPr>
           <w:rFonts w:ascii="Times New Roman" w:hAnsi="Times New Roman" w:cs="Times New Roman"/>
         </w:rPr>
-        <w:t>Open up the JMP settings file in a text editor of your choice, and explore the document</w:t>
-      </w:r>
+        <w:t>Open the JMP settings file in a text editor of your choice, and explore the document</w:t>
+      </w:r>
+    </w:p>
+    <w:p>
+      <w:pPr>
+        <w:ind w:left="360"/>
+        <w:rPr>
+          <w:rFonts w:ascii="Times New Roman" w:hAnsi="Times New Roman" w:cs="Times New Roman"/>
+        </w:rPr>
+      </w:pPr>
     </w:p>
     <w:p>
       <w:pPr>
         <w:pStyle w:val="ListParagraph"/>
         <w:numPr>
           <w:ilvl w:val="0"/>
-          <w:numId w:val="2"/>
-        </w:numPr>
+          <w:numId w:val="6"/>
+        </w:numPr>
+        <w:rPr>
+          <w:rFonts w:ascii="Times New Roman" w:hAnsi="Times New Roman" w:cs="Times New Roman"/>
+        </w:rPr>
+      </w:pPr>
+      <w:r>
         <w:rPr>
           <w:rFonts w:ascii="Times New Roman" w:hAnsi="Times New Roman" w:cs="Times New Roman"/>
           <w:b/>
           <w:bCs/>
         </w:rPr>
-      </w:pPr>
-      <w:r>
+        <w:t xml:space="preserve">Running JMP: </w:t>
+      </w:r>
+    </w:p>
+    <w:p>
+      <w:pPr>
+        <w:pStyle w:val="ListParagraph"/>
+        <w:numPr>
+          <w:ilvl w:val="0"/>
+          <w:numId w:val="4"/>
+        </w:numPr>
+        <w:rPr>
+          <w:rFonts w:ascii="Times New Roman" w:hAnsi="Times New Roman" w:cs="Times New Roman"/>
+        </w:rPr>
+      </w:pPr>
+      <w:r>
+        <w:rPr>
+          <w:rFonts w:ascii="Times New Roman" w:hAnsi="Times New Roman" w:cs="Times New Roman"/>
+        </w:rPr>
+        <w:t xml:space="preserve">Open MATLAB and </w:t>
+      </w:r>
+      <w:r>
+        <w:rPr>
+          <w:rFonts w:ascii="Times New Roman" w:hAnsi="Times New Roman" w:cs="Times New Roman"/>
+        </w:rPr>
+        <w:t xml:space="preserve">open </w:t>
+      </w:r>
+      <w:proofErr w:type="spellStart"/>
+      <w:r>
+        <w:rPr>
+          <w:rFonts w:ascii="Times New Roman" w:hAnsi="Times New Roman" w:cs="Times New Roman"/>
+        </w:rPr>
+        <w:t>runJMP.m</w:t>
+      </w:r>
+      <w:proofErr w:type="spellEnd"/>
+      <w:r>
+        <w:rPr>
+          <w:rFonts w:ascii="Times New Roman" w:hAnsi="Times New Roman" w:cs="Times New Roman"/>
+        </w:rPr>
+        <w:t xml:space="preserve"> in your tutorial directory.</w:t>
+      </w:r>
+    </w:p>
+    <w:p>
+      <w:pPr>
+        <w:pStyle w:val="ListParagraph"/>
+        <w:numPr>
+          <w:ilvl w:val="0"/>
+          <w:numId w:val="4"/>
+        </w:numPr>
+        <w:rPr>
+          <w:rFonts w:ascii="Times New Roman" w:hAnsi="Times New Roman" w:cs="Times New Roman"/>
+        </w:rPr>
+      </w:pPr>
+      <w:r>
+        <w:rPr>
+          <w:rFonts w:ascii="Times New Roman" w:hAnsi="Times New Roman" w:cs="Times New Roman"/>
+        </w:rPr>
+        <w:t>Open the project file (</w:t>
+      </w:r>
+      <w:proofErr w:type="spellStart"/>
+      <w:r>
+        <w:rPr>
+          <w:rFonts w:ascii="Times New Roman" w:hAnsi="Times New Roman" w:cs="Times New Roman"/>
+        </w:rPr>
+        <w:t>Project.prj</w:t>
+      </w:r>
+      <w:proofErr w:type="spellEnd"/>
+      <w:r>
+        <w:rPr>
+          <w:rFonts w:ascii="Times New Roman" w:hAnsi="Times New Roman" w:cs="Times New Roman"/>
+        </w:rPr>
+        <w:t xml:space="preserve"> inside your installation of </w:t>
+      </w:r>
+      <w:proofErr w:type="spellStart"/>
+      <w:r>
+        <w:rPr>
+          <w:rFonts w:ascii="Times New Roman" w:hAnsi="Times New Roman" w:cs="Times New Roman"/>
+        </w:rPr>
+        <w:t>nmsm</w:t>
+      </w:r>
+      <w:proofErr w:type="spellEnd"/>
+      <w:r>
+        <w:rPr>
+          <w:rFonts w:ascii="Times New Roman" w:hAnsi="Times New Roman" w:cs="Times New Roman"/>
+        </w:rPr>
+        <w:t>-core.)</w:t>
+      </w:r>
+    </w:p>
+    <w:p>
+      <w:pPr>
+        <w:pStyle w:val="ListParagraph"/>
+        <w:numPr>
+          <w:ilvl w:val="0"/>
+          <w:numId w:val="4"/>
+        </w:numPr>
+        <w:rPr>
+          <w:rFonts w:ascii="Times New Roman" w:hAnsi="Times New Roman" w:cs="Times New Roman"/>
+        </w:rPr>
+      </w:pPr>
+      <w:r>
+        <w:rPr>
+          <w:rFonts w:ascii="Times New Roman" w:hAnsi="Times New Roman" w:cs="Times New Roman"/>
+        </w:rPr>
+        <w:t xml:space="preserve">Ensure MATLAB is set up to use </w:t>
+      </w:r>
+      <w:r>
+        <w:rPr>
+          <w:rFonts w:ascii="Times New Roman" w:hAnsi="Times New Roman" w:cs="Times New Roman"/>
+        </w:rPr>
+        <w:t>multi-</w:t>
+      </w:r>
+      <w:r>
+        <w:rPr>
+          <w:rFonts w:ascii="Times New Roman" w:hAnsi="Times New Roman" w:cs="Times New Roman"/>
+        </w:rPr>
+        <w:t>processing</w:t>
+      </w:r>
+      <w:r>
+        <w:rPr>
+          <w:rFonts w:ascii="Times New Roman" w:hAnsi="Times New Roman" w:cs="Times New Roman"/>
+        </w:rPr>
+        <w:t>, not multi-threading</w:t>
+      </w:r>
+      <w:r>
+        <w:rPr>
+          <w:rFonts w:ascii="Times New Roman" w:hAnsi="Times New Roman" w:cs="Times New Roman"/>
+        </w:rPr>
+        <w:t>:</w:t>
+      </w:r>
+    </w:p>
+    <w:p>
+      <w:pPr>
+        <w:pStyle w:val="ListParagraph"/>
+        <w:numPr>
+          <w:ilvl w:val="1"/>
+          <w:numId w:val="4"/>
+        </w:numPr>
+        <w:rPr>
+          <w:rFonts w:ascii="Times New Roman" w:hAnsi="Times New Roman" w:cs="Times New Roman"/>
+        </w:rPr>
+      </w:pPr>
+      <w:r>
+        <w:rPr>
+          <w:rFonts w:ascii="Times New Roman" w:hAnsi="Times New Roman" w:cs="Times New Roman"/>
+        </w:rPr>
+        <w:t xml:space="preserve">In the bottom left, of </w:t>
+      </w:r>
+      <w:proofErr w:type="spellStart"/>
+      <w:r>
+        <w:rPr>
+          <w:rFonts w:ascii="Times New Roman" w:hAnsi="Times New Roman" w:cs="Times New Roman"/>
+        </w:rPr>
+        <w:t>matlab</w:t>
+      </w:r>
+      <w:proofErr w:type="spellEnd"/>
+      <w:r>
+        <w:rPr>
+          <w:rFonts w:ascii="Times New Roman" w:hAnsi="Times New Roman" w:cs="Times New Roman"/>
+        </w:rPr>
+        <w:t xml:space="preserve"> click the </w:t>
+      </w:r>
+      <w:r>
+        <w:rPr>
+          <w:rFonts w:ascii="Times New Roman" w:hAnsi="Times New Roman" w:cs="Times New Roman"/>
+        </w:rPr>
+        <w:t>parallel processing icon, and click “parallel preferences”.</w:t>
+      </w:r>
+    </w:p>
+    <w:p>
+      <w:pPr>
+        <w:pStyle w:val="ListParagraph"/>
+        <w:numPr>
+          <w:ilvl w:val="1"/>
+          <w:numId w:val="4"/>
+        </w:numPr>
+        <w:rPr>
+          <w:rFonts w:ascii="Times New Roman" w:hAnsi="Times New Roman" w:cs="Times New Roman"/>
+        </w:rPr>
+      </w:pPr>
+      <w:r>
+        <w:rPr>
+          <w:rFonts w:ascii="Times New Roman" w:hAnsi="Times New Roman" w:cs="Times New Roman"/>
+        </w:rPr>
+        <w:t xml:space="preserve">In the </w:t>
+      </w:r>
+      <w:proofErr w:type="gramStart"/>
+      <w:r>
+        <w:rPr>
+          <w:rFonts w:ascii="Times New Roman" w:hAnsi="Times New Roman" w:cs="Times New Roman"/>
+        </w:rPr>
+        <w:t>drop down</w:t>
+      </w:r>
+      <w:proofErr w:type="gramEnd"/>
+      <w:r>
+        <w:rPr>
+          <w:rFonts w:ascii="Times New Roman" w:hAnsi="Times New Roman" w:cs="Times New Roman"/>
+        </w:rPr>
+        <w:t xml:space="preserve"> menu for Default Profile, select Processes</w:t>
+      </w:r>
+      <w:r>
+        <w:rPr>
+          <w:rFonts w:ascii="Times New Roman" w:hAnsi="Times New Roman" w:cs="Times New Roman"/>
+        </w:rPr>
+        <w:t>.</w:t>
+      </w:r>
+    </w:p>
+    <w:p>
+      <w:pPr>
+        <w:pStyle w:val="ListParagraph"/>
+        <w:numPr>
+          <w:ilvl w:val="0"/>
+          <w:numId w:val="4"/>
+        </w:numPr>
+        <w:rPr>
+          <w:rFonts w:ascii="Times New Roman" w:hAnsi="Times New Roman" w:cs="Times New Roman"/>
+        </w:rPr>
+      </w:pPr>
+      <w:r>
+        <w:rPr>
+          <w:rFonts w:ascii="Times New Roman" w:hAnsi="Times New Roman" w:cs="Times New Roman"/>
+        </w:rPr>
+        <w:t xml:space="preserve">Run the MATLAB section labelled </w:t>
+      </w:r>
+      <w:r>
+        <w:rPr>
+          <w:rFonts w:ascii="Times New Roman" w:hAnsi="Times New Roman" w:cs="Times New Roman"/>
+        </w:rPr>
+        <w:t>Run JMP V1</w:t>
+      </w:r>
+    </w:p>
+    <w:p>
+      <w:pPr>
+        <w:pStyle w:val="ListParagraph"/>
+        <w:numPr>
+          <w:ilvl w:val="1"/>
+          <w:numId w:val="4"/>
+        </w:numPr>
+        <w:rPr>
+          <w:rFonts w:ascii="Times New Roman" w:hAnsi="Times New Roman" w:cs="Times New Roman"/>
+        </w:rPr>
+      </w:pPr>
+      <w:r>
+        <w:rPr>
+          <w:rFonts w:ascii="Times New Roman" w:hAnsi="Times New Roman" w:cs="Times New Roman"/>
+        </w:rPr>
+        <w:t xml:space="preserve">With the section selected, press </w:t>
+      </w:r>
+      <w:proofErr w:type="spellStart"/>
+      <w:r>
+        <w:rPr>
+          <w:rFonts w:ascii="Times New Roman" w:hAnsi="Times New Roman" w:cs="Times New Roman"/>
+        </w:rPr>
+        <w:t>shift+enter</w:t>
+      </w:r>
+      <w:proofErr w:type="spellEnd"/>
+      <w:r>
+        <w:rPr>
+          <w:rFonts w:ascii="Times New Roman" w:hAnsi="Times New Roman" w:cs="Times New Roman"/>
+        </w:rPr>
+        <w:t xml:space="preserve"> to run a section.</w:t>
+      </w:r>
+    </w:p>
+    <w:p>
+      <w:pPr>
+        <w:pStyle w:val="ListParagraph"/>
+        <w:numPr>
+          <w:ilvl w:val="1"/>
+          <w:numId w:val="4"/>
+        </w:numPr>
+        <w:rPr>
+          <w:rFonts w:ascii="Times New Roman" w:hAnsi="Times New Roman" w:cs="Times New Roman"/>
+        </w:rPr>
+      </w:pPr>
+      <w:r>
+        <w:rPr>
+          <w:rFonts w:ascii="Times New Roman" w:hAnsi="Times New Roman" w:cs="Times New Roman"/>
+        </w:rPr>
+        <w:t>This JMP run will take a few minutes to run.</w:t>
+      </w:r>
+    </w:p>
+    <w:p>
+      <w:pPr>
+        <w:ind w:left="1080"/>
+        <w:rPr>
+          <w:rFonts w:ascii="Times New Roman" w:hAnsi="Times New Roman" w:cs="Times New Roman"/>
+        </w:rPr>
+      </w:pPr>
+    </w:p>
+    <w:p>
+      <w:pPr>
+        <w:pStyle w:val="ListParagraph"/>
+        <w:numPr>
+          <w:ilvl w:val="0"/>
+          <w:numId w:val="6"/>
+        </w:numPr>
         <w:rPr>
           <w:rFonts w:ascii="Times New Roman" w:hAnsi="Times New Roman" w:cs="Times New Roman"/>
           <w:b/>
           <w:bCs/>
         </w:rPr>
-        <w:t>Questions</w:t>
-      </w:r>
+      </w:pPr>
       <w:r>
         <w:rPr>
           <w:rFonts w:ascii="Times New Roman" w:hAnsi="Times New Roman" w:cs="Times New Roman"/>
           <w:b/>
           <w:bCs/>
         </w:rPr>
-        <w:t>:</w:t>
-      </w:r>
+        <w:lastRenderedPageBreak/>
+        <w:t>Post JMP Analysis:</w:t>
+      </w:r>
+    </w:p>
+    <w:p>
+      <w:pPr>
+        <w:pStyle w:val="ListParagraph"/>
+        <w:numPr>
+          <w:ilvl w:val="0"/>
+          <w:numId w:val="5"/>
+        </w:numPr>
+        <w:rPr>
+          <w:rFonts w:ascii="Times New Roman" w:hAnsi="Times New Roman" w:cs="Times New Roman"/>
+        </w:rPr>
+      </w:pPr>
+      <w:r>
+        <w:rPr>
+          <w:rFonts w:ascii="Times New Roman" w:hAnsi="Times New Roman" w:cs="Times New Roman"/>
+        </w:rPr>
+        <w:t xml:space="preserve">In the </w:t>
+      </w:r>
+      <w:proofErr w:type="spellStart"/>
+      <w:r>
+        <w:rPr>
+          <w:rFonts w:ascii="Times New Roman" w:hAnsi="Times New Roman" w:cs="Times New Roman"/>
+        </w:rPr>
+        <w:t>OpenSim</w:t>
+      </w:r>
+      <w:proofErr w:type="spellEnd"/>
+      <w:r>
+        <w:rPr>
+          <w:rFonts w:ascii="Times New Roman" w:hAnsi="Times New Roman" w:cs="Times New Roman"/>
+        </w:rPr>
+        <w:t xml:space="preserve"> GUI, open the new model created by JMP.</w:t>
+      </w:r>
+    </w:p>
+    <w:p>
+      <w:pPr>
+        <w:pStyle w:val="ListParagraph"/>
+        <w:numPr>
+          <w:ilvl w:val="0"/>
+          <w:numId w:val="5"/>
+        </w:numPr>
+        <w:rPr>
+          <w:rFonts w:ascii="Times New Roman" w:hAnsi="Times New Roman" w:cs="Times New Roman"/>
+        </w:rPr>
+      </w:pPr>
+      <w:r>
+        <w:rPr>
+          <w:rFonts w:ascii="Times New Roman" w:hAnsi="Times New Roman" w:cs="Times New Roman"/>
+        </w:rPr>
+        <w:t>Visually inspect this new model compared to the original model. What changed?</w:t>
+      </w:r>
+    </w:p>
+    <w:p>
+      <w:pPr>
+        <w:pStyle w:val="ListParagraph"/>
+        <w:numPr>
+          <w:ilvl w:val="0"/>
+          <w:numId w:val="5"/>
+        </w:numPr>
+        <w:rPr>
+          <w:rFonts w:ascii="Times New Roman" w:hAnsi="Times New Roman" w:cs="Times New Roman"/>
+        </w:rPr>
+      </w:pPr>
+      <w:r>
+        <w:rPr>
+          <w:rFonts w:ascii="Times New Roman" w:hAnsi="Times New Roman" w:cs="Times New Roman"/>
+        </w:rPr>
+        <w:t xml:space="preserve">Analyze the plots created by </w:t>
+      </w:r>
+      <w:proofErr w:type="spellStart"/>
+      <w:r>
+        <w:rPr>
+          <w:rFonts w:ascii="Times New Roman" w:hAnsi="Times New Roman" w:cs="Times New Roman"/>
+        </w:rPr>
+        <w:t>runJMP.m</w:t>
+      </w:r>
+      <w:proofErr w:type="spellEnd"/>
     </w:p>
     <w:p>
       <w:pPr>
         <w:pStyle w:val="ListParagraph"/>
         <w:numPr>
           <w:ilvl w:val="1"/>
-          <w:numId w:val="2"/>
-        </w:numPr>
-        <w:rPr>
-          <w:rFonts w:ascii="Times New Roman" w:hAnsi="Times New Roman" w:cs="Times New Roman"/>
-        </w:rPr>
-      </w:pPr>
-      <w:r>
-        <w:rPr>
-          <w:rFonts w:ascii="Times New Roman" w:hAnsi="Times New Roman" w:cs="Times New Roman"/>
-        </w:rPr>
-        <w:t>What elements could you directly edit in the GUI?</w:t>
-      </w:r>
-    </w:p>
-    <w:p>
-      <w:pPr>
-        <w:pStyle w:val="ListParagraph"/>
-        <w:numPr>
-          <w:ilvl w:val="1"/>
-          <w:numId w:val="2"/>
-        </w:numPr>
-        <w:rPr>
-          <w:rFonts w:ascii="Times New Roman" w:hAnsi="Times New Roman" w:cs="Times New Roman"/>
-        </w:rPr>
-      </w:pPr>
-      <w:r>
-        <w:rPr>
-          <w:rFonts w:ascii="Times New Roman" w:hAnsi="Times New Roman" w:cs="Times New Roman"/>
-        </w:rPr>
-        <w:t>Were there any elements that show up in the file that you didn’t specify in the GUI?</w:t>
-      </w:r>
-    </w:p>
-    <w:p>
-      <w:pPr>
-        <w:pStyle w:val="ListParagraph"/>
-        <w:numPr>
-          <w:ilvl w:val="1"/>
-          <w:numId w:val="2"/>
-        </w:numPr>
-        <w:rPr>
-          <w:rFonts w:ascii="Times New Roman" w:hAnsi="Times New Roman" w:cs="Times New Roman"/>
-        </w:rPr>
-      </w:pPr>
-      <w:r>
-        <w:rPr>
-          <w:rFonts w:ascii="Times New Roman" w:hAnsi="Times New Roman" w:cs="Times New Roman"/>
-        </w:rPr>
-        <w:t>What is the default value given for max allowable error? What does this term represent in terms of the JMP optimization?</w:t>
-      </w:r>
-    </w:p>
-    <w:p>
-      <w:pPr>
-        <w:pStyle w:val="ListParagraph"/>
-        <w:numPr>
-          <w:ilvl w:val="1"/>
-          <w:numId w:val="2"/>
-        </w:numPr>
-        <w:rPr>
-          <w:rFonts w:ascii="Times New Roman" w:hAnsi="Times New Roman" w:cs="Times New Roman"/>
-        </w:rPr>
-      </w:pPr>
-      <w:r>
-        <w:rPr>
-          <w:rFonts w:ascii="Times New Roman" w:hAnsi="Times New Roman" w:cs="Times New Roman"/>
-        </w:rPr>
-        <w:t xml:space="preserve">Explore the optimization settings at the bottom of the settings file. </w:t>
-      </w:r>
-      <w:r>
-        <w:rPr>
-          <w:rFonts w:ascii="Times New Roman" w:hAnsi="Times New Roman" w:cs="Times New Roman"/>
-        </w:rPr>
-        <w:t>How would changing these parameters affect the optimization result?</w:t>
-      </w:r>
-    </w:p>
-    <w:p>
-      <w:pPr>
-        <w:pStyle w:val="ListParagraph"/>
-        <w:numPr>
-          <w:ilvl w:val="1"/>
-          <w:numId w:val="2"/>
-        </w:numPr>
-        <w:rPr>
-          <w:rFonts w:ascii="Times New Roman" w:hAnsi="Times New Roman" w:cs="Times New Roman"/>
-        </w:rPr>
-      </w:pPr>
-      <w:r>
-        <w:rPr>
-          <w:rFonts w:ascii="Times New Roman" w:hAnsi="Times New Roman" w:cs="Times New Roman"/>
-        </w:rPr>
-        <w:t>The settings file has 3 separate tasks. This means that each joint is personalized sequentially instead of all at once. What errors might this lead to?</w:t>
-      </w:r>
-      <w:r>
-        <w:rPr>
-          <w:rFonts w:ascii="Times New Roman" w:hAnsi="Times New Roman" w:cs="Times New Roman"/>
-        </w:rPr>
-        <w:t xml:space="preserve"> </w:t>
-      </w:r>
+          <w:numId w:val="5"/>
+        </w:numPr>
+        <w:rPr>
+          <w:rFonts w:ascii="Times New Roman" w:hAnsi="Times New Roman" w:cs="Times New Roman"/>
+        </w:rPr>
+      </w:pPr>
+      <w:r>
+        <w:rPr>
+          <w:rFonts w:ascii="Times New Roman" w:hAnsi="Times New Roman" w:cs="Times New Roman"/>
+        </w:rPr>
+        <w:t>How do the post-JMP marker errors compare to the max allowable error specified in the settings file?</w:t>
+      </w:r>
+    </w:p>
+    <w:p>
+      <w:pPr>
+        <w:rPr>
+          <w:rFonts w:ascii="Times New Roman" w:hAnsi="Times New Roman" w:cs="Times New Roman"/>
+        </w:rPr>
+      </w:pPr>
     </w:p>
     <w:p>
       <w:pPr>
@@ -1332,815 +1618,760 @@
         </w:numPr>
         <w:rPr>
           <w:rFonts w:ascii="Times New Roman" w:hAnsi="Times New Roman" w:cs="Times New Roman"/>
-        </w:rPr>
-      </w:pPr>
-      <w:r>
-        <w:rPr>
-          <w:rFonts w:ascii="Times New Roman" w:hAnsi="Times New Roman" w:cs="Times New Roman"/>
           <w:b/>
           <w:bCs/>
         </w:rPr>
-        <w:t xml:space="preserve">Running JMP: </w:t>
-      </w:r>
-    </w:p>
-    <w:p>
-      <w:pPr>
-        <w:pStyle w:val="ListParagraph"/>
-        <w:numPr>
-          <w:ilvl w:val="0"/>
-          <w:numId w:val="4"/>
-        </w:numPr>
-        <w:rPr>
-          <w:rFonts w:ascii="Times New Roman" w:hAnsi="Times New Roman" w:cs="Times New Roman"/>
-        </w:rPr>
-      </w:pPr>
-      <w:r>
-        <w:rPr>
-          <w:rFonts w:ascii="Times New Roman" w:hAnsi="Times New Roman" w:cs="Times New Roman"/>
-        </w:rPr>
-        <w:t>Open MATLAB and create a new script called runJMP.m in your JMP tutorial directory.</w:t>
-      </w:r>
-    </w:p>
-    <w:p>
-      <w:pPr>
-        <w:pStyle w:val="ListParagraph"/>
-        <w:numPr>
-          <w:ilvl w:val="0"/>
-          <w:numId w:val="4"/>
-        </w:numPr>
-        <w:rPr>
-          <w:rFonts w:ascii="Times New Roman" w:hAnsi="Times New Roman" w:cs="Times New Roman"/>
-        </w:rPr>
-      </w:pPr>
-      <w:r>
-        <w:rPr>
-          <w:rFonts w:ascii="Times New Roman" w:hAnsi="Times New Roman" w:cs="Times New Roman"/>
-        </w:rPr>
-        <w:t xml:space="preserve">In the script, type: </w:t>
-      </w:r>
-      <w:r>
-        <w:rPr>
-          <w:rFonts w:ascii="Times New Roman" w:hAnsi="Times New Roman" w:cs="Times New Roman"/>
-        </w:rPr>
-        <w:t>JointModelPersonalizationTool("JMPSettings</w:t>
-      </w:r>
-      <w:r>
-        <w:rPr>
-          <w:rFonts w:ascii="Times New Roman" w:hAnsi="Times New Roman" w:cs="Times New Roman"/>
-        </w:rPr>
-        <w:t>V1</w:t>
-      </w:r>
-      <w:r>
-        <w:rPr>
-          <w:rFonts w:ascii="Times New Roman" w:hAnsi="Times New Roman" w:cs="Times New Roman"/>
-        </w:rPr>
-        <w:t>.xml")</w:t>
-      </w:r>
-    </w:p>
-    <w:p>
-      <w:pPr>
-        <w:pStyle w:val="ListParagraph"/>
-        <w:numPr>
-          <w:ilvl w:val="0"/>
-          <w:numId w:val="4"/>
-        </w:numPr>
-        <w:rPr>
-          <w:rFonts w:ascii="Times New Roman" w:hAnsi="Times New Roman" w:cs="Times New Roman"/>
-        </w:rPr>
-      </w:pPr>
-      <w:r>
-        <w:rPr>
-          <w:rFonts w:ascii="Times New Roman" w:hAnsi="Times New Roman" w:cs="Times New Roman"/>
-        </w:rPr>
-        <w:t xml:space="preserve">Ensure MATLAB is set up to use </w:t>
-      </w:r>
-      <w:r>
-        <w:rPr>
-          <w:rFonts w:ascii="Times New Roman" w:hAnsi="Times New Roman" w:cs="Times New Roman"/>
-        </w:rPr>
-        <w:t>multi-</w:t>
-      </w:r>
-      <w:r>
-        <w:rPr>
-          <w:rFonts w:ascii="Times New Roman" w:hAnsi="Times New Roman" w:cs="Times New Roman"/>
-        </w:rPr>
-        <w:t>processing</w:t>
-      </w:r>
-      <w:r>
-        <w:rPr>
-          <w:rFonts w:ascii="Times New Roman" w:hAnsi="Times New Roman" w:cs="Times New Roman"/>
-        </w:rPr>
-        <w:t>, not multi-threading</w:t>
-      </w:r>
-      <w:r>
-        <w:rPr>
-          <w:rFonts w:ascii="Times New Roman" w:hAnsi="Times New Roman" w:cs="Times New Roman"/>
-        </w:rPr>
-        <w:t>:</w:t>
-      </w:r>
-    </w:p>
-    <w:p>
-      <w:pPr>
-        <w:pStyle w:val="ListParagraph"/>
-        <w:numPr>
-          <w:ilvl w:val="1"/>
-          <w:numId w:val="4"/>
-        </w:numPr>
-        <w:rPr>
-          <w:rFonts w:ascii="Times New Roman" w:hAnsi="Times New Roman" w:cs="Times New Roman"/>
-        </w:rPr>
-      </w:pPr>
-      <w:r>
-        <w:rPr>
-          <w:rFonts w:ascii="Times New Roman" w:hAnsi="Times New Roman" w:cs="Times New Roman"/>
-        </w:rPr>
-        <w:t xml:space="preserve">In the bottom left, of matlab click the </w:t>
-      </w:r>
-      <w:r>
-        <w:rPr>
-          <w:rFonts w:ascii="Times New Roman" w:hAnsi="Times New Roman" w:cs="Times New Roman"/>
-        </w:rPr>
-        <w:t>parallel processing icon, and click “parallel preferences”.</w:t>
-      </w:r>
-    </w:p>
-    <w:p>
-      <w:pPr>
-        <w:pStyle w:val="ListParagraph"/>
-        <w:numPr>
-          <w:ilvl w:val="1"/>
-          <w:numId w:val="4"/>
-        </w:numPr>
-        <w:rPr>
-          <w:rFonts w:ascii="Times New Roman" w:hAnsi="Times New Roman" w:cs="Times New Roman"/>
-        </w:rPr>
-      </w:pPr>
-      <w:r>
-        <w:rPr>
-          <w:rFonts w:ascii="Times New Roman" w:hAnsi="Times New Roman" w:cs="Times New Roman"/>
-        </w:rPr>
-        <w:t>In the drop down menu for Default Profile, select Processes</w:t>
-      </w:r>
-      <w:r>
-        <w:rPr>
-          <w:rFonts w:ascii="Times New Roman" w:hAnsi="Times New Roman" w:cs="Times New Roman"/>
-        </w:rPr>
-        <w:t>.</w:t>
-      </w:r>
-    </w:p>
-    <w:p>
-      <w:pPr>
-        <w:pStyle w:val="ListParagraph"/>
-        <w:numPr>
-          <w:ilvl w:val="0"/>
-          <w:numId w:val="4"/>
-        </w:numPr>
-        <w:rPr>
-          <w:rFonts w:ascii="Times New Roman" w:hAnsi="Times New Roman" w:cs="Times New Roman"/>
-        </w:rPr>
-      </w:pPr>
-      <w:r>
-        <w:rPr>
-          <w:rFonts w:ascii="Times New Roman" w:hAnsi="Times New Roman" w:cs="Times New Roman"/>
-        </w:rPr>
-        <w:t>Press Run</w:t>
-      </w:r>
-    </w:p>
-    <w:p>
-      <w:pPr>
-        <w:pStyle w:val="ListParagraph"/>
-        <w:numPr>
-          <w:ilvl w:val="1"/>
-          <w:numId w:val="4"/>
-        </w:numPr>
-        <w:rPr>
-          <w:rFonts w:ascii="Times New Roman" w:hAnsi="Times New Roman" w:cs="Times New Roman"/>
-        </w:rPr>
-      </w:pPr>
-      <w:r>
-        <w:rPr>
-          <w:rFonts w:ascii="Times New Roman" w:hAnsi="Times New Roman" w:cs="Times New Roman"/>
-        </w:rPr>
-        <w:t>This JMP run will take a few minutes to run.</w:t>
-      </w:r>
-    </w:p>
-    <w:p>
-      <w:pPr>
-        <w:pStyle w:val="ListParagraph"/>
-        <w:numPr>
-          <w:ilvl w:val="0"/>
-          <w:numId w:val="4"/>
-        </w:numPr>
+      </w:pPr>
+      <w:r>
         <w:rPr>
           <w:rFonts w:ascii="Times New Roman" w:hAnsi="Times New Roman" w:cs="Times New Roman"/>
           <w:b/>
           <w:bCs/>
         </w:rPr>
-      </w:pPr>
-      <w:r>
+        <w:t>Experiment with different JMP formulations:</w:t>
+      </w:r>
+    </w:p>
+    <w:p>
+      <w:pPr>
+        <w:pStyle w:val="ListParagraph"/>
+        <w:numPr>
+          <w:ilvl w:val="0"/>
+          <w:numId w:val="7"/>
+        </w:numPr>
+        <w:rPr>
+          <w:rFonts w:ascii="Times New Roman" w:hAnsi="Times New Roman" w:cs="Times New Roman"/>
+        </w:rPr>
+      </w:pPr>
+      <w:r>
+        <w:rPr>
+          <w:rFonts w:ascii="Times New Roman" w:hAnsi="Times New Roman" w:cs="Times New Roman"/>
+        </w:rPr>
+        <w:t xml:space="preserve">With the post-JMP model selected in the </w:t>
+      </w:r>
+      <w:proofErr w:type="spellStart"/>
+      <w:r>
+        <w:rPr>
+          <w:rFonts w:ascii="Times New Roman" w:hAnsi="Times New Roman" w:cs="Times New Roman"/>
+        </w:rPr>
+        <w:t>OpenSim</w:t>
+      </w:r>
+      <w:proofErr w:type="spellEnd"/>
+      <w:r>
+        <w:rPr>
+          <w:rFonts w:ascii="Times New Roman" w:hAnsi="Times New Roman" w:cs="Times New Roman"/>
+        </w:rPr>
+        <w:t xml:space="preserve"> GUI, open a new JMP GUI window.</w:t>
+      </w:r>
+    </w:p>
+    <w:p>
+      <w:pPr>
+        <w:pStyle w:val="ListParagraph"/>
+        <w:numPr>
+          <w:ilvl w:val="1"/>
+          <w:numId w:val="7"/>
+        </w:numPr>
+        <w:rPr>
+          <w:rFonts w:ascii="Times New Roman" w:hAnsi="Times New Roman" w:cs="Times New Roman"/>
+        </w:rPr>
+      </w:pPr>
+      <w:r>
+        <w:rPr>
+          <w:rFonts w:ascii="Times New Roman" w:hAnsi="Times New Roman" w:cs="Times New Roman"/>
+        </w:rPr>
+        <w:t>This allows us to use the previous JMP run as a starting point for a new JMP run.</w:t>
+      </w:r>
+    </w:p>
+    <w:p>
+      <w:pPr>
+        <w:pStyle w:val="ListParagraph"/>
+        <w:numPr>
+          <w:ilvl w:val="0"/>
+          <w:numId w:val="7"/>
+        </w:numPr>
+        <w:rPr>
+          <w:rFonts w:ascii="Times New Roman" w:hAnsi="Times New Roman" w:cs="Times New Roman"/>
+        </w:rPr>
+      </w:pPr>
+      <w:r>
+        <w:rPr>
+          <w:rFonts w:ascii="Times New Roman" w:hAnsi="Times New Roman" w:cs="Times New Roman"/>
+        </w:rPr>
+        <w:t>Rename the output model file to “[</w:t>
+      </w:r>
+      <w:proofErr w:type="spellStart"/>
+      <w:r>
+        <w:rPr>
+          <w:rFonts w:ascii="Times New Roman" w:hAnsi="Times New Roman" w:cs="Times New Roman"/>
+        </w:rPr>
+        <w:t>working_</w:t>
+      </w:r>
+      <w:proofErr w:type="gramStart"/>
+      <w:r>
+        <w:rPr>
+          <w:rFonts w:ascii="Times New Roman" w:hAnsi="Times New Roman" w:cs="Times New Roman"/>
+        </w:rPr>
+        <w:t>directory</w:t>
+      </w:r>
+      <w:proofErr w:type="spellEnd"/>
+      <w:r>
+        <w:rPr>
+          <w:rFonts w:ascii="Times New Roman" w:hAnsi="Times New Roman" w:cs="Times New Roman"/>
+        </w:rPr>
+        <w:t>]\</w:t>
+      </w:r>
+      <w:proofErr w:type="gramEnd"/>
+      <w:r>
+        <w:rPr>
+          <w:rFonts w:ascii="Times New Roman" w:hAnsi="Times New Roman" w:cs="Times New Roman"/>
+        </w:rPr>
+        <w:t>UF_Subject_3_scaled_JMPV2.osim”</w:t>
+      </w:r>
+    </w:p>
+    <w:p>
+      <w:pPr>
+        <w:pStyle w:val="ListParagraph"/>
+        <w:numPr>
+          <w:ilvl w:val="0"/>
+          <w:numId w:val="7"/>
+        </w:numPr>
+        <w:rPr>
+          <w:rFonts w:ascii="Times New Roman" w:hAnsi="Times New Roman" w:cs="Times New Roman"/>
+        </w:rPr>
+      </w:pPr>
+      <w:r>
+        <w:rPr>
+          <w:rFonts w:ascii="Times New Roman" w:hAnsi="Times New Roman" w:cs="Times New Roman"/>
+        </w:rPr>
+        <w:t>Create a new JMP Task:</w:t>
+      </w:r>
+    </w:p>
+    <w:p>
+      <w:pPr>
+        <w:pStyle w:val="ListParagraph"/>
+        <w:numPr>
+          <w:ilvl w:val="1"/>
+          <w:numId w:val="7"/>
+        </w:numPr>
+        <w:rPr>
+          <w:rFonts w:ascii="Times New Roman" w:hAnsi="Times New Roman" w:cs="Times New Roman"/>
+        </w:rPr>
+      </w:pPr>
+      <w:r>
+        <w:rPr>
+          <w:rFonts w:ascii="Times New Roman" w:hAnsi="Times New Roman" w:cs="Times New Roman"/>
+        </w:rPr>
+        <w:t>Name this task “</w:t>
+      </w:r>
+      <w:r>
+        <w:rPr>
+          <w:rFonts w:ascii="Times New Roman" w:hAnsi="Times New Roman" w:cs="Times New Roman"/>
+        </w:rPr>
+        <w:t>Right Femur Markers</w:t>
+      </w:r>
+      <w:r>
+        <w:rPr>
+          <w:rFonts w:ascii="Times New Roman" w:hAnsi="Times New Roman" w:cs="Times New Roman"/>
+        </w:rPr>
+        <w:t>”</w:t>
+      </w:r>
+    </w:p>
+    <w:p>
+      <w:pPr>
+        <w:pStyle w:val="ListParagraph"/>
+        <w:numPr>
+          <w:ilvl w:val="1"/>
+          <w:numId w:val="7"/>
+        </w:numPr>
+        <w:rPr>
+          <w:rFonts w:ascii="Times New Roman" w:hAnsi="Times New Roman" w:cs="Times New Roman"/>
+        </w:rPr>
+      </w:pPr>
+      <w:r>
+        <w:rPr>
+          <w:rFonts w:ascii="Times New Roman" w:hAnsi="Times New Roman" w:cs="Times New Roman"/>
+        </w:rPr>
+        <w:t>Select the marker file to be “</w:t>
+      </w:r>
+      <w:proofErr w:type="spellStart"/>
+      <w:r>
+        <w:rPr>
+          <w:rFonts w:ascii="Times New Roman" w:hAnsi="Times New Roman" w:cs="Times New Roman"/>
+        </w:rPr>
+        <w:t>GaitTrial_markers_jmp.trc</w:t>
+      </w:r>
+      <w:proofErr w:type="spellEnd"/>
+      <w:r>
+        <w:rPr>
+          <w:rFonts w:ascii="Times New Roman" w:hAnsi="Times New Roman" w:cs="Times New Roman"/>
+        </w:rPr>
+        <w:t>”</w:t>
+      </w:r>
+    </w:p>
+    <w:p>
+      <w:pPr>
+        <w:pStyle w:val="ListParagraph"/>
+        <w:numPr>
+          <w:ilvl w:val="1"/>
+          <w:numId w:val="7"/>
+        </w:numPr>
+        <w:rPr>
+          <w:rFonts w:ascii="Times New Roman" w:hAnsi="Times New Roman" w:cs="Times New Roman"/>
+        </w:rPr>
+      </w:pPr>
+      <w:r>
+        <w:rPr>
+          <w:rFonts w:ascii="Times New Roman" w:hAnsi="Times New Roman" w:cs="Times New Roman"/>
+        </w:rPr>
+        <w:t>Add a new body to this task:</w:t>
+      </w:r>
+    </w:p>
+    <w:p>
+      <w:pPr>
+        <w:pStyle w:val="ListParagraph"/>
+        <w:numPr>
+          <w:ilvl w:val="2"/>
+          <w:numId w:val="7"/>
+        </w:numPr>
+        <w:rPr>
+          <w:rFonts w:ascii="Times New Roman" w:hAnsi="Times New Roman" w:cs="Times New Roman"/>
+        </w:rPr>
+      </w:pPr>
+      <w:r>
+        <w:rPr>
+          <w:rFonts w:ascii="Times New Roman" w:hAnsi="Times New Roman" w:cs="Times New Roman"/>
+        </w:rPr>
+        <w:t xml:space="preserve">Body name: </w:t>
+      </w:r>
+      <w:proofErr w:type="spellStart"/>
+      <w:r>
+        <w:rPr>
+          <w:rFonts w:ascii="Times New Roman" w:hAnsi="Times New Roman" w:cs="Times New Roman"/>
+        </w:rPr>
+        <w:t>femur_r</w:t>
+      </w:r>
+      <w:proofErr w:type="spellEnd"/>
+    </w:p>
+    <w:p>
+      <w:pPr>
+        <w:pStyle w:val="ListParagraph"/>
+        <w:numPr>
+          <w:ilvl w:val="2"/>
+          <w:numId w:val="7"/>
+        </w:numPr>
+        <w:rPr>
+          <w:rFonts w:ascii="Times New Roman" w:hAnsi="Times New Roman" w:cs="Times New Roman"/>
+        </w:rPr>
+      </w:pPr>
+      <w:r>
+        <w:rPr>
+          <w:rFonts w:ascii="Times New Roman" w:hAnsi="Times New Roman" w:cs="Times New Roman"/>
+        </w:rPr>
+        <w:t xml:space="preserve">Scale body: </w:t>
+      </w:r>
+      <w:r>
+        <w:rPr>
+          <w:rFonts w:ascii="Times New Roman" w:hAnsi="Times New Roman" w:cs="Times New Roman"/>
+        </w:rPr>
+        <w:t>No</w:t>
+      </w:r>
+    </w:p>
+    <w:p>
+      <w:pPr>
+        <w:pStyle w:val="ListParagraph"/>
+        <w:numPr>
+          <w:ilvl w:val="2"/>
+          <w:numId w:val="7"/>
+        </w:numPr>
+        <w:rPr>
+          <w:rFonts w:ascii="Times New Roman" w:hAnsi="Times New Roman" w:cs="Times New Roman"/>
+        </w:rPr>
+      </w:pPr>
+      <w:r>
+        <w:rPr>
+          <w:rFonts w:ascii="Times New Roman" w:hAnsi="Times New Roman" w:cs="Times New Roman"/>
+        </w:rPr>
+        <w:t xml:space="preserve">Move markers: </w:t>
+      </w:r>
+      <w:r>
+        <w:rPr>
+          <w:rFonts w:ascii="Times New Roman" w:hAnsi="Times New Roman" w:cs="Times New Roman"/>
+        </w:rPr>
+        <w:t>Y</w:t>
+      </w:r>
+      <w:r>
+        <w:rPr>
+          <w:rFonts w:ascii="Times New Roman" w:hAnsi="Times New Roman" w:cs="Times New Roman"/>
+        </w:rPr>
+        <w:t xml:space="preserve">-, </w:t>
+      </w:r>
+      <w:r>
+        <w:rPr>
+          <w:rFonts w:ascii="Times New Roman" w:hAnsi="Times New Roman" w:cs="Times New Roman"/>
+        </w:rPr>
+        <w:t>Z</w:t>
+      </w:r>
+      <w:r>
+        <w:rPr>
+          <w:rFonts w:ascii="Times New Roman" w:hAnsi="Times New Roman" w:cs="Times New Roman"/>
+        </w:rPr>
+        <w:t>-</w:t>
+      </w:r>
+      <w:r>
+        <w:rPr>
+          <w:rFonts w:ascii="Times New Roman" w:hAnsi="Times New Roman" w:cs="Times New Roman"/>
+        </w:rPr>
+        <w:t>ax</w:t>
+      </w:r>
+      <w:r>
+        <w:rPr>
+          <w:rFonts w:ascii="Times New Roman" w:hAnsi="Times New Roman" w:cs="Times New Roman"/>
+        </w:rPr>
+        <w:t>es</w:t>
+      </w:r>
+    </w:p>
+    <w:p>
+      <w:pPr>
+        <w:pStyle w:val="ListParagraph"/>
+        <w:numPr>
+          <w:ilvl w:val="1"/>
+          <w:numId w:val="7"/>
+        </w:numPr>
+        <w:rPr>
+          <w:rFonts w:ascii="Times New Roman" w:hAnsi="Times New Roman" w:cs="Times New Roman"/>
+        </w:rPr>
+      </w:pPr>
+      <w:r>
+        <w:rPr>
+          <w:rFonts w:ascii="Times New Roman" w:hAnsi="Times New Roman" w:cs="Times New Roman"/>
+        </w:rPr>
+        <w:t>Add a new body to this task:</w:t>
+      </w:r>
+    </w:p>
+    <w:p>
+      <w:pPr>
+        <w:pStyle w:val="ListParagraph"/>
+        <w:numPr>
+          <w:ilvl w:val="2"/>
+          <w:numId w:val="7"/>
+        </w:numPr>
+        <w:rPr>
+          <w:rFonts w:ascii="Times New Roman" w:hAnsi="Times New Roman" w:cs="Times New Roman"/>
+        </w:rPr>
+      </w:pPr>
+      <w:r>
+        <w:rPr>
+          <w:rFonts w:ascii="Times New Roman" w:hAnsi="Times New Roman" w:cs="Times New Roman"/>
+        </w:rPr>
+        <w:t xml:space="preserve">Body name: </w:t>
+      </w:r>
+      <w:proofErr w:type="spellStart"/>
+      <w:r>
+        <w:rPr>
+          <w:rFonts w:ascii="Times New Roman" w:hAnsi="Times New Roman" w:cs="Times New Roman"/>
+        </w:rPr>
+        <w:t>femur_l</w:t>
+      </w:r>
+      <w:proofErr w:type="spellEnd"/>
+    </w:p>
+    <w:p>
+      <w:pPr>
+        <w:pStyle w:val="ListParagraph"/>
+        <w:numPr>
+          <w:ilvl w:val="2"/>
+          <w:numId w:val="7"/>
+        </w:numPr>
+        <w:rPr>
+          <w:rFonts w:ascii="Times New Roman" w:hAnsi="Times New Roman" w:cs="Times New Roman"/>
+        </w:rPr>
+      </w:pPr>
+      <w:r>
+        <w:rPr>
+          <w:rFonts w:ascii="Times New Roman" w:hAnsi="Times New Roman" w:cs="Times New Roman"/>
+        </w:rPr>
+        <w:t>Scale body: No</w:t>
+      </w:r>
+    </w:p>
+    <w:p>
+      <w:pPr>
+        <w:pStyle w:val="ListParagraph"/>
+        <w:numPr>
+          <w:ilvl w:val="2"/>
+          <w:numId w:val="7"/>
+        </w:numPr>
+        <w:rPr>
+          <w:rFonts w:ascii="Times New Roman" w:hAnsi="Times New Roman" w:cs="Times New Roman"/>
+        </w:rPr>
+      </w:pPr>
+      <w:r>
+        <w:rPr>
+          <w:rFonts w:ascii="Times New Roman" w:hAnsi="Times New Roman" w:cs="Times New Roman"/>
+        </w:rPr>
+        <w:t xml:space="preserve">Move markers: </w:t>
+      </w:r>
+      <w:r>
+        <w:rPr>
+          <w:rFonts w:ascii="Times New Roman" w:hAnsi="Times New Roman" w:cs="Times New Roman"/>
+        </w:rPr>
+        <w:t>Y</w:t>
+      </w:r>
+      <w:r>
+        <w:rPr>
+          <w:rFonts w:ascii="Times New Roman" w:hAnsi="Times New Roman" w:cs="Times New Roman"/>
+        </w:rPr>
+        <w:t xml:space="preserve">-, </w:t>
+      </w:r>
+      <w:r>
+        <w:rPr>
+          <w:rFonts w:ascii="Times New Roman" w:hAnsi="Times New Roman" w:cs="Times New Roman"/>
+        </w:rPr>
+        <w:t>Z</w:t>
+      </w:r>
+      <w:r>
+        <w:rPr>
+          <w:rFonts w:ascii="Times New Roman" w:hAnsi="Times New Roman" w:cs="Times New Roman"/>
+        </w:rPr>
+        <w:t>-axes</w:t>
+      </w:r>
+    </w:p>
+    <w:p>
+      <w:pPr>
+        <w:pStyle w:val="ListParagraph"/>
+        <w:numPr>
+          <w:ilvl w:val="0"/>
+          <w:numId w:val="7"/>
+        </w:numPr>
+        <w:rPr>
+          <w:rFonts w:ascii="Times New Roman" w:hAnsi="Times New Roman" w:cs="Times New Roman"/>
+        </w:rPr>
+      </w:pPr>
+      <w:r>
+        <w:rPr>
+          <w:rFonts w:ascii="Times New Roman" w:hAnsi="Times New Roman" w:cs="Times New Roman"/>
+        </w:rPr>
+        <w:t>Create a new JMP Task:</w:t>
+      </w:r>
+    </w:p>
+    <w:p>
+      <w:pPr>
+        <w:pStyle w:val="ListParagraph"/>
+        <w:numPr>
+          <w:ilvl w:val="1"/>
+          <w:numId w:val="7"/>
+        </w:numPr>
+        <w:rPr>
+          <w:rFonts w:ascii="Times New Roman" w:hAnsi="Times New Roman" w:cs="Times New Roman"/>
+        </w:rPr>
+      </w:pPr>
+      <w:r>
+        <w:rPr>
+          <w:rFonts w:ascii="Times New Roman" w:hAnsi="Times New Roman" w:cs="Times New Roman"/>
+        </w:rPr>
+        <w:t>Name this task “</w:t>
+      </w:r>
+      <w:r>
+        <w:rPr>
+          <w:rFonts w:ascii="Times New Roman" w:hAnsi="Times New Roman" w:cs="Times New Roman"/>
+        </w:rPr>
+        <w:t>Left Femur</w:t>
+      </w:r>
+      <w:r>
+        <w:rPr>
+          <w:rFonts w:ascii="Times New Roman" w:hAnsi="Times New Roman" w:cs="Times New Roman"/>
+        </w:rPr>
+        <w:t xml:space="preserve"> Markers”</w:t>
+      </w:r>
+    </w:p>
+    <w:p>
+      <w:pPr>
+        <w:pStyle w:val="ListParagraph"/>
+        <w:numPr>
+          <w:ilvl w:val="1"/>
+          <w:numId w:val="7"/>
+        </w:numPr>
+        <w:rPr>
+          <w:rFonts w:ascii="Times New Roman" w:hAnsi="Times New Roman" w:cs="Times New Roman"/>
+        </w:rPr>
+      </w:pPr>
+      <w:r>
+        <w:rPr>
+          <w:rFonts w:ascii="Times New Roman" w:hAnsi="Times New Roman" w:cs="Times New Roman"/>
+        </w:rPr>
+        <w:t>Select the marker file to be “</w:t>
+      </w:r>
+      <w:proofErr w:type="spellStart"/>
+      <w:r>
+        <w:rPr>
+          <w:rFonts w:ascii="Times New Roman" w:hAnsi="Times New Roman" w:cs="Times New Roman"/>
+        </w:rPr>
+        <w:t>GaitTrial_markers_jmp.trc</w:t>
+      </w:r>
+      <w:proofErr w:type="spellEnd"/>
+      <w:r>
+        <w:rPr>
+          <w:rFonts w:ascii="Times New Roman" w:hAnsi="Times New Roman" w:cs="Times New Roman"/>
+        </w:rPr>
+        <w:t>”</w:t>
+      </w:r>
+    </w:p>
+    <w:p>
+      <w:pPr>
+        <w:pStyle w:val="ListParagraph"/>
+        <w:numPr>
+          <w:ilvl w:val="1"/>
+          <w:numId w:val="7"/>
+        </w:numPr>
+        <w:rPr>
+          <w:rFonts w:ascii="Times New Roman" w:hAnsi="Times New Roman" w:cs="Times New Roman"/>
+        </w:rPr>
+      </w:pPr>
+      <w:r>
+        <w:rPr>
+          <w:rFonts w:ascii="Times New Roman" w:hAnsi="Times New Roman" w:cs="Times New Roman"/>
+        </w:rPr>
+        <w:t>Add a new body to this task:</w:t>
+      </w:r>
+    </w:p>
+    <w:p>
+      <w:pPr>
+        <w:pStyle w:val="ListParagraph"/>
+        <w:numPr>
+          <w:ilvl w:val="1"/>
+          <w:numId w:val="7"/>
+        </w:numPr>
+        <w:rPr>
+          <w:rFonts w:ascii="Times New Roman" w:hAnsi="Times New Roman" w:cs="Times New Roman"/>
+        </w:rPr>
+      </w:pPr>
+      <w:r>
+        <w:rPr>
+          <w:rFonts w:ascii="Times New Roman" w:hAnsi="Times New Roman" w:cs="Times New Roman"/>
+        </w:rPr>
+        <w:t>Add a new body to this task:</w:t>
+      </w:r>
+    </w:p>
+    <w:p>
+      <w:pPr>
+        <w:pStyle w:val="ListParagraph"/>
+        <w:numPr>
+          <w:ilvl w:val="2"/>
+          <w:numId w:val="7"/>
+        </w:numPr>
+        <w:rPr>
+          <w:rFonts w:ascii="Times New Roman" w:hAnsi="Times New Roman" w:cs="Times New Roman"/>
+        </w:rPr>
+      </w:pPr>
+      <w:r>
+        <w:rPr>
+          <w:rFonts w:ascii="Times New Roman" w:hAnsi="Times New Roman" w:cs="Times New Roman"/>
+        </w:rPr>
+        <w:t xml:space="preserve">Body name: </w:t>
+      </w:r>
+      <w:proofErr w:type="spellStart"/>
+      <w:r>
+        <w:rPr>
+          <w:rFonts w:ascii="Times New Roman" w:hAnsi="Times New Roman" w:cs="Times New Roman"/>
+        </w:rPr>
+        <w:t>femur_l</w:t>
+      </w:r>
+      <w:proofErr w:type="spellEnd"/>
+    </w:p>
+    <w:p>
+      <w:pPr>
+        <w:pStyle w:val="ListParagraph"/>
+        <w:numPr>
+          <w:ilvl w:val="2"/>
+          <w:numId w:val="7"/>
+        </w:numPr>
+        <w:rPr>
+          <w:rFonts w:ascii="Times New Roman" w:hAnsi="Times New Roman" w:cs="Times New Roman"/>
+        </w:rPr>
+      </w:pPr>
+      <w:r>
+        <w:rPr>
+          <w:rFonts w:ascii="Times New Roman" w:hAnsi="Times New Roman" w:cs="Times New Roman"/>
+        </w:rPr>
+        <w:t>Scale body: No</w:t>
+      </w:r>
+    </w:p>
+    <w:p>
+      <w:pPr>
+        <w:pStyle w:val="ListParagraph"/>
+        <w:numPr>
+          <w:ilvl w:val="2"/>
+          <w:numId w:val="7"/>
+        </w:numPr>
+        <w:rPr>
+          <w:rFonts w:ascii="Times New Roman" w:hAnsi="Times New Roman" w:cs="Times New Roman"/>
+        </w:rPr>
+      </w:pPr>
+      <w:r>
+        <w:rPr>
+          <w:rFonts w:ascii="Times New Roman" w:hAnsi="Times New Roman" w:cs="Times New Roman"/>
+        </w:rPr>
+        <w:t xml:space="preserve">Move markers: </w:t>
+      </w:r>
+      <w:r>
+        <w:rPr>
+          <w:rFonts w:ascii="Times New Roman" w:hAnsi="Times New Roman" w:cs="Times New Roman"/>
+        </w:rPr>
+        <w:t>Y</w:t>
+      </w:r>
+      <w:r>
+        <w:rPr>
+          <w:rFonts w:ascii="Times New Roman" w:hAnsi="Times New Roman" w:cs="Times New Roman"/>
+        </w:rPr>
+        <w:t xml:space="preserve">-, </w:t>
+      </w:r>
+      <w:r>
+        <w:rPr>
+          <w:rFonts w:ascii="Times New Roman" w:hAnsi="Times New Roman" w:cs="Times New Roman"/>
+        </w:rPr>
+        <w:t>Z</w:t>
+      </w:r>
+      <w:r>
+        <w:rPr>
+          <w:rFonts w:ascii="Times New Roman" w:hAnsi="Times New Roman" w:cs="Times New Roman"/>
+        </w:rPr>
+        <w:t>-axes</w:t>
+      </w:r>
+    </w:p>
+    <w:p>
+      <w:pPr>
+        <w:pStyle w:val="ListParagraph"/>
+        <w:numPr>
+          <w:ilvl w:val="0"/>
+          <w:numId w:val="7"/>
+        </w:numPr>
+        <w:rPr>
+          <w:rFonts w:ascii="Times New Roman" w:hAnsi="Times New Roman" w:cs="Times New Roman"/>
+        </w:rPr>
+      </w:pPr>
+      <w:r>
+        <w:rPr>
+          <w:rFonts w:ascii="Times New Roman" w:hAnsi="Times New Roman" w:cs="Times New Roman"/>
+        </w:rPr>
+        <w:t>Save this settings file as “JMPSettingsV2.xml”.</w:t>
+      </w:r>
+    </w:p>
+    <w:p>
+      <w:pPr>
+        <w:pStyle w:val="ListParagraph"/>
+        <w:numPr>
+          <w:ilvl w:val="0"/>
+          <w:numId w:val="7"/>
+        </w:numPr>
+        <w:rPr>
+          <w:rFonts w:ascii="Times New Roman" w:hAnsi="Times New Roman" w:cs="Times New Roman"/>
+        </w:rPr>
+      </w:pPr>
+      <w:r>
+        <w:rPr>
+          <w:rFonts w:ascii="Times New Roman" w:hAnsi="Times New Roman" w:cs="Times New Roman"/>
+        </w:rPr>
+        <w:t xml:space="preserve">Run the MATLAB section labelled </w:t>
+      </w:r>
+      <w:r>
+        <w:rPr>
+          <w:rFonts w:ascii="Times New Roman" w:hAnsi="Times New Roman" w:cs="Times New Roman"/>
+        </w:rPr>
+        <w:t>Run JMP V</w:t>
+      </w:r>
+      <w:r>
+        <w:rPr>
+          <w:rFonts w:ascii="Times New Roman" w:hAnsi="Times New Roman" w:cs="Times New Roman"/>
+        </w:rPr>
+        <w:t>2</w:t>
+      </w:r>
+    </w:p>
+    <w:p>
+      <w:pPr>
+        <w:pStyle w:val="ListParagraph"/>
+        <w:numPr>
+          <w:ilvl w:val="1"/>
+          <w:numId w:val="7"/>
+        </w:numPr>
+        <w:rPr>
+          <w:rFonts w:ascii="Times New Roman" w:hAnsi="Times New Roman" w:cs="Times New Roman"/>
+        </w:rPr>
+      </w:pPr>
+      <w:r>
+        <w:rPr>
+          <w:rFonts w:ascii="Times New Roman" w:hAnsi="Times New Roman" w:cs="Times New Roman"/>
+        </w:rPr>
+        <w:t xml:space="preserve">With the section selected, press </w:t>
+      </w:r>
+      <w:proofErr w:type="spellStart"/>
+      <w:r>
+        <w:rPr>
+          <w:rFonts w:ascii="Times New Roman" w:hAnsi="Times New Roman" w:cs="Times New Roman"/>
+        </w:rPr>
+        <w:t>shift+enter</w:t>
+      </w:r>
+      <w:proofErr w:type="spellEnd"/>
+      <w:r>
+        <w:rPr>
+          <w:rFonts w:ascii="Times New Roman" w:hAnsi="Times New Roman" w:cs="Times New Roman"/>
+        </w:rPr>
+        <w:t xml:space="preserve"> to run a section.</w:t>
+      </w:r>
+      <w:r>
+        <w:rPr>
+          <w:rFonts w:ascii="Times New Roman" w:hAnsi="Times New Roman" w:cs="Times New Roman"/>
+        </w:rPr>
+        <w:t xml:space="preserve"> </w:t>
+      </w:r>
+    </w:p>
+    <w:p>
+      <w:pPr>
+        <w:pStyle w:val="ListParagraph"/>
+        <w:numPr>
+          <w:ilvl w:val="0"/>
+          <w:numId w:val="7"/>
+        </w:numPr>
+        <w:rPr>
+          <w:rFonts w:ascii="Times New Roman" w:hAnsi="Times New Roman" w:cs="Times New Roman"/>
+        </w:rPr>
+      </w:pPr>
+      <w:r>
+        <w:rPr>
+          <w:rFonts w:ascii="Times New Roman" w:hAnsi="Times New Roman" w:cs="Times New Roman"/>
+        </w:rPr>
+        <w:t xml:space="preserve">Visually compare the new model created by this JMP run to the </w:t>
+      </w:r>
+      <w:r>
+        <w:rPr>
+          <w:rFonts w:ascii="Times New Roman" w:hAnsi="Times New Roman" w:cs="Times New Roman"/>
+        </w:rPr>
+        <w:t xml:space="preserve">model created by JMPSettingsV1. </w:t>
+      </w:r>
+    </w:p>
+    <w:p>
+      <w:pPr>
+        <w:pStyle w:val="ListParagraph"/>
+        <w:numPr>
+          <w:ilvl w:val="0"/>
+          <w:numId w:val="6"/>
+        </w:numPr>
         <w:rPr>
           <w:rFonts w:ascii="Times New Roman" w:hAnsi="Times New Roman" w:cs="Times New Roman"/>
           <w:b/>
           <w:bCs/>
         </w:rPr>
-        <w:t>Questions:</w:t>
-      </w:r>
-    </w:p>
-    <w:p>
-      <w:pPr>
-        <w:pStyle w:val="ListParagraph"/>
-        <w:numPr>
-          <w:ilvl w:val="1"/>
-          <w:numId w:val="4"/>
-        </w:numPr>
-        <w:rPr>
-          <w:rFonts w:ascii="Times New Roman" w:hAnsi="Times New Roman" w:cs="Times New Roman"/>
-        </w:rPr>
-      </w:pPr>
-      <w:r>
-        <w:rPr>
-          <w:rFonts w:ascii="Times New Roman" w:hAnsi="Times New Roman" w:cs="Times New Roman"/>
-        </w:rPr>
-        <w:t>Take note of the cost function value and step size at the last few iterations for each task. Might this JMP run benefit from changing some of the numerical method convergence parameters? If so, which parameters should be changed? (Recall question 2d)</w:t>
-      </w:r>
-    </w:p>
-    <w:p>
-      <w:pPr>
-        <w:pStyle w:val="ListParagraph"/>
-        <w:numPr>
-          <w:ilvl w:val="0"/>
-          <w:numId w:val="6"/>
-        </w:numPr>
+      </w:pPr>
+      <w:r>
         <w:rPr>
           <w:rFonts w:ascii="Times New Roman" w:hAnsi="Times New Roman" w:cs="Times New Roman"/>
           <w:b/>
           <w:bCs/>
         </w:rPr>
-      </w:pPr>
+        <w:t>Change max allowable error</w:t>
+      </w:r>
       <w:r>
         <w:rPr>
           <w:rFonts w:ascii="Times New Roman" w:hAnsi="Times New Roman" w:cs="Times New Roman"/>
           <w:b/>
           <w:bCs/>
         </w:rPr>
-        <w:t>Post JMP Analysis:</w:t>
-      </w:r>
-    </w:p>
-    <w:p>
-      <w:pPr>
-        <w:pStyle w:val="ListParagraph"/>
-        <w:numPr>
-          <w:ilvl w:val="0"/>
-          <w:numId w:val="5"/>
-        </w:numPr>
-        <w:rPr>
-          <w:rFonts w:ascii="Times New Roman" w:hAnsi="Times New Roman" w:cs="Times New Roman"/>
-        </w:rPr>
-      </w:pPr>
-      <w:r>
-        <w:rPr>
-          <w:rFonts w:ascii="Times New Roman" w:hAnsi="Times New Roman" w:cs="Times New Roman"/>
-        </w:rPr>
-        <w:t>In the OpenSim GUI, open the new model created by JMP.</w:t>
-      </w:r>
-    </w:p>
-    <w:p>
-      <w:pPr>
-        <w:pStyle w:val="ListParagraph"/>
-        <w:numPr>
-          <w:ilvl w:val="0"/>
-          <w:numId w:val="5"/>
-        </w:numPr>
-        <w:rPr>
-          <w:rFonts w:ascii="Times New Roman" w:hAnsi="Times New Roman" w:cs="Times New Roman"/>
-        </w:rPr>
-      </w:pPr>
-      <w:r>
-        <w:rPr>
-          <w:rFonts w:ascii="Times New Roman" w:hAnsi="Times New Roman" w:cs="Times New Roman"/>
-        </w:rPr>
-        <w:t xml:space="preserve">Re-run IK following the steps </w:t>
-      </w:r>
-      <w:r>
-        <w:rPr>
-          <w:rFonts w:ascii="Times New Roman" w:hAnsi="Times New Roman" w:cs="Times New Roman"/>
-        </w:rPr>
-        <w:t>in Section 1 above.</w:t>
-      </w:r>
-    </w:p>
-    <w:p>
-      <w:pPr>
-        <w:pStyle w:val="ListParagraph"/>
-        <w:numPr>
-          <w:ilvl w:val="0"/>
-          <w:numId w:val="5"/>
-        </w:numPr>
-        <w:rPr>
-          <w:rFonts w:ascii="Times New Roman" w:hAnsi="Times New Roman" w:cs="Times New Roman"/>
-        </w:rPr>
-      </w:pPr>
-      <w:r>
-        <w:rPr>
-          <w:rFonts w:ascii="Times New Roman" w:hAnsi="Times New Roman" w:cs="Times New Roman"/>
-        </w:rPr>
-        <w:t xml:space="preserve">Compare the marker errors of the post-JMP model to those of the pre-JMP model. </w:t>
-      </w:r>
-    </w:p>
-    <w:p>
-      <w:pPr>
-        <w:pStyle w:val="ListParagraph"/>
-        <w:numPr>
-          <w:ilvl w:val="0"/>
-          <w:numId w:val="5"/>
-        </w:numPr>
-        <w:rPr>
-          <w:rFonts w:ascii="Times New Roman" w:hAnsi="Times New Roman" w:cs="Times New Roman"/>
-          <w:b/>
-          <w:bCs/>
-        </w:rPr>
-      </w:pPr>
-      <w:r>
-        <w:rPr>
-          <w:rFonts w:ascii="Times New Roman" w:hAnsi="Times New Roman" w:cs="Times New Roman"/>
-          <w:b/>
-          <w:bCs/>
-        </w:rPr>
-        <w:t>Questions:</w:t>
-      </w:r>
-    </w:p>
-    <w:p>
-      <w:pPr>
-        <w:pStyle w:val="ListParagraph"/>
-        <w:numPr>
-          <w:ilvl w:val="1"/>
-          <w:numId w:val="5"/>
-        </w:numPr>
-        <w:rPr>
-          <w:rFonts w:ascii="Times New Roman" w:hAnsi="Times New Roman" w:cs="Times New Roman"/>
-        </w:rPr>
-      </w:pPr>
-      <w:r>
-        <w:rPr>
-          <w:rFonts w:ascii="Times New Roman" w:hAnsi="Times New Roman" w:cs="Times New Roman"/>
-        </w:rPr>
-        <w:lastRenderedPageBreak/>
-        <w:t>How do the RMS errors compare</w:t>
-      </w:r>
-      <w:r>
-        <w:rPr>
-          <w:rFonts w:ascii="Times New Roman" w:hAnsi="Times New Roman" w:cs="Times New Roman"/>
-        </w:rPr>
-        <w:t xml:space="preserve"> between the pre and post JMP model</w:t>
-      </w:r>
-      <w:r>
-        <w:rPr>
-          <w:rFonts w:ascii="Times New Roman" w:hAnsi="Times New Roman" w:cs="Times New Roman"/>
-        </w:rPr>
-        <w:t>? Is this an expected result?</w:t>
-      </w:r>
-    </w:p>
-    <w:p>
-      <w:pPr>
-        <w:pStyle w:val="ListParagraph"/>
-        <w:numPr>
-          <w:ilvl w:val="1"/>
-          <w:numId w:val="5"/>
-        </w:numPr>
-        <w:rPr>
-          <w:rFonts w:ascii="Times New Roman" w:hAnsi="Times New Roman" w:cs="Times New Roman"/>
-        </w:rPr>
-      </w:pPr>
-      <w:r>
-        <w:rPr>
-          <w:rFonts w:ascii="Times New Roman" w:hAnsi="Times New Roman" w:cs="Times New Roman"/>
-        </w:rPr>
-        <w:t xml:space="preserve">What is the maximum marker error for the post-JMP model? How does this number compare to the </w:t>
-      </w:r>
-      <w:r>
-        <w:rPr>
-          <w:rFonts w:ascii="Times New Roman" w:hAnsi="Times New Roman" w:cs="Times New Roman"/>
-        </w:rPr>
-        <w:t>m</w:t>
-      </w:r>
-      <w:r>
-        <w:rPr>
-          <w:rFonts w:ascii="Times New Roman" w:hAnsi="Times New Roman" w:cs="Times New Roman"/>
-        </w:rPr>
-        <w:t xml:space="preserve">ax </w:t>
-      </w:r>
-      <w:r>
-        <w:rPr>
-          <w:rFonts w:ascii="Times New Roman" w:hAnsi="Times New Roman" w:cs="Times New Roman"/>
-        </w:rPr>
-        <w:t>a</w:t>
-      </w:r>
-      <w:r>
-        <w:rPr>
-          <w:rFonts w:ascii="Times New Roman" w:hAnsi="Times New Roman" w:cs="Times New Roman"/>
-        </w:rPr>
-        <w:t xml:space="preserve">llowable </w:t>
-      </w:r>
-      <w:r>
-        <w:rPr>
-          <w:rFonts w:ascii="Times New Roman" w:hAnsi="Times New Roman" w:cs="Times New Roman"/>
-        </w:rPr>
-        <w:t>e</w:t>
-      </w:r>
-      <w:r>
-        <w:rPr>
-          <w:rFonts w:ascii="Times New Roman" w:hAnsi="Times New Roman" w:cs="Times New Roman"/>
-        </w:rPr>
-        <w:t>rror parameter for your JMP runs?</w:t>
-      </w:r>
-    </w:p>
-    <w:p>
-      <w:pPr>
-        <w:pStyle w:val="ListParagraph"/>
-        <w:numPr>
-          <w:ilvl w:val="1"/>
-          <w:numId w:val="5"/>
-        </w:numPr>
-        <w:rPr>
-          <w:rFonts w:ascii="Times New Roman" w:hAnsi="Times New Roman" w:cs="Times New Roman"/>
-        </w:rPr>
-      </w:pPr>
-      <w:r>
-        <w:rPr>
-          <w:rFonts w:ascii="Times New Roman" w:hAnsi="Times New Roman" w:cs="Times New Roman"/>
-        </w:rPr>
-        <w:t>What markers have the most error? Is this the same or different compared to the pre-JMP model?</w:t>
-      </w:r>
-    </w:p>
-    <w:p>
-      <w:pPr>
-        <w:pStyle w:val="ListParagraph"/>
-        <w:numPr>
-          <w:ilvl w:val="0"/>
-          <w:numId w:val="6"/>
-        </w:numPr>
-        <w:rPr>
-          <w:rFonts w:ascii="Times New Roman" w:hAnsi="Times New Roman" w:cs="Times New Roman"/>
-          <w:b/>
-          <w:bCs/>
-        </w:rPr>
-      </w:pPr>
-      <w:r>
-        <w:rPr>
-          <w:rFonts w:ascii="Times New Roman" w:hAnsi="Times New Roman" w:cs="Times New Roman"/>
-          <w:b/>
-          <w:bCs/>
-        </w:rPr>
-        <w:t>Experiment with different JMP formulations:</w:t>
-      </w:r>
-    </w:p>
-    <w:p>
-      <w:pPr>
-        <w:pStyle w:val="ListParagraph"/>
-        <w:numPr>
-          <w:ilvl w:val="0"/>
-          <w:numId w:val="7"/>
-        </w:numPr>
-        <w:rPr>
-          <w:rFonts w:ascii="Times New Roman" w:hAnsi="Times New Roman" w:cs="Times New Roman"/>
-        </w:rPr>
-      </w:pPr>
-      <w:r>
-        <w:rPr>
-          <w:rFonts w:ascii="Times New Roman" w:hAnsi="Times New Roman" w:cs="Times New Roman"/>
-        </w:rPr>
-        <w:t>With the post-JMP model selected in the OpenSim GUI, open a new JMP GUI window.</w:t>
-      </w:r>
-    </w:p>
-    <w:p>
-      <w:pPr>
-        <w:pStyle w:val="ListParagraph"/>
-        <w:numPr>
-          <w:ilvl w:val="1"/>
-          <w:numId w:val="7"/>
-        </w:numPr>
-        <w:rPr>
-          <w:rFonts w:ascii="Times New Roman" w:hAnsi="Times New Roman" w:cs="Times New Roman"/>
-        </w:rPr>
-      </w:pPr>
-      <w:r>
-        <w:rPr>
-          <w:rFonts w:ascii="Times New Roman" w:hAnsi="Times New Roman" w:cs="Times New Roman"/>
-        </w:rPr>
-        <w:t>This allows us to use the previous JMP run as a starting point for a new JMP run.</w:t>
-      </w:r>
-    </w:p>
-    <w:p>
-      <w:pPr>
-        <w:pStyle w:val="ListParagraph"/>
-        <w:numPr>
-          <w:ilvl w:val="0"/>
-          <w:numId w:val="7"/>
-        </w:numPr>
-        <w:rPr>
-          <w:rFonts w:ascii="Times New Roman" w:hAnsi="Times New Roman" w:cs="Times New Roman"/>
-        </w:rPr>
-      </w:pPr>
-      <w:r>
-        <w:rPr>
-          <w:rFonts w:ascii="Times New Roman" w:hAnsi="Times New Roman" w:cs="Times New Roman"/>
-        </w:rPr>
-        <w:t>Rename the output model file to “[working_directory]\UF_Subject_3_scaled_JMPV2.osim”</w:t>
-      </w:r>
-    </w:p>
-    <w:p>
-      <w:pPr>
-        <w:pStyle w:val="ListParagraph"/>
-        <w:numPr>
-          <w:ilvl w:val="0"/>
-          <w:numId w:val="7"/>
-        </w:numPr>
-        <w:rPr>
-          <w:rFonts w:ascii="Times New Roman" w:hAnsi="Times New Roman" w:cs="Times New Roman"/>
-        </w:rPr>
-      </w:pPr>
-      <w:r>
-        <w:rPr>
-          <w:rFonts w:ascii="Times New Roman" w:hAnsi="Times New Roman" w:cs="Times New Roman"/>
-        </w:rPr>
-        <w:t>Create a new JMP Task:</w:t>
-      </w:r>
-    </w:p>
-    <w:p>
-      <w:pPr>
-        <w:pStyle w:val="ListParagraph"/>
-        <w:numPr>
-          <w:ilvl w:val="1"/>
-          <w:numId w:val="7"/>
-        </w:numPr>
-        <w:rPr>
-          <w:rFonts w:ascii="Times New Roman" w:hAnsi="Times New Roman" w:cs="Times New Roman"/>
-        </w:rPr>
-      </w:pPr>
-      <w:r>
-        <w:rPr>
-          <w:rFonts w:ascii="Times New Roman" w:hAnsi="Times New Roman" w:cs="Times New Roman"/>
-        </w:rPr>
-        <w:t>Name this task “Move Markers”</w:t>
-      </w:r>
-    </w:p>
-    <w:p>
-      <w:pPr>
-        <w:pStyle w:val="ListParagraph"/>
-        <w:numPr>
-          <w:ilvl w:val="1"/>
-          <w:numId w:val="7"/>
-        </w:numPr>
-        <w:rPr>
-          <w:rFonts w:ascii="Times New Roman" w:hAnsi="Times New Roman" w:cs="Times New Roman"/>
-        </w:rPr>
-      </w:pPr>
-      <w:r>
-        <w:rPr>
-          <w:rFonts w:ascii="Times New Roman" w:hAnsi="Times New Roman" w:cs="Times New Roman"/>
-        </w:rPr>
-        <w:t>Select the marker file to be “</w:t>
-      </w:r>
-      <w:r>
-        <w:rPr>
-          <w:rFonts w:ascii="Times New Roman" w:hAnsi="Times New Roman" w:cs="Times New Roman"/>
-        </w:rPr>
-        <w:t>GaitTrial_markers_jmp.trc</w:t>
-      </w:r>
-      <w:r>
-        <w:rPr>
-          <w:rFonts w:ascii="Times New Roman" w:hAnsi="Times New Roman" w:cs="Times New Roman"/>
-        </w:rPr>
-        <w:t>”</w:t>
-      </w:r>
-    </w:p>
-    <w:p>
-      <w:pPr>
-        <w:pStyle w:val="ListParagraph"/>
-        <w:numPr>
-          <w:ilvl w:val="1"/>
-          <w:numId w:val="7"/>
-        </w:numPr>
-        <w:rPr>
-          <w:rFonts w:ascii="Times New Roman" w:hAnsi="Times New Roman" w:cs="Times New Roman"/>
-        </w:rPr>
-      </w:pPr>
-      <w:r>
-        <w:rPr>
-          <w:rFonts w:ascii="Times New Roman" w:hAnsi="Times New Roman" w:cs="Times New Roman"/>
-        </w:rPr>
-        <w:t>C</w:t>
-      </w:r>
-      <w:r>
-        <w:rPr>
-          <w:rFonts w:ascii="Times New Roman" w:hAnsi="Times New Roman" w:cs="Times New Roman"/>
-        </w:rPr>
-        <w:t>lick “Add” under the “Bodies in this Task” window.</w:t>
-      </w:r>
-    </w:p>
-    <w:p>
-      <w:pPr>
-        <w:pStyle w:val="ListParagraph"/>
-        <w:numPr>
-          <w:ilvl w:val="2"/>
-          <w:numId w:val="7"/>
-        </w:numPr>
-        <w:rPr>
-          <w:rFonts w:ascii="Times New Roman" w:hAnsi="Times New Roman" w:cs="Times New Roman"/>
-        </w:rPr>
-      </w:pPr>
-      <w:r>
-        <w:rPr>
-          <w:rFonts w:ascii="Times New Roman" w:hAnsi="Times New Roman" w:cs="Times New Roman"/>
-        </w:rPr>
-        <w:t>Select the body name to be “femur_r”, check “Scale Body”, and allow markers to move in the X- &amp; Y-direction.</w:t>
-      </w:r>
-    </w:p>
-    <w:p>
-      <w:pPr>
-        <w:pStyle w:val="ListParagraph"/>
-        <w:numPr>
-          <w:ilvl w:val="1"/>
-          <w:numId w:val="7"/>
-        </w:numPr>
-        <w:rPr>
-          <w:rFonts w:ascii="Times New Roman" w:hAnsi="Times New Roman" w:cs="Times New Roman"/>
-        </w:rPr>
-      </w:pPr>
-      <w:r>
-        <w:rPr>
-          <w:rFonts w:ascii="Times New Roman" w:hAnsi="Times New Roman" w:cs="Times New Roman"/>
-        </w:rPr>
-        <w:t>C</w:t>
-      </w:r>
-      <w:r>
-        <w:rPr>
-          <w:rFonts w:ascii="Times New Roman" w:hAnsi="Times New Roman" w:cs="Times New Roman"/>
-        </w:rPr>
-        <w:t>lick “Add” under the “Bodies in this Task” window.</w:t>
-      </w:r>
-    </w:p>
-    <w:p>
-      <w:pPr>
-        <w:pStyle w:val="ListParagraph"/>
-        <w:numPr>
-          <w:ilvl w:val="2"/>
-          <w:numId w:val="7"/>
-        </w:numPr>
-        <w:rPr>
-          <w:rFonts w:ascii="Times New Roman" w:hAnsi="Times New Roman" w:cs="Times New Roman"/>
-        </w:rPr>
-      </w:pPr>
-      <w:r>
-        <w:rPr>
-          <w:rFonts w:ascii="Times New Roman" w:hAnsi="Times New Roman" w:cs="Times New Roman"/>
-        </w:rPr>
-        <w:t>Select the body name to be “</w:t>
-      </w:r>
-      <w:r>
-        <w:rPr>
-          <w:rFonts w:ascii="Times New Roman" w:hAnsi="Times New Roman" w:cs="Times New Roman"/>
-        </w:rPr>
-        <w:t>tibia_r</w:t>
-      </w:r>
-      <w:r>
-        <w:rPr>
-          <w:rFonts w:ascii="Times New Roman" w:hAnsi="Times New Roman" w:cs="Times New Roman"/>
-        </w:rPr>
-        <w:t>”, check “Scale Body”, and allow markers to move in the X- &amp; Y-direction.</w:t>
-      </w:r>
-    </w:p>
-    <w:p>
-      <w:pPr>
-        <w:pStyle w:val="ListParagraph"/>
-        <w:numPr>
-          <w:ilvl w:val="0"/>
-          <w:numId w:val="7"/>
-        </w:numPr>
-        <w:rPr>
-          <w:rFonts w:ascii="Times New Roman" w:hAnsi="Times New Roman" w:cs="Times New Roman"/>
-        </w:rPr>
-      </w:pPr>
-      <w:r>
-        <w:rPr>
-          <w:rFonts w:ascii="Times New Roman" w:hAnsi="Times New Roman" w:cs="Times New Roman"/>
-        </w:rPr>
-        <w:t xml:space="preserve">Save this settings file as “JMPSettingsV2.xml” and run it in MATLAB.  </w:t>
-      </w:r>
-    </w:p>
-    <w:p>
-      <w:pPr>
-        <w:pStyle w:val="ListParagraph"/>
-        <w:numPr>
-          <w:ilvl w:val="0"/>
-          <w:numId w:val="7"/>
-        </w:numPr>
-        <w:rPr>
-          <w:rFonts w:ascii="Times New Roman" w:hAnsi="Times New Roman" w:cs="Times New Roman"/>
-        </w:rPr>
-      </w:pPr>
-      <w:r>
-        <w:rPr>
-          <w:rFonts w:ascii="Times New Roman" w:hAnsi="Times New Roman" w:cs="Times New Roman"/>
-        </w:rPr>
-        <w:t xml:space="preserve">Visually compare the new model created by this JMP run to the </w:t>
-      </w:r>
-      <w:r>
-        <w:rPr>
-          <w:rFonts w:ascii="Times New Roman" w:hAnsi="Times New Roman" w:cs="Times New Roman"/>
-        </w:rPr>
-        <w:t xml:space="preserve">model created by JMPSettingsV1. </w:t>
-      </w:r>
-    </w:p>
-    <w:p>
-      <w:pPr>
-        <w:pStyle w:val="ListParagraph"/>
-        <w:numPr>
-          <w:ilvl w:val="0"/>
-          <w:numId w:val="7"/>
-        </w:numPr>
-        <w:rPr>
-          <w:rFonts w:ascii="Times New Roman" w:hAnsi="Times New Roman" w:cs="Times New Roman"/>
-          <w:b/>
-          <w:bCs/>
-        </w:rPr>
-      </w:pPr>
-      <w:r>
-        <w:rPr>
-          <w:rFonts w:ascii="Times New Roman" w:hAnsi="Times New Roman" w:cs="Times New Roman"/>
-          <w:b/>
-          <w:bCs/>
-        </w:rPr>
-        <w:t>Questions:</w:t>
-      </w:r>
-    </w:p>
-    <w:p>
-      <w:pPr>
-        <w:pStyle w:val="ListParagraph"/>
-        <w:numPr>
-          <w:ilvl w:val="1"/>
-          <w:numId w:val="7"/>
-        </w:numPr>
-        <w:rPr>
-          <w:rFonts w:ascii="Times New Roman" w:hAnsi="Times New Roman" w:cs="Times New Roman"/>
-        </w:rPr>
-      </w:pPr>
-      <w:r>
-        <w:rPr>
-          <w:rFonts w:ascii="Times New Roman" w:hAnsi="Times New Roman" w:cs="Times New Roman"/>
-        </w:rPr>
-        <w:t xml:space="preserve">What direction did the markers move? </w:t>
-      </w:r>
-      <w:r>
-        <w:rPr>
-          <w:rFonts w:ascii="Times New Roman" w:hAnsi="Times New Roman" w:cs="Times New Roman"/>
-        </w:rPr>
-        <w:t>Does this make sense? Recall your answers to questions 1b &amp; 1c.</w:t>
-      </w:r>
-    </w:p>
-    <w:p>
-      <w:pPr>
-        <w:pStyle w:val="ListParagraph"/>
-        <w:numPr>
-          <w:ilvl w:val="1"/>
-          <w:numId w:val="7"/>
-        </w:numPr>
-        <w:rPr>
-          <w:rFonts w:ascii="Times New Roman" w:hAnsi="Times New Roman" w:cs="Times New Roman"/>
-        </w:rPr>
-      </w:pPr>
-      <w:r>
-        <w:rPr>
-          <w:rFonts w:ascii="Times New Roman" w:hAnsi="Times New Roman" w:cs="Times New Roman"/>
-        </w:rPr>
-        <w:t>Which markers have the most error? Did this change from the previous JMP run?</w:t>
-      </w:r>
-    </w:p>
-    <w:p>
-      <w:pPr>
-        <w:pStyle w:val="ListParagraph"/>
-        <w:numPr>
-          <w:ilvl w:val="0"/>
-          <w:numId w:val="6"/>
-        </w:numPr>
-        <w:rPr>
-          <w:rFonts w:ascii="Times New Roman" w:hAnsi="Times New Roman" w:cs="Times New Roman"/>
-          <w:b/>
-          <w:bCs/>
-        </w:rPr>
-      </w:pPr>
-      <w:r>
-        <w:rPr>
-          <w:rFonts w:ascii="Times New Roman" w:hAnsi="Times New Roman" w:cs="Times New Roman"/>
-          <w:b/>
-          <w:bCs/>
-        </w:rPr>
-        <w:t>Change max allowable error</w:t>
-      </w:r>
-      <w:r>
-        <w:rPr>
-          <w:rFonts w:ascii="Times New Roman" w:hAnsi="Times New Roman" w:cs="Times New Roman"/>
-          <w:b/>
-          <w:bCs/>
-        </w:rPr>
         <w:t>:</w:t>
       </w:r>
     </w:p>
@@ -2177,7 +2408,36 @@
         <w:rPr>
           <w:rFonts w:ascii="Times New Roman" w:hAnsi="Times New Roman" w:cs="Times New Roman"/>
         </w:rPr>
-        <w:t>Rename the output model file to “[working_directory]\UF_Subject_3_scaled_JMPV3.osim”</w:t>
+        <w:lastRenderedPageBreak/>
+        <w:t>Rename the output model file to “[</w:t>
+      </w:r>
+      <w:proofErr w:type="spellStart"/>
+      <w:r>
+        <w:rPr>
+          <w:rFonts w:ascii="Times New Roman" w:hAnsi="Times New Roman" w:cs="Times New Roman"/>
+        </w:rPr>
+        <w:t>working_</w:t>
+      </w:r>
+      <w:proofErr w:type="gramStart"/>
+      <w:r>
+        <w:rPr>
+          <w:rFonts w:ascii="Times New Roman" w:hAnsi="Times New Roman" w:cs="Times New Roman"/>
+        </w:rPr>
+        <w:t>directory</w:t>
+      </w:r>
+      <w:proofErr w:type="spellEnd"/>
+      <w:r>
+        <w:rPr>
+          <w:rFonts w:ascii="Times New Roman" w:hAnsi="Times New Roman" w:cs="Times New Roman"/>
+        </w:rPr>
+        <w:t>]\</w:t>
+      </w:r>
+      <w:proofErr w:type="gramEnd"/>
+      <w:r>
+        <w:rPr>
+          <w:rFonts w:ascii="Times New Roman" w:hAnsi="Times New Roman" w:cs="Times New Roman"/>
+        </w:rPr>
+        <w:t>UF_Subject_3_scaled_JMPV3.osim”</w:t>
       </w:r>
     </w:p>
     <w:p>
@@ -2219,13 +2479,25 @@
         <w:rPr>
           <w:rFonts w:ascii="Times New Roman" w:hAnsi="Times New Roman" w:cs="Times New Roman"/>
         </w:rPr>
-        <w:t>Save this settings file as JMPSettingsV3.xml</w:t>
-      </w:r>
-      <w:r>
-        <w:rPr>
-          <w:rFonts w:ascii="Times New Roman" w:hAnsi="Times New Roman" w:cs="Times New Roman"/>
-        </w:rPr>
-        <w:t xml:space="preserve"> and run it in MATLAB</w:t>
+        <w:t xml:space="preserve">Save this settings file as </w:t>
+      </w:r>
+      <w:r>
+        <w:rPr>
+          <w:rFonts w:ascii="Times New Roman" w:hAnsi="Times New Roman" w:cs="Times New Roman"/>
+        </w:rPr>
+        <w:t>“</w:t>
+      </w:r>
+      <w:r>
+        <w:rPr>
+          <w:rFonts w:ascii="Times New Roman" w:hAnsi="Times New Roman" w:cs="Times New Roman"/>
+        </w:rPr>
+        <w:t>JMPSettingsV3.xml</w:t>
+      </w:r>
+      <w:r>
+        <w:rPr>
+          <w:rFonts w:ascii="Times New Roman" w:hAnsi="Times New Roman" w:cs="Times New Roman"/>
+        </w:rPr>
+        <w:t>”</w:t>
       </w:r>
     </w:p>
     <w:p>
@@ -2243,7 +2515,39 @@
         <w:rPr>
           <w:rFonts w:ascii="Times New Roman" w:hAnsi="Times New Roman" w:cs="Times New Roman"/>
         </w:rPr>
-        <w:t xml:space="preserve">Run inverse kinematics on this new model. </w:t>
+        <w:t xml:space="preserve">Change the settings file name in </w:t>
+      </w:r>
+      <w:proofErr w:type="spellStart"/>
+      <w:r>
+        <w:rPr>
+          <w:rFonts w:ascii="Times New Roman" w:hAnsi="Times New Roman" w:cs="Times New Roman"/>
+        </w:rPr>
+        <w:t>runJMP.m</w:t>
+      </w:r>
+      <w:proofErr w:type="spellEnd"/>
+      <w:r>
+        <w:rPr>
+          <w:rFonts w:ascii="Times New Roman" w:hAnsi="Times New Roman" w:cs="Times New Roman"/>
+        </w:rPr>
+        <w:t xml:space="preserve"> to </w:t>
+      </w:r>
+      <w:r>
+        <w:rPr>
+          <w:rFonts w:ascii="Times New Roman" w:hAnsi="Times New Roman" w:cs="Times New Roman"/>
+        </w:rPr>
+        <w:t>“</w:t>
+      </w:r>
+      <w:r>
+        <w:rPr>
+          <w:rFonts w:ascii="Times New Roman" w:hAnsi="Times New Roman" w:cs="Times New Roman"/>
+        </w:rPr>
+        <w:t>JMPSettingsV3.xml</w:t>
+      </w:r>
+      <w:r>
+        <w:rPr>
+          <w:rFonts w:ascii="Times New Roman" w:hAnsi="Times New Roman" w:cs="Times New Roman"/>
+        </w:rPr>
+        <w:t>”</w:t>
       </w:r>
     </w:p>
     <w:p>
@@ -2255,24 +2559,52 @@
         </w:numPr>
         <w:rPr>
           <w:rFonts w:ascii="Times New Roman" w:hAnsi="Times New Roman" w:cs="Times New Roman"/>
-          <w:b/>
-          <w:bCs/>
-        </w:rPr>
-      </w:pPr>
-      <w:r>
-        <w:rPr>
-          <w:rFonts w:ascii="Times New Roman" w:hAnsi="Times New Roman" w:cs="Times New Roman"/>
-          <w:b/>
-          <w:bCs/>
-        </w:rPr>
-        <w:t>Questions:</w:t>
-      </w:r>
-    </w:p>
-    <w:p>
-      <w:pPr>
-        <w:pStyle w:val="ListParagraph"/>
-        <w:numPr>
-          <w:ilvl w:val="1"/>
+        </w:rPr>
+      </w:pPr>
+      <w:r>
+        <w:rPr>
+          <w:rFonts w:ascii="Times New Roman" w:hAnsi="Times New Roman" w:cs="Times New Roman"/>
+        </w:rPr>
+        <w:t xml:space="preserve">Change the model file name in </w:t>
+      </w:r>
+      <w:proofErr w:type="spellStart"/>
+      <w:r>
+        <w:rPr>
+          <w:rFonts w:ascii="Times New Roman" w:hAnsi="Times New Roman" w:cs="Times New Roman"/>
+        </w:rPr>
+        <w:t>runJMP.m</w:t>
+      </w:r>
+      <w:proofErr w:type="spellEnd"/>
+      <w:r>
+        <w:rPr>
+          <w:rFonts w:ascii="Times New Roman" w:hAnsi="Times New Roman" w:cs="Times New Roman"/>
+        </w:rPr>
+        <w:t xml:space="preserve"> to </w:t>
+      </w:r>
+      <w:r>
+        <w:rPr>
+          <w:rFonts w:ascii="Times New Roman" w:hAnsi="Times New Roman" w:cs="Times New Roman"/>
+        </w:rPr>
+        <w:t>“</w:t>
+      </w:r>
+      <w:r>
+        <w:rPr>
+          <w:rFonts w:ascii="Times New Roman" w:hAnsi="Times New Roman" w:cs="Times New Roman"/>
+        </w:rPr>
+        <w:t>UF_Subject_3_scaled_JMPV3.osim</w:t>
+      </w:r>
+      <w:r>
+        <w:rPr>
+          <w:rFonts w:ascii="Times New Roman" w:hAnsi="Times New Roman" w:cs="Times New Roman"/>
+        </w:rPr>
+        <w:t>”</w:t>
+      </w:r>
+    </w:p>
+    <w:p>
+      <w:pPr>
+        <w:pStyle w:val="ListParagraph"/>
+        <w:numPr>
+          <w:ilvl w:val="0"/>
           <w:numId w:val="8"/>
         </w:numPr>
         <w:rPr>
@@ -2283,14 +2615,26 @@
         <w:rPr>
           <w:rFonts w:ascii="Times New Roman" w:hAnsi="Times New Roman" w:cs="Times New Roman"/>
         </w:rPr>
-        <w:t>How do the marker errors compare to the JMP model with a smaller max allowable error?</w:t>
-      </w:r>
-    </w:p>
-    <w:p>
-      <w:pPr>
-        <w:pStyle w:val="ListParagraph"/>
-        <w:numPr>
-          <w:ilvl w:val="1"/>
+        <w:t xml:space="preserve">Run the MATLAB section labelled </w:t>
+      </w:r>
+      <w:r>
+        <w:rPr>
+          <w:rFonts w:ascii="Times New Roman" w:hAnsi="Times New Roman" w:cs="Times New Roman"/>
+        </w:rPr>
+        <w:t>Run JMP V</w:t>
+      </w:r>
+      <w:r>
+        <w:rPr>
+          <w:rFonts w:ascii="Times New Roman" w:hAnsi="Times New Roman" w:cs="Times New Roman"/>
+        </w:rPr>
+        <w:t>3</w:t>
+      </w:r>
+    </w:p>
+    <w:p>
+      <w:pPr>
+        <w:pStyle w:val="ListParagraph"/>
+        <w:numPr>
+          <w:ilvl w:val="0"/>
           <w:numId w:val="8"/>
         </w:numPr>
         <w:rPr>
@@ -2301,7 +2645,21 @@
         <w:rPr>
           <w:rFonts w:ascii="Times New Roman" w:hAnsi="Times New Roman" w:cs="Times New Roman"/>
         </w:rPr>
-        <w:t>How did the optimization convergence change after raising the max allowable error?</w:t>
+        <w:t xml:space="preserve">With the section selected, press </w:t>
+      </w:r>
+      <w:proofErr w:type="spellStart"/>
+      <w:r>
+        <w:rPr>
+          <w:rFonts w:ascii="Times New Roman" w:hAnsi="Times New Roman" w:cs="Times New Roman"/>
+        </w:rPr>
+        <w:t>shift+enter</w:t>
+      </w:r>
+      <w:proofErr w:type="spellEnd"/>
+      <w:r>
+        <w:rPr>
+          <w:rFonts w:ascii="Times New Roman" w:hAnsi="Times New Roman" w:cs="Times New Roman"/>
+        </w:rPr>
+        <w:t xml:space="preserve"> to run a section.</w:t>
       </w:r>
     </w:p>
     <w:sectPr>
@@ -3639,7 +3997,6 @@
   <w:style w:type="character" w:default="1" w:styleId="DefaultParagraphFont">
     <w:name w:val="Default Paragraph Font"/>
     <w:uiPriority w:val="1"/>
-    <w:semiHidden/>
     <w:unhideWhenUsed/>
   </w:style>
   <w:style w:type="table" w:default="1" w:styleId="TableNormal">

</xml_diff>

<commit_message>
Add scaling to JMP tutorial
</commit_message>
<xml_diff>
--- a/Step-1-Joint-Model-Personalization/JointModelPersonalizationTutorial.docx
+++ b/Step-1-Joint-Model-Personalization/JointModelPersonalizationTutorial.docx
@@ -242,6 +242,326 @@
           <w:sz w:val="32"/>
           <w:szCs w:val="32"/>
         </w:rPr>
+        <w:t>Before running JMP:</w:t>
+      </w:r>
+    </w:p>
+    <w:p>
+      <w:pPr>
+        <w:rPr>
+          <w:rFonts w:ascii="Times New Roman" w:hAnsi="Times New Roman" w:cs="Times New Roman"/>
+        </w:rPr>
+      </w:pPr>
+      <w:r>
+        <w:rPr>
+          <w:rFonts w:ascii="Times New Roman" w:hAnsi="Times New Roman" w:cs="Times New Roman"/>
+        </w:rPr>
+        <w:t xml:space="preserve">The primary input to a JMP run is a scaled generic OpenSim model. JMP is designed for small adjustments to model parameters, so large scaling adjustments should still be done with OpenSim’s </w:t>
+      </w:r>
+      <w:r>
+        <w:rPr>
+          <w:rFonts w:ascii="Times New Roman" w:hAnsi="Times New Roman" w:cs="Times New Roman"/>
+          <w:i/>
+          <w:iCs/>
+        </w:rPr>
+        <w:t xml:space="preserve">Scale Model </w:t>
+      </w:r>
+      <w:r>
+        <w:rPr>
+          <w:rFonts w:ascii="Times New Roman" w:hAnsi="Times New Roman" w:cs="Times New Roman"/>
+        </w:rPr>
+        <w:t>Tool.</w:t>
+      </w:r>
+    </w:p>
+    <w:p>
+      <w:pPr>
+        <w:pStyle w:val="ListParagraph"/>
+        <w:numPr>
+          <w:ilvl w:val="0"/>
+          <w:numId w:val="9"/>
+        </w:numPr>
+        <w:rPr>
+          <w:rFonts w:ascii="Times New Roman" w:hAnsi="Times New Roman" w:cs="Times New Roman"/>
+        </w:rPr>
+      </w:pPr>
+      <w:r>
+        <w:rPr>
+          <w:rFonts w:ascii="Times New Roman" w:hAnsi="Times New Roman" w:cs="Times New Roman"/>
+        </w:rPr>
+        <w:t xml:space="preserve">Open </w:t>
+      </w:r>
+      <w:r>
+        <w:rPr>
+          <w:rFonts w:ascii="Times New Roman" w:hAnsi="Times New Roman" w:cs="Times New Roman"/>
+          <w:b/>
+          <w:bCs/>
+        </w:rPr>
+        <w:t>RCNL2023.osim</w:t>
+      </w:r>
+      <w:r>
+        <w:rPr>
+          <w:rFonts w:ascii="Times New Roman" w:hAnsi="Times New Roman" w:cs="Times New Roman"/>
+          <w:b/>
+          <w:bCs/>
+        </w:rPr>
+        <w:t xml:space="preserve"> </w:t>
+      </w:r>
+      <w:r>
+        <w:rPr>
+          <w:rFonts w:ascii="Times New Roman" w:hAnsi="Times New Roman" w:cs="Times New Roman"/>
+        </w:rPr>
+        <w:t>in the OpenSim GUI.</w:t>
+      </w:r>
+    </w:p>
+    <w:p>
+      <w:pPr>
+        <w:pStyle w:val="ListParagraph"/>
+        <w:numPr>
+          <w:ilvl w:val="0"/>
+          <w:numId w:val="9"/>
+        </w:numPr>
+        <w:rPr>
+          <w:rFonts w:ascii="Times New Roman" w:hAnsi="Times New Roman" w:cs="Times New Roman"/>
+        </w:rPr>
+      </w:pPr>
+      <w:r>
+        <w:rPr>
+          <w:rFonts w:ascii="Times New Roman" w:hAnsi="Times New Roman" w:cs="Times New Roman"/>
+        </w:rPr>
+        <w:t xml:space="preserve">Open the </w:t>
+      </w:r>
+      <w:r>
+        <w:rPr>
+          <w:rFonts w:ascii="Times New Roman" w:hAnsi="Times New Roman" w:cs="Times New Roman"/>
+          <w:i/>
+          <w:iCs/>
+        </w:rPr>
+        <w:t xml:space="preserve">Scale Model </w:t>
+      </w:r>
+      <w:r>
+        <w:rPr>
+          <w:rFonts w:ascii="Times New Roman" w:hAnsi="Times New Roman" w:cs="Times New Roman"/>
+        </w:rPr>
+        <w:t>Tool.</w:t>
+      </w:r>
+    </w:p>
+    <w:p>
+      <w:pPr>
+        <w:pStyle w:val="ListParagraph"/>
+        <w:numPr>
+          <w:ilvl w:val="0"/>
+          <w:numId w:val="9"/>
+        </w:numPr>
+        <w:rPr>
+          <w:rFonts w:ascii="Times New Roman" w:hAnsi="Times New Roman" w:cs="Times New Roman"/>
+        </w:rPr>
+      </w:pPr>
+      <w:r>
+        <w:rPr>
+          <w:rFonts w:ascii="Times New Roman" w:hAnsi="Times New Roman" w:cs="Times New Roman"/>
+        </w:rPr>
+        <w:t xml:space="preserve">Load the settings file </w:t>
+      </w:r>
+      <w:r>
+        <w:rPr>
+          <w:rFonts w:ascii="Times New Roman" w:hAnsi="Times New Roman" w:cs="Times New Roman"/>
+          <w:b/>
+          <w:bCs/>
+        </w:rPr>
+        <w:t>ScaleSettings.xml</w:t>
+      </w:r>
+      <w:r>
+        <w:rPr>
+          <w:rFonts w:ascii="Times New Roman" w:hAnsi="Times New Roman" w:cs="Times New Roman"/>
+          <w:b/>
+          <w:bCs/>
+        </w:rPr>
+        <w:t>.</w:t>
+      </w:r>
+    </w:p>
+    <w:p>
+      <w:pPr>
+        <w:pStyle w:val="ListParagraph"/>
+        <w:numPr>
+          <w:ilvl w:val="0"/>
+          <w:numId w:val="9"/>
+        </w:numPr>
+        <w:rPr>
+          <w:rFonts w:ascii="Times New Roman" w:hAnsi="Times New Roman" w:cs="Times New Roman"/>
+        </w:rPr>
+      </w:pPr>
+      <w:r>
+        <w:rPr>
+          <w:rFonts w:ascii="Times New Roman" w:hAnsi="Times New Roman" w:cs="Times New Roman"/>
+        </w:rPr>
+        <w:t>Run the scale tool</w:t>
+      </w:r>
+    </w:p>
+    <w:p>
+      <w:pPr>
+        <w:pStyle w:val="ListParagraph"/>
+        <w:numPr>
+          <w:ilvl w:val="0"/>
+          <w:numId w:val="9"/>
+        </w:numPr>
+        <w:rPr>
+          <w:rFonts w:ascii="Times New Roman" w:hAnsi="Times New Roman" w:cs="Times New Roman"/>
+        </w:rPr>
+      </w:pPr>
+      <w:r>
+        <w:rPr>
+          <w:rFonts w:ascii="Times New Roman" w:hAnsi="Times New Roman" w:cs="Times New Roman"/>
+        </w:rPr>
+        <w:t xml:space="preserve">With the new model </w:t>
+      </w:r>
+      <w:r>
+        <w:rPr>
+          <w:rFonts w:ascii="Times New Roman" w:hAnsi="Times New Roman" w:cs="Times New Roman"/>
+          <w:b/>
+          <w:bCs/>
+        </w:rPr>
+        <w:t xml:space="preserve">UF_Subject_3_v2 </w:t>
+      </w:r>
+      <w:r>
+        <w:rPr>
+          <w:rFonts w:ascii="Times New Roman" w:hAnsi="Times New Roman" w:cs="Times New Roman"/>
+        </w:rPr>
+        <w:t xml:space="preserve">selected in the </w:t>
+      </w:r>
+      <w:r>
+        <w:rPr>
+          <w:rFonts w:ascii="Times New Roman" w:hAnsi="Times New Roman" w:cs="Times New Roman"/>
+          <w:i/>
+          <w:iCs/>
+        </w:rPr>
+        <w:t xml:space="preserve">Navigator </w:t>
+      </w:r>
+      <w:r>
+        <w:rPr>
+          <w:rFonts w:ascii="Times New Roman" w:hAnsi="Times New Roman" w:cs="Times New Roman"/>
+        </w:rPr>
+        <w:t xml:space="preserve">window, click on the </w:t>
+      </w:r>
+      <w:r>
+        <w:rPr>
+          <w:rFonts w:ascii="Times New Roman" w:hAnsi="Times New Roman" w:cs="Times New Roman"/>
+          <w:i/>
+          <w:iCs/>
+        </w:rPr>
+        <w:t xml:space="preserve">Coordinates </w:t>
+      </w:r>
+      <w:r>
+        <w:rPr>
+          <w:rFonts w:ascii="Times New Roman" w:hAnsi="Times New Roman" w:cs="Times New Roman"/>
+        </w:rPr>
+        <w:t xml:space="preserve">window. </w:t>
+      </w:r>
+    </w:p>
+    <w:p>
+      <w:pPr>
+        <w:pStyle w:val="ListParagraph"/>
+        <w:numPr>
+          <w:ilvl w:val="0"/>
+          <w:numId w:val="9"/>
+        </w:numPr>
+        <w:rPr>
+          <w:rFonts w:ascii="Times New Roman" w:hAnsi="Times New Roman" w:cs="Times New Roman"/>
+        </w:rPr>
+      </w:pPr>
+      <w:r>
+        <w:rPr>
+          <w:rFonts w:ascii="Times New Roman" w:hAnsi="Times New Roman" w:cs="Times New Roman"/>
+        </w:rPr>
+        <w:t xml:space="preserve">Lock </w:t>
+      </w:r>
+      <w:r>
+        <w:rPr>
+          <w:rFonts w:ascii="Times New Roman" w:hAnsi="Times New Roman" w:cs="Times New Roman"/>
+          <w:b/>
+          <w:bCs/>
+        </w:rPr>
+        <w:t xml:space="preserve">knee_adduction_r </w:t>
+      </w:r>
+      <w:r>
+        <w:rPr>
+          <w:rFonts w:ascii="Times New Roman" w:hAnsi="Times New Roman" w:cs="Times New Roman"/>
+        </w:rPr>
+        <w:t xml:space="preserve">and </w:t>
+      </w:r>
+      <w:r>
+        <w:rPr>
+          <w:rFonts w:ascii="Times New Roman" w:hAnsi="Times New Roman" w:cs="Times New Roman"/>
+          <w:b/>
+          <w:bCs/>
+        </w:rPr>
+        <w:t>knee_adduction_l</w:t>
+      </w:r>
+    </w:p>
+    <w:p>
+      <w:pPr>
+        <w:pStyle w:val="ListParagraph"/>
+        <w:numPr>
+          <w:ilvl w:val="1"/>
+          <w:numId w:val="9"/>
+        </w:numPr>
+        <w:rPr>
+          <w:rFonts w:ascii="Times New Roman" w:hAnsi="Times New Roman" w:cs="Times New Roman"/>
+        </w:rPr>
+      </w:pPr>
+      <w:r>
+        <w:rPr>
+          <w:rFonts w:ascii="Times New Roman" w:hAnsi="Times New Roman" w:cs="Times New Roman"/>
+        </w:rPr>
+        <w:t>The knee adduction angle models varus/valgus deformity and doesn’t change much during gait. The scale tool modifies this angle using static pose data, and then we don’t change it afterwards.</w:t>
+      </w:r>
+    </w:p>
+    <w:p>
+      <w:pPr>
+        <w:pStyle w:val="ListParagraph"/>
+        <w:numPr>
+          <w:ilvl w:val="0"/>
+          <w:numId w:val="9"/>
+        </w:numPr>
+        <w:rPr>
+          <w:rFonts w:ascii="Times New Roman" w:hAnsi="Times New Roman" w:cs="Times New Roman"/>
+        </w:rPr>
+      </w:pPr>
+      <w:r>
+        <w:rPr>
+          <w:rFonts w:ascii="Times New Roman" w:hAnsi="Times New Roman" w:cs="Times New Roman"/>
+        </w:rPr>
+        <w:t xml:space="preserve">Save the scaled model as </w:t>
+      </w:r>
+      <w:r>
+        <w:rPr>
+          <w:rFonts w:ascii="Times New Roman" w:hAnsi="Times New Roman" w:cs="Times New Roman"/>
+          <w:b/>
+          <w:bCs/>
+        </w:rPr>
+        <w:t>UF_Subject_3_scaled.osim</w:t>
+      </w:r>
+      <w:r>
+        <w:rPr>
+          <w:rFonts w:ascii="Times New Roman" w:hAnsi="Times New Roman" w:cs="Times New Roman"/>
+          <w:b/>
+          <w:bCs/>
+        </w:rPr>
+        <w:t>.</w:t>
+      </w:r>
+    </w:p>
+    <w:p>
+      <w:pPr>
+        <w:rPr>
+          <w:rFonts w:ascii="Times New Roman" w:hAnsi="Times New Roman" w:cs="Times New Roman"/>
+          <w:sz w:val="32"/>
+          <w:szCs w:val="32"/>
+        </w:rPr>
+      </w:pPr>
+      <w:r>
+        <w:rPr>
+          <w:rFonts w:ascii="Times New Roman" w:hAnsi="Times New Roman" w:cs="Times New Roman"/>
+          <w:sz w:val="32"/>
+          <w:szCs w:val="32"/>
+        </w:rPr>
         <w:t>Setting up a JMP settings file:</w:t>
       </w:r>
     </w:p>
@@ -308,18 +628,8 @@
           <w:b/>
           <w:bCs/>
         </w:rPr>
-        <w:t>UF_Subject_3_</w:t>
-      </w:r>
-      <w:proofErr w:type="gramStart"/>
-      <w:r>
-        <w:rPr>
-          <w:rFonts w:ascii="Times New Roman" w:hAnsi="Times New Roman" w:cs="Times New Roman"/>
-          <w:b/>
-          <w:bCs/>
-        </w:rPr>
-        <w:t>scaled.osim</w:t>
-      </w:r>
-      <w:proofErr w:type="gramEnd"/>
+        <w:t>UF_Subject_3_scaled.osim</w:t>
+      </w:r>
       <w:r>
         <w:rPr>
           <w:rFonts w:ascii="Times New Roman" w:hAnsi="Times New Roman" w:cs="Times New Roman"/>
@@ -352,7 +662,6 @@
         </w:rPr>
         <w:t>UF_Subject_3_</w:t>
       </w:r>
-      <w:proofErr w:type="gramStart"/>
       <w:r>
         <w:rPr>
           <w:rFonts w:ascii="Times New Roman" w:hAnsi="Times New Roman" w:cs="Times New Roman"/>
@@ -369,7 +678,6 @@
         </w:rPr>
         <w:t>.osim</w:t>
       </w:r>
-      <w:proofErr w:type="gramEnd"/>
       <w:r>
         <w:rPr>
           <w:rFonts w:ascii="Times New Roman" w:hAnsi="Times New Roman" w:cs="Times New Roman"/>
@@ -422,6 +730,7 @@
         <w:rPr>
           <w:noProof/>
         </w:rPr>
+        <w:lastRenderedPageBreak/>
         <w:drawing>
           <wp:inline distT="0" distB="0" distL="0" distR="0" wp14:anchorId="5DF9D4F4" wp14:editId="490DA734">
             <wp:extent cx="4972050" cy="3766221"/>
@@ -500,7 +809,6 @@
         <w:rPr>
           <w:rFonts w:ascii="Times New Roman" w:hAnsi="Times New Roman" w:cs="Times New Roman"/>
         </w:rPr>
-        <w:lastRenderedPageBreak/>
         <w:t xml:space="preserve">Click </w:t>
       </w:r>
       <w:r>
@@ -641,7 +949,6 @@
         </w:rPr>
         <w:t xml:space="preserve"> to be </w:t>
       </w:r>
-      <w:proofErr w:type="spellStart"/>
       <w:r>
         <w:rPr>
           <w:rFonts w:ascii="Times New Roman" w:hAnsi="Times New Roman" w:cs="Times New Roman"/>
@@ -650,7 +957,6 @@
         </w:rPr>
         <w:t>GaitTrial_markers_jmp.trc</w:t>
       </w:r>
-      <w:proofErr w:type="spellEnd"/>
     </w:p>
     <w:p>
       <w:pPr>
@@ -853,7 +1159,6 @@
         </w:rPr>
         <w:t xml:space="preserve">to be </w:t>
       </w:r>
-      <w:proofErr w:type="spellStart"/>
       <w:r>
         <w:rPr>
           <w:rFonts w:ascii="Times New Roman" w:hAnsi="Times New Roman" w:cs="Times New Roman"/>
@@ -862,7 +1167,6 @@
         </w:rPr>
         <w:t>GaitTrial_markers_jmp.trc</w:t>
       </w:r>
-      <w:proofErr w:type="spellEnd"/>
     </w:p>
     <w:p>
       <w:pPr>
@@ -905,7 +1209,6 @@
         </w:rPr>
         <w:t xml:space="preserve">Joint name: </w:t>
       </w:r>
-      <w:proofErr w:type="spellStart"/>
       <w:r>
         <w:rPr>
           <w:rFonts w:ascii="Times New Roman" w:hAnsi="Times New Roman" w:cs="Times New Roman"/>
@@ -914,7 +1217,6 @@
         </w:rPr>
         <w:t>knee_r</w:t>
       </w:r>
-      <w:proofErr w:type="spellEnd"/>
     </w:p>
     <w:p>
       <w:pPr>
@@ -1151,16 +1453,8 @@
         <w:rPr>
           <w:rFonts w:ascii="Times New Roman" w:hAnsi="Times New Roman" w:cs="Times New Roman"/>
         </w:rPr>
-        <w:t xml:space="preserve">to be </w:t>
-      </w:r>
-      <w:proofErr w:type="spellStart"/>
-      <w:r>
-        <w:rPr>
-          <w:rFonts w:ascii="Times New Roman" w:hAnsi="Times New Roman" w:cs="Times New Roman"/>
-        </w:rPr>
-        <w:t>GaitTrial_markers_jmp.trc</w:t>
-      </w:r>
-      <w:proofErr w:type="spellEnd"/>
+        <w:t>to be GaitTrial_markers_jmp.trc</w:t>
+      </w:r>
     </w:p>
     <w:p>
       <w:pPr>
@@ -1201,9 +1495,9 @@
         <w:rPr>
           <w:rFonts w:ascii="Times New Roman" w:hAnsi="Times New Roman" w:cs="Times New Roman"/>
         </w:rPr>
+        <w:lastRenderedPageBreak/>
         <w:t xml:space="preserve">Joint name: </w:t>
       </w:r>
-      <w:proofErr w:type="spellStart"/>
       <w:r>
         <w:rPr>
           <w:rFonts w:ascii="Times New Roman" w:hAnsi="Times New Roman" w:cs="Times New Roman"/>
@@ -1212,7 +1506,6 @@
         </w:rPr>
         <w:t>knee_l</w:t>
       </w:r>
-      <w:proofErr w:type="spellEnd"/>
     </w:p>
     <w:p>
       <w:pPr>
@@ -1430,7 +1723,6 @@
         </w:rPr>
         <w:t xml:space="preserve">open </w:t>
       </w:r>
-      <w:proofErr w:type="spellStart"/>
       <w:r>
         <w:rPr>
           <w:rFonts w:ascii="Times New Roman" w:hAnsi="Times New Roman" w:cs="Times New Roman"/>
@@ -1439,7 +1731,6 @@
         </w:rPr>
         <w:t>runJMP.m</w:t>
       </w:r>
-      <w:proofErr w:type="spellEnd"/>
       <w:r>
         <w:rPr>
           <w:rFonts w:ascii="Times New Roman" w:hAnsi="Times New Roman" w:cs="Times New Roman"/>
@@ -1464,7 +1755,6 @@
         </w:rPr>
         <w:t>Open the project file (</w:t>
       </w:r>
-      <w:proofErr w:type="spellStart"/>
       <w:r>
         <w:rPr>
           <w:rFonts w:ascii="Times New Roman" w:hAnsi="Times New Roman" w:cs="Times New Roman"/>
@@ -1473,26 +1763,11 @@
         </w:rPr>
         <w:t>Project.prj</w:t>
       </w:r>
-      <w:proofErr w:type="spellEnd"/>
-      <w:r>
-        <w:rPr>
-          <w:rFonts w:ascii="Times New Roman" w:hAnsi="Times New Roman" w:cs="Times New Roman"/>
-        </w:rPr>
-        <w:t xml:space="preserve"> inside your installation of </w:t>
-      </w:r>
-      <w:proofErr w:type="spellStart"/>
-      <w:r>
-        <w:rPr>
-          <w:rFonts w:ascii="Times New Roman" w:hAnsi="Times New Roman" w:cs="Times New Roman"/>
-        </w:rPr>
-        <w:t>nmsm</w:t>
-      </w:r>
-      <w:proofErr w:type="spellEnd"/>
-      <w:r>
-        <w:rPr>
-          <w:rFonts w:ascii="Times New Roman" w:hAnsi="Times New Roman" w:cs="Times New Roman"/>
-        </w:rPr>
-        <w:t>-core.)</w:t>
+      <w:r>
+        <w:rPr>
+          <w:rFonts w:ascii="Times New Roman" w:hAnsi="Times New Roman" w:cs="Times New Roman"/>
+        </w:rPr>
+        <w:t xml:space="preserve"> inside your installation of nmsm-core.)</w:t>
       </w:r>
     </w:p>
     <w:p>
@@ -1552,21 +1827,7 @@
         <w:rPr>
           <w:rFonts w:ascii="Times New Roman" w:hAnsi="Times New Roman" w:cs="Times New Roman"/>
         </w:rPr>
-        <w:t xml:space="preserve">In the bottom left, of </w:t>
-      </w:r>
-      <w:proofErr w:type="spellStart"/>
-      <w:r>
-        <w:rPr>
-          <w:rFonts w:ascii="Times New Roman" w:hAnsi="Times New Roman" w:cs="Times New Roman"/>
-        </w:rPr>
-        <w:t>matlab</w:t>
-      </w:r>
-      <w:proofErr w:type="spellEnd"/>
-      <w:r>
-        <w:rPr>
-          <w:rFonts w:ascii="Times New Roman" w:hAnsi="Times New Roman" w:cs="Times New Roman"/>
-        </w:rPr>
-        <w:t xml:space="preserve"> click the </w:t>
+        <w:t xml:space="preserve">In the bottom left, of matlab click the </w:t>
       </w:r>
       <w:r>
         <w:rPr>
@@ -1604,21 +1865,7 @@
         <w:rPr>
           <w:rFonts w:ascii="Times New Roman" w:hAnsi="Times New Roman" w:cs="Times New Roman"/>
         </w:rPr>
-        <w:t xml:space="preserve">In the </w:t>
-      </w:r>
-      <w:proofErr w:type="gramStart"/>
-      <w:r>
-        <w:rPr>
-          <w:rFonts w:ascii="Times New Roman" w:hAnsi="Times New Roman" w:cs="Times New Roman"/>
-        </w:rPr>
-        <w:t>drop down</w:t>
-      </w:r>
-      <w:proofErr w:type="gramEnd"/>
-      <w:r>
-        <w:rPr>
-          <w:rFonts w:ascii="Times New Roman" w:hAnsi="Times New Roman" w:cs="Times New Roman"/>
-        </w:rPr>
-        <w:t xml:space="preserve"> menu for </w:t>
+        <w:t xml:space="preserve">In the drop down menu for </w:t>
       </w:r>
       <w:r>
         <w:rPr>
@@ -1690,21 +1937,7 @@
         <w:rPr>
           <w:rFonts w:ascii="Times New Roman" w:hAnsi="Times New Roman" w:cs="Times New Roman"/>
         </w:rPr>
-        <w:t xml:space="preserve">With the section selected, press </w:t>
-      </w:r>
-      <w:proofErr w:type="spellStart"/>
-      <w:r>
-        <w:rPr>
-          <w:rFonts w:ascii="Times New Roman" w:hAnsi="Times New Roman" w:cs="Times New Roman"/>
-        </w:rPr>
-        <w:t>shift+enter</w:t>
-      </w:r>
-      <w:proofErr w:type="spellEnd"/>
-      <w:r>
-        <w:rPr>
-          <w:rFonts w:ascii="Times New Roman" w:hAnsi="Times New Roman" w:cs="Times New Roman"/>
-        </w:rPr>
-        <w:t xml:space="preserve"> to run a section.</w:t>
+        <w:t>With the section selected, press shift+enter to run a section.</w:t>
       </w:r>
     </w:p>
     <w:p>
@@ -1739,7 +1972,6 @@
           <w:sz w:val="32"/>
           <w:szCs w:val="32"/>
         </w:rPr>
-        <w:lastRenderedPageBreak/>
         <w:t>Post JMP Analysis:</w:t>
       </w:r>
     </w:p>
@@ -1804,18 +2036,8 @@
           <w:b/>
           <w:bCs/>
         </w:rPr>
-        <w:t>UF_Subject_3_</w:t>
-      </w:r>
-      <w:proofErr w:type="gramStart"/>
-      <w:r>
-        <w:rPr>
-          <w:rFonts w:ascii="Times New Roman" w:hAnsi="Times New Roman" w:cs="Times New Roman"/>
-          <w:b/>
-          <w:bCs/>
-        </w:rPr>
-        <w:t>scaled.osim</w:t>
-      </w:r>
-      <w:proofErr w:type="gramEnd"/>
+        <w:t>UF_Subject_3_scaled.osim</w:t>
+      </w:r>
       <w:r>
         <w:rPr>
           <w:rFonts w:ascii="Times New Roman" w:hAnsi="Times New Roman" w:cs="Times New Roman"/>
@@ -1840,7 +2062,6 @@
         </w:rPr>
         <w:t xml:space="preserve">Analyze the plots created by </w:t>
       </w:r>
-      <w:proofErr w:type="spellStart"/>
       <w:r>
         <w:rPr>
           <w:rFonts w:ascii="Times New Roman" w:hAnsi="Times New Roman" w:cs="Times New Roman"/>
@@ -1849,7 +2070,6 @@
         </w:rPr>
         <w:t>runJMP.m</w:t>
       </w:r>
-      <w:proofErr w:type="spellEnd"/>
     </w:p>
     <w:p>
       <w:pPr>
@@ -1875,7 +2095,6 @@
         </w:rPr>
         <w:t>&lt;</w:t>
       </w:r>
-      <w:proofErr w:type="spellStart"/>
       <w:r>
         <w:rPr>
           <w:rFonts w:ascii="Courier New" w:hAnsi="Courier New" w:cs="Courier New"/>
@@ -1911,7 +2130,6 @@
         </w:rPr>
         <w:t>error</w:t>
       </w:r>
-      <w:proofErr w:type="spellEnd"/>
       <w:r>
         <w:rPr>
           <w:rFonts w:ascii="Courier New" w:hAnsi="Courier New" w:cs="Courier New"/>
@@ -1948,950 +2166,902 @@
           <w:szCs w:val="32"/>
         </w:rPr>
       </w:pPr>
-      <w:proofErr w:type="gramStart"/>
       <w:r>
         <w:rPr>
           <w:rFonts w:ascii="Times New Roman" w:hAnsi="Times New Roman" w:cs="Times New Roman"/>
           <w:sz w:val="32"/>
           <w:szCs w:val="32"/>
         </w:rPr>
-        <w:t>Experiment</w:t>
-      </w:r>
-      <w:proofErr w:type="gramEnd"/>
-      <w:r>
+        <w:t>Experiment with different JMP formulations:</w:t>
+      </w:r>
+    </w:p>
+    <w:p>
+      <w:pPr>
+        <w:pStyle w:val="ListParagraph"/>
+        <w:numPr>
+          <w:ilvl w:val="0"/>
+          <w:numId w:val="7"/>
+        </w:numPr>
+        <w:rPr>
+          <w:rFonts w:ascii="Times New Roman" w:hAnsi="Times New Roman" w:cs="Times New Roman"/>
+        </w:rPr>
+      </w:pPr>
+      <w:r>
+        <w:rPr>
+          <w:rFonts w:ascii="Times New Roman" w:hAnsi="Times New Roman" w:cs="Times New Roman"/>
+        </w:rPr>
+        <w:t xml:space="preserve">With </w:t>
+      </w:r>
+      <w:r>
+        <w:rPr>
+          <w:rFonts w:ascii="Times New Roman" w:hAnsi="Times New Roman" w:cs="Times New Roman"/>
+          <w:b/>
+          <w:bCs/>
+        </w:rPr>
+        <w:t>UF_Subject_3_scaled_JMPV1.osim</w:t>
+      </w:r>
+      <w:r>
+        <w:rPr>
+          <w:rFonts w:ascii="Times New Roman" w:hAnsi="Times New Roman" w:cs="Times New Roman"/>
+        </w:rPr>
+        <w:t xml:space="preserve"> selected in the OpenSim GUI, open a new JMP GUI window.</w:t>
+      </w:r>
+    </w:p>
+    <w:p>
+      <w:pPr>
+        <w:pStyle w:val="ListParagraph"/>
+        <w:numPr>
+          <w:ilvl w:val="1"/>
+          <w:numId w:val="7"/>
+        </w:numPr>
+        <w:rPr>
+          <w:rFonts w:ascii="Times New Roman" w:hAnsi="Times New Roman" w:cs="Times New Roman"/>
+        </w:rPr>
+      </w:pPr>
+      <w:r>
+        <w:rPr>
+          <w:rFonts w:ascii="Times New Roman" w:hAnsi="Times New Roman" w:cs="Times New Roman"/>
+        </w:rPr>
+        <w:t>This allows us to use the previous JMP run as a starting point for a new JMP run.</w:t>
+      </w:r>
+    </w:p>
+    <w:p>
+      <w:pPr>
+        <w:pStyle w:val="ListParagraph"/>
+        <w:numPr>
+          <w:ilvl w:val="0"/>
+          <w:numId w:val="7"/>
+        </w:numPr>
+        <w:rPr>
+          <w:rFonts w:ascii="Times New Roman" w:hAnsi="Times New Roman" w:cs="Times New Roman"/>
+        </w:rPr>
+      </w:pPr>
+      <w:r>
+        <w:rPr>
+          <w:rFonts w:ascii="Times New Roman" w:hAnsi="Times New Roman" w:cs="Times New Roman"/>
+        </w:rPr>
+        <w:t xml:space="preserve">Rename the output model file to </w:t>
+      </w:r>
+      <w:r>
+        <w:rPr>
+          <w:rFonts w:ascii="Times New Roman" w:hAnsi="Times New Roman" w:cs="Times New Roman"/>
+          <w:b/>
+          <w:bCs/>
+        </w:rPr>
+        <w:t>UF_Subject_3_scaled_JMPV2.osim</w:t>
+      </w:r>
+    </w:p>
+    <w:p>
+      <w:pPr>
+        <w:pStyle w:val="ListParagraph"/>
+        <w:numPr>
+          <w:ilvl w:val="0"/>
+          <w:numId w:val="7"/>
+        </w:numPr>
+        <w:rPr>
+          <w:rFonts w:ascii="Times New Roman" w:hAnsi="Times New Roman" w:cs="Times New Roman"/>
+        </w:rPr>
+      </w:pPr>
+      <w:r>
+        <w:rPr>
+          <w:rFonts w:ascii="Times New Roman" w:hAnsi="Times New Roman" w:cs="Times New Roman"/>
+        </w:rPr>
+        <w:t>Create a new JMP Task:</w:t>
+      </w:r>
+    </w:p>
+    <w:p>
+      <w:pPr>
+        <w:pStyle w:val="ListParagraph"/>
+        <w:numPr>
+          <w:ilvl w:val="1"/>
+          <w:numId w:val="7"/>
+        </w:numPr>
+        <w:rPr>
+          <w:rFonts w:ascii="Times New Roman" w:hAnsi="Times New Roman" w:cs="Times New Roman"/>
+        </w:rPr>
+      </w:pPr>
+      <w:r>
+        <w:rPr>
+          <w:rFonts w:ascii="Times New Roman" w:hAnsi="Times New Roman" w:cs="Times New Roman"/>
+        </w:rPr>
+        <w:t xml:space="preserve">Name this task </w:t>
+      </w:r>
+      <w:r>
+        <w:rPr>
+          <w:rFonts w:ascii="Times New Roman" w:hAnsi="Times New Roman" w:cs="Times New Roman"/>
+          <w:b/>
+          <w:bCs/>
+        </w:rPr>
+        <w:t>Right Femur Markers</w:t>
+      </w:r>
+    </w:p>
+    <w:p>
+      <w:pPr>
+        <w:pStyle w:val="ListParagraph"/>
+        <w:numPr>
+          <w:ilvl w:val="1"/>
+          <w:numId w:val="7"/>
+        </w:numPr>
+        <w:rPr>
+          <w:rFonts w:ascii="Times New Roman" w:hAnsi="Times New Roman" w:cs="Times New Roman"/>
+        </w:rPr>
+      </w:pPr>
+      <w:r>
+        <w:rPr>
+          <w:rFonts w:ascii="Times New Roman" w:hAnsi="Times New Roman" w:cs="Times New Roman"/>
+        </w:rPr>
+        <w:t>Select the</w:t>
+      </w:r>
+      <w:r>
+        <w:rPr>
+          <w:rFonts w:ascii="Times New Roman" w:hAnsi="Times New Roman" w:cs="Times New Roman"/>
+        </w:rPr>
+        <w:t xml:space="preserve"> </w:t>
+      </w:r>
+      <w:r>
+        <w:rPr>
+          <w:rFonts w:ascii="Times New Roman" w:hAnsi="Times New Roman" w:cs="Times New Roman"/>
+          <w:i/>
+          <w:iCs/>
+        </w:rPr>
+        <w:t>M</w:t>
+      </w:r>
+      <w:r>
+        <w:rPr>
+          <w:rFonts w:ascii="Times New Roman" w:hAnsi="Times New Roman" w:cs="Times New Roman"/>
+          <w:i/>
+          <w:iCs/>
+        </w:rPr>
+        <w:t>arker</w:t>
+      </w:r>
+      <w:r>
+        <w:rPr>
+          <w:rFonts w:ascii="Times New Roman" w:hAnsi="Times New Roman" w:cs="Times New Roman"/>
+          <w:i/>
+          <w:iCs/>
+        </w:rPr>
+        <w:t>s</w:t>
+      </w:r>
+      <w:r>
+        <w:rPr>
+          <w:rFonts w:ascii="Times New Roman" w:hAnsi="Times New Roman" w:cs="Times New Roman"/>
+          <w:i/>
+          <w:iCs/>
+        </w:rPr>
+        <w:t xml:space="preserve"> </w:t>
+      </w:r>
+      <w:r>
+        <w:rPr>
+          <w:rFonts w:ascii="Times New Roman" w:hAnsi="Times New Roman" w:cs="Times New Roman"/>
+          <w:i/>
+          <w:iCs/>
+        </w:rPr>
+        <w:t>F</w:t>
+      </w:r>
+      <w:r>
+        <w:rPr>
+          <w:rFonts w:ascii="Times New Roman" w:hAnsi="Times New Roman" w:cs="Times New Roman"/>
+          <w:i/>
+          <w:iCs/>
+        </w:rPr>
+        <w:t>ile</w:t>
+      </w:r>
+      <w:r>
+        <w:rPr>
+          <w:rFonts w:ascii="Times New Roman" w:hAnsi="Times New Roman" w:cs="Times New Roman"/>
+        </w:rPr>
+        <w:t xml:space="preserve"> to be </w:t>
+      </w:r>
+      <w:r>
+        <w:rPr>
+          <w:rFonts w:ascii="Times New Roman" w:hAnsi="Times New Roman" w:cs="Times New Roman"/>
+          <w:b/>
+          <w:bCs/>
+        </w:rPr>
+        <w:t>GaitTrial_markers_jmp.trc</w:t>
+      </w:r>
+    </w:p>
+    <w:p>
+      <w:pPr>
+        <w:pStyle w:val="ListParagraph"/>
+        <w:numPr>
+          <w:ilvl w:val="1"/>
+          <w:numId w:val="7"/>
+        </w:numPr>
+        <w:rPr>
+          <w:rFonts w:ascii="Times New Roman" w:hAnsi="Times New Roman" w:cs="Times New Roman"/>
+        </w:rPr>
+      </w:pPr>
+      <w:r>
+        <w:rPr>
+          <w:rFonts w:ascii="Times New Roman" w:hAnsi="Times New Roman" w:cs="Times New Roman"/>
+        </w:rPr>
+        <w:t>Add a new body to this task:</w:t>
+      </w:r>
+    </w:p>
+    <w:p>
+      <w:pPr>
+        <w:pStyle w:val="ListParagraph"/>
+        <w:numPr>
+          <w:ilvl w:val="2"/>
+          <w:numId w:val="7"/>
+        </w:numPr>
+        <w:rPr>
+          <w:rFonts w:ascii="Times New Roman" w:hAnsi="Times New Roman" w:cs="Times New Roman"/>
+        </w:rPr>
+      </w:pPr>
+      <w:r>
+        <w:rPr>
+          <w:rFonts w:ascii="Times New Roman" w:hAnsi="Times New Roman" w:cs="Times New Roman"/>
+        </w:rPr>
+        <w:lastRenderedPageBreak/>
+        <w:t xml:space="preserve">Body name: </w:t>
+      </w:r>
+      <w:r>
+        <w:rPr>
+          <w:rFonts w:ascii="Times New Roman" w:hAnsi="Times New Roman" w:cs="Times New Roman"/>
+          <w:b/>
+          <w:bCs/>
+        </w:rPr>
+        <w:t>femur_r</w:t>
+      </w:r>
+    </w:p>
+    <w:p>
+      <w:pPr>
+        <w:pStyle w:val="ListParagraph"/>
+        <w:numPr>
+          <w:ilvl w:val="2"/>
+          <w:numId w:val="7"/>
+        </w:numPr>
+        <w:rPr>
+          <w:rFonts w:ascii="Times New Roman" w:hAnsi="Times New Roman" w:cs="Times New Roman"/>
+        </w:rPr>
+      </w:pPr>
+      <w:r>
+        <w:rPr>
+          <w:rFonts w:ascii="Times New Roman" w:hAnsi="Times New Roman" w:cs="Times New Roman"/>
+        </w:rPr>
+        <w:t xml:space="preserve">Scale body: </w:t>
+      </w:r>
+      <w:r>
+        <w:rPr>
+          <w:rFonts w:ascii="Times New Roman" w:hAnsi="Times New Roman" w:cs="Times New Roman"/>
+          <w:b/>
+          <w:bCs/>
+        </w:rPr>
+        <w:t>No</w:t>
+      </w:r>
+    </w:p>
+    <w:p>
+      <w:pPr>
+        <w:pStyle w:val="ListParagraph"/>
+        <w:numPr>
+          <w:ilvl w:val="2"/>
+          <w:numId w:val="7"/>
+        </w:numPr>
+        <w:rPr>
+          <w:rFonts w:ascii="Times New Roman" w:hAnsi="Times New Roman" w:cs="Times New Roman"/>
+        </w:rPr>
+      </w:pPr>
+      <w:r>
+        <w:rPr>
+          <w:rFonts w:ascii="Times New Roman" w:hAnsi="Times New Roman" w:cs="Times New Roman"/>
+        </w:rPr>
+        <w:t xml:space="preserve">Move markers: </w:t>
+      </w:r>
+      <w:r>
+        <w:rPr>
+          <w:rFonts w:ascii="Times New Roman" w:hAnsi="Times New Roman" w:cs="Times New Roman"/>
+          <w:b/>
+          <w:bCs/>
+        </w:rPr>
+        <w:t>Y</w:t>
+      </w:r>
+      <w:r>
+        <w:rPr>
+          <w:rFonts w:ascii="Times New Roman" w:hAnsi="Times New Roman" w:cs="Times New Roman"/>
+          <w:b/>
+          <w:bCs/>
+        </w:rPr>
+        <w:t xml:space="preserve">-, </w:t>
+      </w:r>
+      <w:r>
+        <w:rPr>
+          <w:rFonts w:ascii="Times New Roman" w:hAnsi="Times New Roman" w:cs="Times New Roman"/>
+          <w:b/>
+          <w:bCs/>
+        </w:rPr>
+        <w:t>Z</w:t>
+      </w:r>
+      <w:r>
+        <w:rPr>
+          <w:rFonts w:ascii="Times New Roman" w:hAnsi="Times New Roman" w:cs="Times New Roman"/>
+          <w:b/>
+          <w:bCs/>
+        </w:rPr>
+        <w:t>-</w:t>
+      </w:r>
+      <w:r>
+        <w:rPr>
+          <w:rFonts w:ascii="Times New Roman" w:hAnsi="Times New Roman" w:cs="Times New Roman"/>
+          <w:b/>
+          <w:bCs/>
+        </w:rPr>
+        <w:t>ax</w:t>
+      </w:r>
+      <w:r>
+        <w:rPr>
+          <w:rFonts w:ascii="Times New Roman" w:hAnsi="Times New Roman" w:cs="Times New Roman"/>
+          <w:b/>
+          <w:bCs/>
+        </w:rPr>
+        <w:t>es</w:t>
+      </w:r>
+    </w:p>
+    <w:p>
+      <w:pPr>
+        <w:pStyle w:val="ListParagraph"/>
+        <w:numPr>
+          <w:ilvl w:val="1"/>
+          <w:numId w:val="7"/>
+        </w:numPr>
+        <w:rPr>
+          <w:rFonts w:ascii="Times New Roman" w:hAnsi="Times New Roman" w:cs="Times New Roman"/>
+        </w:rPr>
+      </w:pPr>
+      <w:r>
+        <w:rPr>
+          <w:rFonts w:ascii="Times New Roman" w:hAnsi="Times New Roman" w:cs="Times New Roman"/>
+        </w:rPr>
+        <w:t>Add a new body to this task:</w:t>
+      </w:r>
+    </w:p>
+    <w:p>
+      <w:pPr>
+        <w:pStyle w:val="ListParagraph"/>
+        <w:numPr>
+          <w:ilvl w:val="2"/>
+          <w:numId w:val="7"/>
+        </w:numPr>
+        <w:rPr>
+          <w:rFonts w:ascii="Times New Roman" w:hAnsi="Times New Roman" w:cs="Times New Roman"/>
+        </w:rPr>
+      </w:pPr>
+      <w:r>
+        <w:rPr>
+          <w:rFonts w:ascii="Times New Roman" w:hAnsi="Times New Roman" w:cs="Times New Roman"/>
+        </w:rPr>
+        <w:t xml:space="preserve">Body name: </w:t>
+      </w:r>
+      <w:r>
+        <w:rPr>
+          <w:rFonts w:ascii="Times New Roman" w:hAnsi="Times New Roman" w:cs="Times New Roman"/>
+          <w:b/>
+          <w:bCs/>
+        </w:rPr>
+        <w:t>femur_l</w:t>
+      </w:r>
+    </w:p>
+    <w:p>
+      <w:pPr>
+        <w:pStyle w:val="ListParagraph"/>
+        <w:numPr>
+          <w:ilvl w:val="2"/>
+          <w:numId w:val="7"/>
+        </w:numPr>
+        <w:rPr>
+          <w:rFonts w:ascii="Times New Roman" w:hAnsi="Times New Roman" w:cs="Times New Roman"/>
+        </w:rPr>
+      </w:pPr>
+      <w:r>
+        <w:rPr>
+          <w:rFonts w:ascii="Times New Roman" w:hAnsi="Times New Roman" w:cs="Times New Roman"/>
+        </w:rPr>
+        <w:t xml:space="preserve">Scale body: </w:t>
+      </w:r>
+      <w:r>
+        <w:rPr>
+          <w:rFonts w:ascii="Times New Roman" w:hAnsi="Times New Roman" w:cs="Times New Roman"/>
+          <w:b/>
+          <w:bCs/>
+        </w:rPr>
+        <w:t>No</w:t>
+      </w:r>
+    </w:p>
+    <w:p>
+      <w:pPr>
+        <w:pStyle w:val="ListParagraph"/>
+        <w:numPr>
+          <w:ilvl w:val="2"/>
+          <w:numId w:val="7"/>
+        </w:numPr>
+        <w:rPr>
+          <w:rFonts w:ascii="Times New Roman" w:hAnsi="Times New Roman" w:cs="Times New Roman"/>
+        </w:rPr>
+      </w:pPr>
+      <w:r>
+        <w:rPr>
+          <w:rFonts w:ascii="Times New Roman" w:hAnsi="Times New Roman" w:cs="Times New Roman"/>
+        </w:rPr>
+        <w:t xml:space="preserve">Move markers: </w:t>
+      </w:r>
+      <w:r>
+        <w:rPr>
+          <w:rFonts w:ascii="Times New Roman" w:hAnsi="Times New Roman" w:cs="Times New Roman"/>
+          <w:b/>
+          <w:bCs/>
+        </w:rPr>
+        <w:t>Y</w:t>
+      </w:r>
+      <w:r>
+        <w:rPr>
+          <w:rFonts w:ascii="Times New Roman" w:hAnsi="Times New Roman" w:cs="Times New Roman"/>
+          <w:b/>
+          <w:bCs/>
+        </w:rPr>
+        <w:t xml:space="preserve">-, </w:t>
+      </w:r>
+      <w:r>
+        <w:rPr>
+          <w:rFonts w:ascii="Times New Roman" w:hAnsi="Times New Roman" w:cs="Times New Roman"/>
+          <w:b/>
+          <w:bCs/>
+        </w:rPr>
+        <w:t>Z</w:t>
+      </w:r>
+      <w:r>
+        <w:rPr>
+          <w:rFonts w:ascii="Times New Roman" w:hAnsi="Times New Roman" w:cs="Times New Roman"/>
+          <w:b/>
+          <w:bCs/>
+        </w:rPr>
+        <w:t>-axes</w:t>
+      </w:r>
+    </w:p>
+    <w:p>
+      <w:pPr>
+        <w:pStyle w:val="ListParagraph"/>
+        <w:numPr>
+          <w:ilvl w:val="0"/>
+          <w:numId w:val="7"/>
+        </w:numPr>
+        <w:rPr>
+          <w:rFonts w:ascii="Times New Roman" w:hAnsi="Times New Roman" w:cs="Times New Roman"/>
+        </w:rPr>
+      </w:pPr>
+      <w:r>
+        <w:rPr>
+          <w:rFonts w:ascii="Times New Roman" w:hAnsi="Times New Roman" w:cs="Times New Roman"/>
+        </w:rPr>
+        <w:t>Create a new JMP Task:</w:t>
+      </w:r>
+    </w:p>
+    <w:p>
+      <w:pPr>
+        <w:pStyle w:val="ListParagraph"/>
+        <w:numPr>
+          <w:ilvl w:val="1"/>
+          <w:numId w:val="7"/>
+        </w:numPr>
+        <w:rPr>
+          <w:rFonts w:ascii="Times New Roman" w:hAnsi="Times New Roman" w:cs="Times New Roman"/>
+        </w:rPr>
+      </w:pPr>
+      <w:r>
+        <w:rPr>
+          <w:rFonts w:ascii="Times New Roman" w:hAnsi="Times New Roman" w:cs="Times New Roman"/>
+        </w:rPr>
+        <w:t xml:space="preserve">Name this task </w:t>
+      </w:r>
+      <w:r>
+        <w:rPr>
+          <w:rFonts w:ascii="Times New Roman" w:hAnsi="Times New Roman" w:cs="Times New Roman"/>
+          <w:b/>
+          <w:bCs/>
+        </w:rPr>
+        <w:t>Left Femur</w:t>
+      </w:r>
+      <w:r>
+        <w:rPr>
+          <w:rFonts w:ascii="Times New Roman" w:hAnsi="Times New Roman" w:cs="Times New Roman"/>
+          <w:b/>
+          <w:bCs/>
+        </w:rPr>
+        <w:t xml:space="preserve"> Markers</w:t>
+      </w:r>
+    </w:p>
+    <w:p>
+      <w:pPr>
+        <w:pStyle w:val="ListParagraph"/>
+        <w:numPr>
+          <w:ilvl w:val="1"/>
+          <w:numId w:val="7"/>
+        </w:numPr>
+        <w:rPr>
+          <w:rFonts w:ascii="Times New Roman" w:hAnsi="Times New Roman" w:cs="Times New Roman"/>
+        </w:rPr>
+      </w:pPr>
+      <w:r>
+        <w:rPr>
+          <w:rFonts w:ascii="Times New Roman" w:hAnsi="Times New Roman" w:cs="Times New Roman"/>
+        </w:rPr>
+        <w:t>Select the</w:t>
+      </w:r>
+      <w:r>
+        <w:rPr>
+          <w:rFonts w:ascii="Times New Roman" w:hAnsi="Times New Roman" w:cs="Times New Roman"/>
+        </w:rPr>
+        <w:t xml:space="preserve"> </w:t>
+      </w:r>
+      <w:r>
+        <w:rPr>
+          <w:rFonts w:ascii="Times New Roman" w:hAnsi="Times New Roman" w:cs="Times New Roman"/>
+          <w:i/>
+          <w:iCs/>
+        </w:rPr>
+        <w:t>Markers File</w:t>
+      </w:r>
+      <w:r>
+        <w:rPr>
+          <w:rFonts w:ascii="Times New Roman" w:hAnsi="Times New Roman" w:cs="Times New Roman"/>
+        </w:rPr>
+        <w:t xml:space="preserve"> to be </w:t>
+      </w:r>
+      <w:r>
+        <w:rPr>
+          <w:rFonts w:ascii="Times New Roman" w:hAnsi="Times New Roman" w:cs="Times New Roman"/>
+          <w:b/>
+          <w:bCs/>
+        </w:rPr>
+        <w:t>GaitTrial_markers_jmp.trc</w:t>
+      </w:r>
+    </w:p>
+    <w:p>
+      <w:pPr>
+        <w:pStyle w:val="ListParagraph"/>
+        <w:numPr>
+          <w:ilvl w:val="1"/>
+          <w:numId w:val="7"/>
+        </w:numPr>
+        <w:rPr>
+          <w:rFonts w:ascii="Times New Roman" w:hAnsi="Times New Roman" w:cs="Times New Roman"/>
+        </w:rPr>
+      </w:pPr>
+      <w:r>
+        <w:rPr>
+          <w:rFonts w:ascii="Times New Roman" w:hAnsi="Times New Roman" w:cs="Times New Roman"/>
+        </w:rPr>
+        <w:t>Add a new body to this task:</w:t>
+      </w:r>
+    </w:p>
+    <w:p>
+      <w:pPr>
+        <w:pStyle w:val="ListParagraph"/>
+        <w:numPr>
+          <w:ilvl w:val="2"/>
+          <w:numId w:val="7"/>
+        </w:numPr>
+        <w:rPr>
+          <w:rFonts w:ascii="Times New Roman" w:hAnsi="Times New Roman" w:cs="Times New Roman"/>
+        </w:rPr>
+      </w:pPr>
+      <w:r>
+        <w:rPr>
+          <w:rFonts w:ascii="Times New Roman" w:hAnsi="Times New Roman" w:cs="Times New Roman"/>
+        </w:rPr>
+        <w:t xml:space="preserve">Body name: </w:t>
+      </w:r>
+      <w:r>
+        <w:rPr>
+          <w:rFonts w:ascii="Times New Roman" w:hAnsi="Times New Roman" w:cs="Times New Roman"/>
+          <w:b/>
+          <w:bCs/>
+        </w:rPr>
+        <w:t>femur_l</w:t>
+      </w:r>
+    </w:p>
+    <w:p>
+      <w:pPr>
+        <w:pStyle w:val="ListParagraph"/>
+        <w:numPr>
+          <w:ilvl w:val="2"/>
+          <w:numId w:val="7"/>
+        </w:numPr>
+        <w:rPr>
+          <w:rFonts w:ascii="Times New Roman" w:hAnsi="Times New Roman" w:cs="Times New Roman"/>
+        </w:rPr>
+      </w:pPr>
+      <w:r>
+        <w:rPr>
+          <w:rFonts w:ascii="Times New Roman" w:hAnsi="Times New Roman" w:cs="Times New Roman"/>
+        </w:rPr>
+        <w:t xml:space="preserve">Scale body: </w:t>
+      </w:r>
+      <w:r>
+        <w:rPr>
+          <w:rFonts w:ascii="Times New Roman" w:hAnsi="Times New Roman" w:cs="Times New Roman"/>
+          <w:b/>
+          <w:bCs/>
+        </w:rPr>
+        <w:t>No</w:t>
+      </w:r>
+    </w:p>
+    <w:p>
+      <w:pPr>
+        <w:pStyle w:val="ListParagraph"/>
+        <w:numPr>
+          <w:ilvl w:val="2"/>
+          <w:numId w:val="7"/>
+        </w:numPr>
+        <w:rPr>
+          <w:rFonts w:ascii="Times New Roman" w:hAnsi="Times New Roman" w:cs="Times New Roman"/>
+        </w:rPr>
+      </w:pPr>
+      <w:r>
+        <w:rPr>
+          <w:rFonts w:ascii="Times New Roman" w:hAnsi="Times New Roman" w:cs="Times New Roman"/>
+        </w:rPr>
+        <w:t xml:space="preserve">Move markers: </w:t>
+      </w:r>
+      <w:r>
+        <w:rPr>
+          <w:rFonts w:ascii="Times New Roman" w:hAnsi="Times New Roman" w:cs="Times New Roman"/>
+          <w:b/>
+          <w:bCs/>
+        </w:rPr>
+        <w:t>Y</w:t>
+      </w:r>
+      <w:r>
+        <w:rPr>
+          <w:rFonts w:ascii="Times New Roman" w:hAnsi="Times New Roman" w:cs="Times New Roman"/>
+          <w:b/>
+          <w:bCs/>
+        </w:rPr>
+        <w:t xml:space="preserve">-, </w:t>
+      </w:r>
+      <w:r>
+        <w:rPr>
+          <w:rFonts w:ascii="Times New Roman" w:hAnsi="Times New Roman" w:cs="Times New Roman"/>
+          <w:b/>
+          <w:bCs/>
+        </w:rPr>
+        <w:t>Z</w:t>
+      </w:r>
+      <w:r>
+        <w:rPr>
+          <w:rFonts w:ascii="Times New Roman" w:hAnsi="Times New Roman" w:cs="Times New Roman"/>
+          <w:b/>
+          <w:bCs/>
+        </w:rPr>
+        <w:t>-axes</w:t>
+      </w:r>
+    </w:p>
+    <w:p>
+      <w:pPr>
+        <w:pStyle w:val="ListParagraph"/>
+        <w:numPr>
+          <w:ilvl w:val="0"/>
+          <w:numId w:val="7"/>
+        </w:numPr>
+        <w:rPr>
+          <w:rFonts w:ascii="Times New Roman" w:hAnsi="Times New Roman" w:cs="Times New Roman"/>
+        </w:rPr>
+      </w:pPr>
+      <w:r>
+        <w:rPr>
+          <w:rFonts w:ascii="Times New Roman" w:hAnsi="Times New Roman" w:cs="Times New Roman"/>
+        </w:rPr>
+        <w:t xml:space="preserve">Save this settings file as </w:t>
+      </w:r>
+      <w:r>
+        <w:rPr>
+          <w:rFonts w:ascii="Times New Roman" w:hAnsi="Times New Roman" w:cs="Times New Roman"/>
+          <w:b/>
+          <w:bCs/>
+        </w:rPr>
+        <w:t>JMPSettingsV2.xml</w:t>
+      </w:r>
+      <w:r>
+        <w:rPr>
+          <w:rFonts w:ascii="Times New Roman" w:hAnsi="Times New Roman" w:cs="Times New Roman"/>
+        </w:rPr>
+        <w:t>.</w:t>
+      </w:r>
+    </w:p>
+    <w:p>
+      <w:pPr>
+        <w:pStyle w:val="ListParagraph"/>
+        <w:numPr>
+          <w:ilvl w:val="0"/>
+          <w:numId w:val="7"/>
+        </w:numPr>
+        <w:rPr>
+          <w:rFonts w:ascii="Times New Roman" w:hAnsi="Times New Roman" w:cs="Times New Roman"/>
+        </w:rPr>
+      </w:pPr>
+      <w:r>
+        <w:rPr>
+          <w:rFonts w:ascii="Times New Roman" w:hAnsi="Times New Roman" w:cs="Times New Roman"/>
+        </w:rPr>
+        <w:t xml:space="preserve">Run the MATLAB section labelled </w:t>
+      </w:r>
+      <w:r>
+        <w:rPr>
+          <w:rFonts w:ascii="Times New Roman" w:hAnsi="Times New Roman" w:cs="Times New Roman"/>
+          <w:b/>
+          <w:bCs/>
+        </w:rPr>
+        <w:t>Run JMP V2</w:t>
+      </w:r>
+    </w:p>
+    <w:p>
+      <w:pPr>
+        <w:pStyle w:val="ListParagraph"/>
+        <w:numPr>
+          <w:ilvl w:val="1"/>
+          <w:numId w:val="7"/>
+        </w:numPr>
+        <w:rPr>
+          <w:rFonts w:ascii="Times New Roman" w:hAnsi="Times New Roman" w:cs="Times New Roman"/>
+        </w:rPr>
+      </w:pPr>
+      <w:r>
+        <w:rPr>
+          <w:rFonts w:ascii="Times New Roman" w:hAnsi="Times New Roman" w:cs="Times New Roman"/>
+        </w:rPr>
+        <w:t>With the section selected, press shift+enter to run a section.</w:t>
+      </w:r>
+      <w:r>
+        <w:rPr>
+          <w:rFonts w:ascii="Times New Roman" w:hAnsi="Times New Roman" w:cs="Times New Roman"/>
+        </w:rPr>
+        <w:t xml:space="preserve"> </w:t>
+      </w:r>
+    </w:p>
+    <w:p>
+      <w:pPr>
+        <w:pStyle w:val="ListParagraph"/>
+        <w:numPr>
+          <w:ilvl w:val="0"/>
+          <w:numId w:val="7"/>
+        </w:numPr>
+        <w:rPr>
+          <w:rFonts w:ascii="Times New Roman" w:hAnsi="Times New Roman" w:cs="Times New Roman"/>
+        </w:rPr>
+      </w:pPr>
+      <w:r>
+        <w:rPr>
+          <w:rFonts w:ascii="Times New Roman" w:hAnsi="Times New Roman" w:cs="Times New Roman"/>
+        </w:rPr>
+        <w:t xml:space="preserve">Open </w:t>
+      </w:r>
+      <w:r>
+        <w:rPr>
+          <w:rFonts w:ascii="Times New Roman" w:hAnsi="Times New Roman" w:cs="Times New Roman"/>
+          <w:b/>
+          <w:bCs/>
+        </w:rPr>
+        <w:t>UF_Subject_3_scaled_JMPV2.osim</w:t>
+      </w:r>
+      <w:r>
+        <w:rPr>
+          <w:rFonts w:ascii="Times New Roman" w:hAnsi="Times New Roman" w:cs="Times New Roman"/>
+          <w:b/>
+          <w:bCs/>
+        </w:rPr>
+        <w:t xml:space="preserve"> </w:t>
+      </w:r>
+      <w:r>
+        <w:rPr>
+          <w:rFonts w:ascii="Times New Roman" w:hAnsi="Times New Roman" w:cs="Times New Roman"/>
+        </w:rPr>
+        <w:t>in the OpenSim GUI</w:t>
+      </w:r>
+      <w:r>
+        <w:rPr>
+          <w:rFonts w:ascii="Times New Roman" w:hAnsi="Times New Roman" w:cs="Times New Roman"/>
+        </w:rPr>
+        <w:t>.</w:t>
+      </w:r>
+    </w:p>
+    <w:p>
+      <w:pPr>
+        <w:pStyle w:val="ListParagraph"/>
+        <w:numPr>
+          <w:ilvl w:val="0"/>
+          <w:numId w:val="7"/>
+        </w:numPr>
+        <w:rPr>
+          <w:rFonts w:ascii="Times New Roman" w:hAnsi="Times New Roman" w:cs="Times New Roman"/>
+        </w:rPr>
+      </w:pPr>
+      <w:r>
+        <w:rPr>
+          <w:rFonts w:ascii="Times New Roman" w:hAnsi="Times New Roman" w:cs="Times New Roman"/>
+        </w:rPr>
+        <w:t xml:space="preserve">Visually inspect </w:t>
+      </w:r>
+      <w:r>
+        <w:rPr>
+          <w:rFonts w:ascii="Times New Roman" w:hAnsi="Times New Roman" w:cs="Times New Roman"/>
+          <w:b/>
+          <w:bCs/>
+        </w:rPr>
+        <w:t>UF_Subject_3_scaled_JMPV2.osim</w:t>
+      </w:r>
+      <w:r>
+        <w:rPr>
+          <w:rFonts w:ascii="Times New Roman" w:hAnsi="Times New Roman" w:cs="Times New Roman"/>
+          <w:b/>
+          <w:bCs/>
+        </w:rPr>
+        <w:t xml:space="preserve"> </w:t>
+      </w:r>
+      <w:r>
+        <w:rPr>
+          <w:rFonts w:ascii="Times New Roman" w:hAnsi="Times New Roman" w:cs="Times New Roman"/>
+        </w:rPr>
+        <w:t xml:space="preserve">compared to </w:t>
+      </w:r>
+      <w:r>
+        <w:rPr>
+          <w:rFonts w:ascii="Times New Roman" w:hAnsi="Times New Roman" w:cs="Times New Roman"/>
+          <w:b/>
+          <w:bCs/>
+        </w:rPr>
+        <w:t>UF_Subject_3_scaled_JMPV</w:t>
+      </w:r>
+      <w:r>
+        <w:rPr>
+          <w:rFonts w:ascii="Times New Roman" w:hAnsi="Times New Roman" w:cs="Times New Roman"/>
+          <w:b/>
+          <w:bCs/>
+        </w:rPr>
+        <w:t>1</w:t>
+      </w:r>
+      <w:r>
+        <w:rPr>
+          <w:rFonts w:ascii="Times New Roman" w:hAnsi="Times New Roman" w:cs="Times New Roman"/>
+          <w:b/>
+          <w:bCs/>
+        </w:rPr>
+        <w:t>.osim</w:t>
+      </w:r>
+    </w:p>
+    <w:p>
+      <w:pPr>
         <w:rPr>
           <w:rFonts w:ascii="Times New Roman" w:hAnsi="Times New Roman" w:cs="Times New Roman"/>
           <w:sz w:val="32"/>
           <w:szCs w:val="32"/>
         </w:rPr>
-        <w:t xml:space="preserve"> with different JMP formulations:</w:t>
-      </w:r>
-    </w:p>
-    <w:p>
-      <w:pPr>
-        <w:pStyle w:val="ListParagraph"/>
-        <w:numPr>
-          <w:ilvl w:val="0"/>
-          <w:numId w:val="7"/>
-        </w:numPr>
-        <w:rPr>
-          <w:rFonts w:ascii="Times New Roman" w:hAnsi="Times New Roman" w:cs="Times New Roman"/>
-        </w:rPr>
-      </w:pPr>
-      <w:r>
-        <w:rPr>
-          <w:rFonts w:ascii="Times New Roman" w:hAnsi="Times New Roman" w:cs="Times New Roman"/>
-        </w:rPr>
-        <w:t xml:space="preserve">With </w:t>
-      </w:r>
-      <w:r>
-        <w:rPr>
-          <w:rFonts w:ascii="Times New Roman" w:hAnsi="Times New Roman" w:cs="Times New Roman"/>
-          <w:b/>
-          <w:bCs/>
-        </w:rPr>
-        <w:t>UF_Subject_3_scaled_JMPV1.osim</w:t>
-      </w:r>
-      <w:r>
-        <w:rPr>
-          <w:rFonts w:ascii="Times New Roman" w:hAnsi="Times New Roman" w:cs="Times New Roman"/>
-        </w:rPr>
-        <w:t xml:space="preserve"> selected in the OpenSim GUI, open a new JMP GUI window.</w:t>
-      </w:r>
-    </w:p>
-    <w:p>
-      <w:pPr>
-        <w:pStyle w:val="ListParagraph"/>
-        <w:numPr>
-          <w:ilvl w:val="1"/>
-          <w:numId w:val="7"/>
-        </w:numPr>
-        <w:rPr>
-          <w:rFonts w:ascii="Times New Roman" w:hAnsi="Times New Roman" w:cs="Times New Roman"/>
-        </w:rPr>
-      </w:pPr>
-      <w:r>
-        <w:rPr>
-          <w:rFonts w:ascii="Times New Roman" w:hAnsi="Times New Roman" w:cs="Times New Roman"/>
-        </w:rPr>
-        <w:t>This allows us to use the previous JMP run as a starting point for a new JMP run.</w:t>
-      </w:r>
-    </w:p>
-    <w:p>
-      <w:pPr>
-        <w:pStyle w:val="ListParagraph"/>
-        <w:numPr>
-          <w:ilvl w:val="0"/>
-          <w:numId w:val="7"/>
-        </w:numPr>
-        <w:rPr>
-          <w:rFonts w:ascii="Times New Roman" w:hAnsi="Times New Roman" w:cs="Times New Roman"/>
-        </w:rPr>
-      </w:pPr>
-      <w:r>
-        <w:rPr>
-          <w:rFonts w:ascii="Times New Roman" w:hAnsi="Times New Roman" w:cs="Times New Roman"/>
-        </w:rPr>
-        <w:t xml:space="preserve">Rename the output model file to </w:t>
-      </w:r>
-      <w:r>
-        <w:rPr>
-          <w:rFonts w:ascii="Times New Roman" w:hAnsi="Times New Roman" w:cs="Times New Roman"/>
-          <w:b/>
-          <w:bCs/>
-        </w:rPr>
-        <w:t>UF_Subject_3_scaled_JMPV2.osim</w:t>
-      </w:r>
-    </w:p>
-    <w:p>
-      <w:pPr>
-        <w:pStyle w:val="ListParagraph"/>
-        <w:numPr>
-          <w:ilvl w:val="0"/>
-          <w:numId w:val="7"/>
-        </w:numPr>
-        <w:rPr>
-          <w:rFonts w:ascii="Times New Roman" w:hAnsi="Times New Roman" w:cs="Times New Roman"/>
-        </w:rPr>
-      </w:pPr>
-      <w:r>
-        <w:rPr>
-          <w:rFonts w:ascii="Times New Roman" w:hAnsi="Times New Roman" w:cs="Times New Roman"/>
-        </w:rPr>
-        <w:t>Create a new JMP Task:</w:t>
-      </w:r>
-    </w:p>
-    <w:p>
-      <w:pPr>
-        <w:pStyle w:val="ListParagraph"/>
-        <w:numPr>
-          <w:ilvl w:val="1"/>
-          <w:numId w:val="7"/>
-        </w:numPr>
-        <w:rPr>
-          <w:rFonts w:ascii="Times New Roman" w:hAnsi="Times New Roman" w:cs="Times New Roman"/>
-        </w:rPr>
-      </w:pPr>
-      <w:r>
-        <w:rPr>
-          <w:rFonts w:ascii="Times New Roman" w:hAnsi="Times New Roman" w:cs="Times New Roman"/>
-        </w:rPr>
-        <w:t xml:space="preserve">Name this task </w:t>
-      </w:r>
-      <w:r>
-        <w:rPr>
-          <w:rFonts w:ascii="Times New Roman" w:hAnsi="Times New Roman" w:cs="Times New Roman"/>
-          <w:b/>
-          <w:bCs/>
-        </w:rPr>
-        <w:t>Right Femur Markers</w:t>
-      </w:r>
-    </w:p>
-    <w:p>
-      <w:pPr>
-        <w:pStyle w:val="ListParagraph"/>
-        <w:numPr>
-          <w:ilvl w:val="1"/>
-          <w:numId w:val="7"/>
-        </w:numPr>
-        <w:rPr>
-          <w:rFonts w:ascii="Times New Roman" w:hAnsi="Times New Roman" w:cs="Times New Roman"/>
-        </w:rPr>
-      </w:pPr>
-      <w:r>
-        <w:rPr>
-          <w:rFonts w:ascii="Times New Roman" w:hAnsi="Times New Roman" w:cs="Times New Roman"/>
-        </w:rPr>
-        <w:t>Select the</w:t>
-      </w:r>
-      <w:r>
-        <w:rPr>
-          <w:rFonts w:ascii="Times New Roman" w:hAnsi="Times New Roman" w:cs="Times New Roman"/>
-        </w:rPr>
-        <w:t xml:space="preserve"> </w:t>
-      </w:r>
-      <w:r>
-        <w:rPr>
-          <w:rFonts w:ascii="Times New Roman" w:hAnsi="Times New Roman" w:cs="Times New Roman"/>
-          <w:i/>
-          <w:iCs/>
-        </w:rPr>
-        <w:t>M</w:t>
-      </w:r>
-      <w:r>
-        <w:rPr>
-          <w:rFonts w:ascii="Times New Roman" w:hAnsi="Times New Roman" w:cs="Times New Roman"/>
-          <w:i/>
-          <w:iCs/>
-        </w:rPr>
-        <w:t>arker</w:t>
-      </w:r>
-      <w:r>
-        <w:rPr>
-          <w:rFonts w:ascii="Times New Roman" w:hAnsi="Times New Roman" w:cs="Times New Roman"/>
-          <w:i/>
-          <w:iCs/>
-        </w:rPr>
-        <w:t>s</w:t>
-      </w:r>
-      <w:r>
-        <w:rPr>
-          <w:rFonts w:ascii="Times New Roman" w:hAnsi="Times New Roman" w:cs="Times New Roman"/>
-          <w:i/>
-          <w:iCs/>
-        </w:rPr>
-        <w:t xml:space="preserve"> </w:t>
-      </w:r>
-      <w:r>
-        <w:rPr>
-          <w:rFonts w:ascii="Times New Roman" w:hAnsi="Times New Roman" w:cs="Times New Roman"/>
-          <w:i/>
-          <w:iCs/>
-        </w:rPr>
-        <w:t>F</w:t>
-      </w:r>
-      <w:r>
-        <w:rPr>
-          <w:rFonts w:ascii="Times New Roman" w:hAnsi="Times New Roman" w:cs="Times New Roman"/>
-          <w:i/>
-          <w:iCs/>
-        </w:rPr>
-        <w:t>ile</w:t>
-      </w:r>
-      <w:r>
-        <w:rPr>
-          <w:rFonts w:ascii="Times New Roman" w:hAnsi="Times New Roman" w:cs="Times New Roman"/>
-        </w:rPr>
-        <w:t xml:space="preserve"> to be </w:t>
-      </w:r>
-      <w:proofErr w:type="spellStart"/>
-      <w:r>
-        <w:rPr>
-          <w:rFonts w:ascii="Times New Roman" w:hAnsi="Times New Roman" w:cs="Times New Roman"/>
-          <w:b/>
-          <w:bCs/>
-        </w:rPr>
-        <w:t>GaitTrial_markers_jmp.trc</w:t>
-      </w:r>
-      <w:proofErr w:type="spellEnd"/>
-    </w:p>
-    <w:p>
-      <w:pPr>
-        <w:pStyle w:val="ListParagraph"/>
-        <w:numPr>
-          <w:ilvl w:val="1"/>
-          <w:numId w:val="7"/>
-        </w:numPr>
-        <w:rPr>
-          <w:rFonts w:ascii="Times New Roman" w:hAnsi="Times New Roman" w:cs="Times New Roman"/>
-        </w:rPr>
-      </w:pPr>
-      <w:r>
-        <w:rPr>
-          <w:rFonts w:ascii="Times New Roman" w:hAnsi="Times New Roman" w:cs="Times New Roman"/>
-        </w:rPr>
-        <w:t>Add a new body to this task:</w:t>
-      </w:r>
-    </w:p>
-    <w:p>
-      <w:pPr>
-        <w:pStyle w:val="ListParagraph"/>
-        <w:numPr>
-          <w:ilvl w:val="2"/>
-          <w:numId w:val="7"/>
-        </w:numPr>
-        <w:rPr>
-          <w:rFonts w:ascii="Times New Roman" w:hAnsi="Times New Roman" w:cs="Times New Roman"/>
-        </w:rPr>
-      </w:pPr>
-      <w:r>
-        <w:rPr>
-          <w:rFonts w:ascii="Times New Roman" w:hAnsi="Times New Roman" w:cs="Times New Roman"/>
-        </w:rPr>
-        <w:t xml:space="preserve">Body name: </w:t>
-      </w:r>
-      <w:proofErr w:type="spellStart"/>
-      <w:r>
-        <w:rPr>
-          <w:rFonts w:ascii="Times New Roman" w:hAnsi="Times New Roman" w:cs="Times New Roman"/>
-          <w:b/>
-          <w:bCs/>
-        </w:rPr>
-        <w:t>femur_r</w:t>
-      </w:r>
-      <w:proofErr w:type="spellEnd"/>
-    </w:p>
-    <w:p>
-      <w:pPr>
-        <w:pStyle w:val="ListParagraph"/>
-        <w:numPr>
-          <w:ilvl w:val="2"/>
-          <w:numId w:val="7"/>
-        </w:numPr>
-        <w:rPr>
-          <w:rFonts w:ascii="Times New Roman" w:hAnsi="Times New Roman" w:cs="Times New Roman"/>
-        </w:rPr>
-      </w:pPr>
-      <w:r>
-        <w:rPr>
-          <w:rFonts w:ascii="Times New Roman" w:hAnsi="Times New Roman" w:cs="Times New Roman"/>
-        </w:rPr>
-        <w:t xml:space="preserve">Scale body: </w:t>
-      </w:r>
-      <w:r>
-        <w:rPr>
-          <w:rFonts w:ascii="Times New Roman" w:hAnsi="Times New Roman" w:cs="Times New Roman"/>
-          <w:b/>
-          <w:bCs/>
-        </w:rPr>
-        <w:t>No</w:t>
-      </w:r>
-    </w:p>
-    <w:p>
-      <w:pPr>
-        <w:pStyle w:val="ListParagraph"/>
-        <w:numPr>
-          <w:ilvl w:val="2"/>
-          <w:numId w:val="7"/>
-        </w:numPr>
-        <w:rPr>
-          <w:rFonts w:ascii="Times New Roman" w:hAnsi="Times New Roman" w:cs="Times New Roman"/>
-        </w:rPr>
-      </w:pPr>
-      <w:r>
-        <w:rPr>
-          <w:rFonts w:ascii="Times New Roman" w:hAnsi="Times New Roman" w:cs="Times New Roman"/>
-        </w:rPr>
-        <w:t xml:space="preserve">Move markers: </w:t>
-      </w:r>
-      <w:r>
-        <w:rPr>
-          <w:rFonts w:ascii="Times New Roman" w:hAnsi="Times New Roman" w:cs="Times New Roman"/>
-          <w:b/>
-          <w:bCs/>
-        </w:rPr>
-        <w:t>Y</w:t>
-      </w:r>
-      <w:r>
-        <w:rPr>
-          <w:rFonts w:ascii="Times New Roman" w:hAnsi="Times New Roman" w:cs="Times New Roman"/>
-          <w:b/>
-          <w:bCs/>
-        </w:rPr>
-        <w:t xml:space="preserve">-, </w:t>
-      </w:r>
-      <w:r>
-        <w:rPr>
-          <w:rFonts w:ascii="Times New Roman" w:hAnsi="Times New Roman" w:cs="Times New Roman"/>
-          <w:b/>
-          <w:bCs/>
-        </w:rPr>
-        <w:t>Z</w:t>
-      </w:r>
-      <w:r>
-        <w:rPr>
-          <w:rFonts w:ascii="Times New Roman" w:hAnsi="Times New Roman" w:cs="Times New Roman"/>
-          <w:b/>
-          <w:bCs/>
-        </w:rPr>
-        <w:t>-</w:t>
-      </w:r>
-      <w:r>
-        <w:rPr>
-          <w:rFonts w:ascii="Times New Roman" w:hAnsi="Times New Roman" w:cs="Times New Roman"/>
-          <w:b/>
-          <w:bCs/>
-        </w:rPr>
-        <w:t>ax</w:t>
-      </w:r>
-      <w:r>
-        <w:rPr>
-          <w:rFonts w:ascii="Times New Roman" w:hAnsi="Times New Roman" w:cs="Times New Roman"/>
-          <w:b/>
-          <w:bCs/>
-        </w:rPr>
-        <w:t>es</w:t>
-      </w:r>
-    </w:p>
-    <w:p>
-      <w:pPr>
-        <w:pStyle w:val="ListParagraph"/>
-        <w:numPr>
-          <w:ilvl w:val="1"/>
-          <w:numId w:val="7"/>
-        </w:numPr>
-        <w:rPr>
-          <w:rFonts w:ascii="Times New Roman" w:hAnsi="Times New Roman" w:cs="Times New Roman"/>
-        </w:rPr>
-      </w:pPr>
-      <w:r>
-        <w:rPr>
-          <w:rFonts w:ascii="Times New Roman" w:hAnsi="Times New Roman" w:cs="Times New Roman"/>
-        </w:rPr>
-        <w:t>Add a new body to this task:</w:t>
-      </w:r>
-    </w:p>
-    <w:p>
-      <w:pPr>
-        <w:pStyle w:val="ListParagraph"/>
-        <w:numPr>
-          <w:ilvl w:val="2"/>
-          <w:numId w:val="7"/>
-        </w:numPr>
-        <w:rPr>
-          <w:rFonts w:ascii="Times New Roman" w:hAnsi="Times New Roman" w:cs="Times New Roman"/>
-        </w:rPr>
-      </w:pPr>
-      <w:r>
-        <w:rPr>
-          <w:rFonts w:ascii="Times New Roman" w:hAnsi="Times New Roman" w:cs="Times New Roman"/>
-        </w:rPr>
-        <w:t xml:space="preserve">Body name: </w:t>
-      </w:r>
-      <w:proofErr w:type="spellStart"/>
-      <w:r>
-        <w:rPr>
-          <w:rFonts w:ascii="Times New Roman" w:hAnsi="Times New Roman" w:cs="Times New Roman"/>
-          <w:b/>
-          <w:bCs/>
-        </w:rPr>
-        <w:t>femur_l</w:t>
-      </w:r>
-      <w:proofErr w:type="spellEnd"/>
-    </w:p>
-    <w:p>
-      <w:pPr>
-        <w:pStyle w:val="ListParagraph"/>
-        <w:numPr>
-          <w:ilvl w:val="2"/>
-          <w:numId w:val="7"/>
-        </w:numPr>
-        <w:rPr>
-          <w:rFonts w:ascii="Times New Roman" w:hAnsi="Times New Roman" w:cs="Times New Roman"/>
-        </w:rPr>
-      </w:pPr>
-      <w:r>
-        <w:rPr>
-          <w:rFonts w:ascii="Times New Roman" w:hAnsi="Times New Roman" w:cs="Times New Roman"/>
-        </w:rPr>
-        <w:t xml:space="preserve">Scale body: </w:t>
-      </w:r>
-      <w:r>
-        <w:rPr>
-          <w:rFonts w:ascii="Times New Roman" w:hAnsi="Times New Roman" w:cs="Times New Roman"/>
-          <w:b/>
-          <w:bCs/>
-        </w:rPr>
-        <w:t>No</w:t>
-      </w:r>
-    </w:p>
-    <w:p>
-      <w:pPr>
-        <w:pStyle w:val="ListParagraph"/>
-        <w:numPr>
-          <w:ilvl w:val="2"/>
-          <w:numId w:val="7"/>
-        </w:numPr>
-        <w:rPr>
-          <w:rFonts w:ascii="Times New Roman" w:hAnsi="Times New Roman" w:cs="Times New Roman"/>
-        </w:rPr>
-      </w:pPr>
-      <w:r>
-        <w:rPr>
-          <w:rFonts w:ascii="Times New Roman" w:hAnsi="Times New Roman" w:cs="Times New Roman"/>
-        </w:rPr>
-        <w:t xml:space="preserve">Move markers: </w:t>
-      </w:r>
-      <w:r>
-        <w:rPr>
-          <w:rFonts w:ascii="Times New Roman" w:hAnsi="Times New Roman" w:cs="Times New Roman"/>
-          <w:b/>
-          <w:bCs/>
-        </w:rPr>
-        <w:t>Y</w:t>
-      </w:r>
-      <w:r>
-        <w:rPr>
-          <w:rFonts w:ascii="Times New Roman" w:hAnsi="Times New Roman" w:cs="Times New Roman"/>
-          <w:b/>
-          <w:bCs/>
-        </w:rPr>
-        <w:t xml:space="preserve">-, </w:t>
-      </w:r>
-      <w:r>
-        <w:rPr>
-          <w:rFonts w:ascii="Times New Roman" w:hAnsi="Times New Roman" w:cs="Times New Roman"/>
-          <w:b/>
-          <w:bCs/>
-        </w:rPr>
-        <w:t>Z</w:t>
-      </w:r>
-      <w:r>
-        <w:rPr>
-          <w:rFonts w:ascii="Times New Roman" w:hAnsi="Times New Roman" w:cs="Times New Roman"/>
-          <w:b/>
-          <w:bCs/>
-        </w:rPr>
-        <w:t>-axes</w:t>
-      </w:r>
-    </w:p>
-    <w:p>
-      <w:pPr>
-        <w:pStyle w:val="ListParagraph"/>
-        <w:numPr>
-          <w:ilvl w:val="0"/>
-          <w:numId w:val="7"/>
-        </w:numPr>
-        <w:rPr>
-          <w:rFonts w:ascii="Times New Roman" w:hAnsi="Times New Roman" w:cs="Times New Roman"/>
-        </w:rPr>
-      </w:pPr>
-      <w:r>
-        <w:rPr>
-          <w:rFonts w:ascii="Times New Roman" w:hAnsi="Times New Roman" w:cs="Times New Roman"/>
-        </w:rPr>
-        <w:t>Create a new JMP Task:</w:t>
-      </w:r>
-    </w:p>
-    <w:p>
-      <w:pPr>
-        <w:pStyle w:val="ListParagraph"/>
-        <w:numPr>
-          <w:ilvl w:val="1"/>
-          <w:numId w:val="7"/>
-        </w:numPr>
-        <w:rPr>
-          <w:rFonts w:ascii="Times New Roman" w:hAnsi="Times New Roman" w:cs="Times New Roman"/>
-        </w:rPr>
-      </w:pPr>
-      <w:r>
-        <w:rPr>
-          <w:rFonts w:ascii="Times New Roman" w:hAnsi="Times New Roman" w:cs="Times New Roman"/>
-        </w:rPr>
-        <w:t xml:space="preserve">Name this task </w:t>
-      </w:r>
-      <w:r>
-        <w:rPr>
-          <w:rFonts w:ascii="Times New Roman" w:hAnsi="Times New Roman" w:cs="Times New Roman"/>
-          <w:b/>
-          <w:bCs/>
-        </w:rPr>
-        <w:t>Left Femur</w:t>
-      </w:r>
-      <w:r>
-        <w:rPr>
-          <w:rFonts w:ascii="Times New Roman" w:hAnsi="Times New Roman" w:cs="Times New Roman"/>
-          <w:b/>
-          <w:bCs/>
-        </w:rPr>
-        <w:t xml:space="preserve"> Markers</w:t>
-      </w:r>
-    </w:p>
-    <w:p>
-      <w:pPr>
-        <w:pStyle w:val="ListParagraph"/>
-        <w:numPr>
-          <w:ilvl w:val="1"/>
-          <w:numId w:val="7"/>
-        </w:numPr>
-        <w:rPr>
-          <w:rFonts w:ascii="Times New Roman" w:hAnsi="Times New Roman" w:cs="Times New Roman"/>
-        </w:rPr>
-      </w:pPr>
-      <w:r>
-        <w:rPr>
-          <w:rFonts w:ascii="Times New Roman" w:hAnsi="Times New Roman" w:cs="Times New Roman"/>
-        </w:rPr>
-        <w:t>Select the</w:t>
-      </w:r>
-      <w:r>
-        <w:rPr>
-          <w:rFonts w:ascii="Times New Roman" w:hAnsi="Times New Roman" w:cs="Times New Roman"/>
-        </w:rPr>
-        <w:t xml:space="preserve"> </w:t>
-      </w:r>
-      <w:r>
-        <w:rPr>
-          <w:rFonts w:ascii="Times New Roman" w:hAnsi="Times New Roman" w:cs="Times New Roman"/>
-          <w:i/>
-          <w:iCs/>
-        </w:rPr>
-        <w:t>Markers File</w:t>
-      </w:r>
-      <w:r>
-        <w:rPr>
-          <w:rFonts w:ascii="Times New Roman" w:hAnsi="Times New Roman" w:cs="Times New Roman"/>
-        </w:rPr>
-        <w:t xml:space="preserve"> to be </w:t>
-      </w:r>
-      <w:proofErr w:type="spellStart"/>
-      <w:r>
-        <w:rPr>
-          <w:rFonts w:ascii="Times New Roman" w:hAnsi="Times New Roman" w:cs="Times New Roman"/>
-          <w:b/>
-          <w:bCs/>
-        </w:rPr>
-        <w:t>GaitTrial_markers_jmp.trc</w:t>
-      </w:r>
-      <w:proofErr w:type="spellEnd"/>
-    </w:p>
-    <w:p>
-      <w:pPr>
-        <w:pStyle w:val="ListParagraph"/>
-        <w:numPr>
-          <w:ilvl w:val="1"/>
-          <w:numId w:val="7"/>
-        </w:numPr>
-        <w:rPr>
-          <w:rFonts w:ascii="Times New Roman" w:hAnsi="Times New Roman" w:cs="Times New Roman"/>
-        </w:rPr>
-      </w:pPr>
-      <w:r>
-        <w:rPr>
-          <w:rFonts w:ascii="Times New Roman" w:hAnsi="Times New Roman" w:cs="Times New Roman"/>
-        </w:rPr>
-        <w:t>Add a new body to this task:</w:t>
-      </w:r>
-    </w:p>
-    <w:p>
-      <w:pPr>
-        <w:pStyle w:val="ListParagraph"/>
-        <w:numPr>
-          <w:ilvl w:val="2"/>
-          <w:numId w:val="7"/>
-        </w:numPr>
-        <w:rPr>
-          <w:rFonts w:ascii="Times New Roman" w:hAnsi="Times New Roman" w:cs="Times New Roman"/>
-        </w:rPr>
-      </w:pPr>
-      <w:r>
-        <w:rPr>
-          <w:rFonts w:ascii="Times New Roman" w:hAnsi="Times New Roman" w:cs="Times New Roman"/>
-        </w:rPr>
-        <w:t xml:space="preserve">Body name: </w:t>
-      </w:r>
-      <w:proofErr w:type="spellStart"/>
-      <w:r>
-        <w:rPr>
-          <w:rFonts w:ascii="Times New Roman" w:hAnsi="Times New Roman" w:cs="Times New Roman"/>
-          <w:b/>
-          <w:bCs/>
-        </w:rPr>
-        <w:t>femur_l</w:t>
-      </w:r>
-      <w:proofErr w:type="spellEnd"/>
-    </w:p>
-    <w:p>
-      <w:pPr>
-        <w:pStyle w:val="ListParagraph"/>
-        <w:numPr>
-          <w:ilvl w:val="2"/>
-          <w:numId w:val="7"/>
-        </w:numPr>
-        <w:rPr>
-          <w:rFonts w:ascii="Times New Roman" w:hAnsi="Times New Roman" w:cs="Times New Roman"/>
-        </w:rPr>
-      </w:pPr>
-      <w:r>
-        <w:rPr>
-          <w:rFonts w:ascii="Times New Roman" w:hAnsi="Times New Roman" w:cs="Times New Roman"/>
-        </w:rPr>
-        <w:t xml:space="preserve">Scale body: </w:t>
-      </w:r>
-      <w:r>
-        <w:rPr>
-          <w:rFonts w:ascii="Times New Roman" w:hAnsi="Times New Roman" w:cs="Times New Roman"/>
-          <w:b/>
-          <w:bCs/>
-        </w:rPr>
-        <w:t>No</w:t>
-      </w:r>
-    </w:p>
-    <w:p>
-      <w:pPr>
-        <w:pStyle w:val="ListParagraph"/>
-        <w:numPr>
-          <w:ilvl w:val="2"/>
-          <w:numId w:val="7"/>
-        </w:numPr>
-        <w:rPr>
-          <w:rFonts w:ascii="Times New Roman" w:hAnsi="Times New Roman" w:cs="Times New Roman"/>
-        </w:rPr>
-      </w:pPr>
-      <w:r>
-        <w:rPr>
-          <w:rFonts w:ascii="Times New Roman" w:hAnsi="Times New Roman" w:cs="Times New Roman"/>
-        </w:rPr>
-        <w:t xml:space="preserve">Move markers: </w:t>
-      </w:r>
-      <w:r>
-        <w:rPr>
-          <w:rFonts w:ascii="Times New Roman" w:hAnsi="Times New Roman" w:cs="Times New Roman"/>
-          <w:b/>
-          <w:bCs/>
-        </w:rPr>
-        <w:t>Y</w:t>
-      </w:r>
-      <w:r>
-        <w:rPr>
-          <w:rFonts w:ascii="Times New Roman" w:hAnsi="Times New Roman" w:cs="Times New Roman"/>
-          <w:b/>
-          <w:bCs/>
-        </w:rPr>
-        <w:t xml:space="preserve">-, </w:t>
-      </w:r>
-      <w:r>
-        <w:rPr>
-          <w:rFonts w:ascii="Times New Roman" w:hAnsi="Times New Roman" w:cs="Times New Roman"/>
-          <w:b/>
-          <w:bCs/>
-        </w:rPr>
-        <w:t>Z</w:t>
-      </w:r>
-      <w:r>
-        <w:rPr>
-          <w:rFonts w:ascii="Times New Roman" w:hAnsi="Times New Roman" w:cs="Times New Roman"/>
-          <w:b/>
-          <w:bCs/>
-        </w:rPr>
-        <w:t>-axes</w:t>
-      </w:r>
-    </w:p>
-    <w:p>
-      <w:pPr>
-        <w:pStyle w:val="ListParagraph"/>
-        <w:numPr>
-          <w:ilvl w:val="0"/>
-          <w:numId w:val="7"/>
-        </w:numPr>
-        <w:rPr>
-          <w:rFonts w:ascii="Times New Roman" w:hAnsi="Times New Roman" w:cs="Times New Roman"/>
-        </w:rPr>
-      </w:pPr>
-      <w:r>
-        <w:rPr>
-          <w:rFonts w:ascii="Times New Roman" w:hAnsi="Times New Roman" w:cs="Times New Roman"/>
-        </w:rPr>
-        <w:t xml:space="preserve">Save this </w:t>
-      </w:r>
-      <w:proofErr w:type="gramStart"/>
-      <w:r>
-        <w:rPr>
-          <w:rFonts w:ascii="Times New Roman" w:hAnsi="Times New Roman" w:cs="Times New Roman"/>
-        </w:rPr>
-        <w:t>settings file</w:t>
-      </w:r>
-      <w:proofErr w:type="gramEnd"/>
-      <w:r>
-        <w:rPr>
-          <w:rFonts w:ascii="Times New Roman" w:hAnsi="Times New Roman" w:cs="Times New Roman"/>
-        </w:rPr>
-        <w:t xml:space="preserve"> as </w:t>
-      </w:r>
-      <w:r>
-        <w:rPr>
-          <w:rFonts w:ascii="Times New Roman" w:hAnsi="Times New Roman" w:cs="Times New Roman"/>
-          <w:b/>
-          <w:bCs/>
-        </w:rPr>
-        <w:t>JMPSettingsV2.xml</w:t>
-      </w:r>
-      <w:r>
-        <w:rPr>
-          <w:rFonts w:ascii="Times New Roman" w:hAnsi="Times New Roman" w:cs="Times New Roman"/>
-        </w:rPr>
-        <w:t>.</w:t>
-      </w:r>
-    </w:p>
-    <w:p>
-      <w:pPr>
-        <w:pStyle w:val="ListParagraph"/>
-        <w:numPr>
-          <w:ilvl w:val="0"/>
-          <w:numId w:val="7"/>
-        </w:numPr>
-        <w:rPr>
-          <w:rFonts w:ascii="Times New Roman" w:hAnsi="Times New Roman" w:cs="Times New Roman"/>
-        </w:rPr>
-      </w:pPr>
-      <w:r>
-        <w:rPr>
-          <w:rFonts w:ascii="Times New Roman" w:hAnsi="Times New Roman" w:cs="Times New Roman"/>
-        </w:rPr>
-        <w:t xml:space="preserve">Run the MATLAB section labelled </w:t>
-      </w:r>
-      <w:r>
-        <w:rPr>
-          <w:rFonts w:ascii="Times New Roman" w:hAnsi="Times New Roman" w:cs="Times New Roman"/>
-          <w:b/>
-          <w:bCs/>
-        </w:rPr>
-        <w:t>Run JMP V2</w:t>
-      </w:r>
-    </w:p>
-    <w:p>
-      <w:pPr>
-        <w:pStyle w:val="ListParagraph"/>
-        <w:numPr>
-          <w:ilvl w:val="1"/>
-          <w:numId w:val="7"/>
-        </w:numPr>
-        <w:rPr>
-          <w:rFonts w:ascii="Times New Roman" w:hAnsi="Times New Roman" w:cs="Times New Roman"/>
-        </w:rPr>
-      </w:pPr>
-      <w:r>
-        <w:rPr>
-          <w:rFonts w:ascii="Times New Roman" w:hAnsi="Times New Roman" w:cs="Times New Roman"/>
-        </w:rPr>
-        <w:t xml:space="preserve">With the section selected, press </w:t>
-      </w:r>
-      <w:proofErr w:type="spellStart"/>
-      <w:r>
-        <w:rPr>
-          <w:rFonts w:ascii="Times New Roman" w:hAnsi="Times New Roman" w:cs="Times New Roman"/>
-        </w:rPr>
-        <w:t>shift+enter</w:t>
-      </w:r>
-      <w:proofErr w:type="spellEnd"/>
-      <w:r>
-        <w:rPr>
-          <w:rFonts w:ascii="Times New Roman" w:hAnsi="Times New Roman" w:cs="Times New Roman"/>
-        </w:rPr>
-        <w:t xml:space="preserve"> to run a section.</w:t>
-      </w:r>
-      <w:r>
-        <w:rPr>
-          <w:rFonts w:ascii="Times New Roman" w:hAnsi="Times New Roman" w:cs="Times New Roman"/>
-        </w:rPr>
-        <w:t xml:space="preserve"> </w:t>
-      </w:r>
-    </w:p>
-    <w:p>
-      <w:pPr>
-        <w:pStyle w:val="ListParagraph"/>
-        <w:numPr>
-          <w:ilvl w:val="0"/>
-          <w:numId w:val="7"/>
-        </w:numPr>
-        <w:rPr>
-          <w:rFonts w:ascii="Times New Roman" w:hAnsi="Times New Roman" w:cs="Times New Roman"/>
-        </w:rPr>
-      </w:pPr>
-      <w:r>
-        <w:rPr>
-          <w:rFonts w:ascii="Times New Roman" w:hAnsi="Times New Roman" w:cs="Times New Roman"/>
-        </w:rPr>
-        <w:t xml:space="preserve">Open </w:t>
-      </w:r>
-      <w:r>
-        <w:rPr>
-          <w:rFonts w:ascii="Times New Roman" w:hAnsi="Times New Roman" w:cs="Times New Roman"/>
-          <w:b/>
-          <w:bCs/>
-        </w:rPr>
-        <w:t>UF_Subject_3_scaled_JMPV2.osim</w:t>
-      </w:r>
-      <w:r>
-        <w:rPr>
-          <w:rFonts w:ascii="Times New Roman" w:hAnsi="Times New Roman" w:cs="Times New Roman"/>
-          <w:b/>
-          <w:bCs/>
-        </w:rPr>
-        <w:t xml:space="preserve"> </w:t>
-      </w:r>
-      <w:r>
-        <w:rPr>
-          <w:rFonts w:ascii="Times New Roman" w:hAnsi="Times New Roman" w:cs="Times New Roman"/>
-        </w:rPr>
-        <w:t>in the OpenSim GUI</w:t>
-      </w:r>
-      <w:r>
-        <w:rPr>
-          <w:rFonts w:ascii="Times New Roman" w:hAnsi="Times New Roman" w:cs="Times New Roman"/>
-        </w:rPr>
-        <w:t>.</w:t>
-      </w:r>
-    </w:p>
-    <w:p>
-      <w:pPr>
-        <w:pStyle w:val="ListParagraph"/>
-        <w:numPr>
-          <w:ilvl w:val="0"/>
-          <w:numId w:val="7"/>
-        </w:numPr>
-        <w:rPr>
-          <w:rFonts w:ascii="Times New Roman" w:hAnsi="Times New Roman" w:cs="Times New Roman"/>
-        </w:rPr>
-      </w:pPr>
-      <w:r>
-        <w:rPr>
-          <w:rFonts w:ascii="Times New Roman" w:hAnsi="Times New Roman" w:cs="Times New Roman"/>
-        </w:rPr>
-        <w:t xml:space="preserve">Visually inspect </w:t>
-      </w:r>
-      <w:r>
-        <w:rPr>
-          <w:rFonts w:ascii="Times New Roman" w:hAnsi="Times New Roman" w:cs="Times New Roman"/>
-          <w:b/>
-          <w:bCs/>
-        </w:rPr>
-        <w:t>UF_Subject_3_scaled_JMPV2.osim</w:t>
-      </w:r>
-      <w:r>
-        <w:rPr>
-          <w:rFonts w:ascii="Times New Roman" w:hAnsi="Times New Roman" w:cs="Times New Roman"/>
-          <w:b/>
-          <w:bCs/>
-        </w:rPr>
-        <w:t xml:space="preserve"> </w:t>
-      </w:r>
-      <w:r>
-        <w:rPr>
-          <w:rFonts w:ascii="Times New Roman" w:hAnsi="Times New Roman" w:cs="Times New Roman"/>
-        </w:rPr>
-        <w:t xml:space="preserve">compared to </w:t>
-      </w:r>
-      <w:r>
-        <w:rPr>
-          <w:rFonts w:ascii="Times New Roman" w:hAnsi="Times New Roman" w:cs="Times New Roman"/>
-          <w:b/>
-          <w:bCs/>
-        </w:rPr>
-        <w:t>UF_Subject_3_scaled_JMPV</w:t>
-      </w:r>
-      <w:r>
-        <w:rPr>
-          <w:rFonts w:ascii="Times New Roman" w:hAnsi="Times New Roman" w:cs="Times New Roman"/>
-          <w:b/>
-          <w:bCs/>
-        </w:rPr>
-        <w:t>1</w:t>
-      </w:r>
-      <w:r>
-        <w:rPr>
-          <w:rFonts w:ascii="Times New Roman" w:hAnsi="Times New Roman" w:cs="Times New Roman"/>
-          <w:b/>
-          <w:bCs/>
-        </w:rPr>
-        <w:t>.osim</w:t>
-      </w:r>
-    </w:p>
-    <w:p>
-      <w:pPr>
+      </w:pPr>
+      <w:r>
         <w:rPr>
           <w:rFonts w:ascii="Times New Roman" w:hAnsi="Times New Roman" w:cs="Times New Roman"/>
           <w:sz w:val="32"/>
           <w:szCs w:val="32"/>
         </w:rPr>
-      </w:pPr>
-      <w:r>
-        <w:rPr>
-          <w:rFonts w:ascii="Times New Roman" w:hAnsi="Times New Roman" w:cs="Times New Roman"/>
-          <w:sz w:val="32"/>
-          <w:szCs w:val="32"/>
-        </w:rPr>
-        <w:lastRenderedPageBreak/>
         <w:t>Change max allowable error:</w:t>
       </w:r>
     </w:p>
@@ -2949,44 +3119,86 @@
           <w:rFonts w:ascii="Courier New" w:hAnsi="Courier New" w:cs="Courier New"/>
           <w:color w:val="0000FF"/>
         </w:rPr>
-        <w:t>&lt;</w:t>
-      </w:r>
-      <w:proofErr w:type="spellStart"/>
+        <w:t>&lt;output_model_file&gt;</w:t>
+      </w:r>
+      <w:r>
+        <w:rPr>
+          <w:rFonts w:ascii="Times New Roman" w:hAnsi="Times New Roman" w:cs="Times New Roman"/>
+          <w:color w:val="0000FF"/>
+        </w:rPr>
+        <w:t xml:space="preserve"> </w:t>
+      </w:r>
+      <w:r>
+        <w:rPr>
+          <w:rFonts w:ascii="Times New Roman" w:hAnsi="Times New Roman" w:cs="Times New Roman"/>
+        </w:rPr>
+        <w:t xml:space="preserve">to </w:t>
+      </w:r>
+      <w:r>
+        <w:rPr>
+          <w:rFonts w:ascii="Times New Roman" w:hAnsi="Times New Roman" w:cs="Times New Roman"/>
+          <w:b/>
+          <w:bCs/>
+        </w:rPr>
+        <w:t>UF_Subject_3_scaled_JMPV3.osim</w:t>
+      </w:r>
+    </w:p>
+    <w:p>
+      <w:pPr>
+        <w:pStyle w:val="ListParagraph"/>
+        <w:numPr>
+          <w:ilvl w:val="0"/>
+          <w:numId w:val="8"/>
+        </w:numPr>
+        <w:rPr>
+          <w:rFonts w:ascii="Times New Roman" w:hAnsi="Times New Roman" w:cs="Times New Roman"/>
+        </w:rPr>
+      </w:pPr>
+      <w:r>
+        <w:rPr>
+          <w:rFonts w:ascii="Times New Roman" w:hAnsi="Times New Roman" w:cs="Times New Roman"/>
+        </w:rPr>
+        <w:t xml:space="preserve">Change </w:t>
+      </w:r>
       <w:r>
         <w:rPr>
           <w:rFonts w:ascii="Courier New" w:hAnsi="Courier New" w:cs="Courier New"/>
           <w:color w:val="0000FF"/>
         </w:rPr>
-        <w:t>output_model_file</w:t>
-      </w:r>
-      <w:proofErr w:type="spellEnd"/>
-      <w:r>
-        <w:rPr>
-          <w:rFonts w:ascii="Courier New" w:hAnsi="Courier New" w:cs="Courier New"/>
+        <w:t>&lt;max_allowable_error&gt;</w:t>
+      </w:r>
+      <w:r>
+        <w:rPr>
+          <w:rFonts w:ascii="Times New Roman" w:hAnsi="Times New Roman" w:cs="Times New Roman"/>
           <w:color w:val="0000FF"/>
         </w:rPr>
-        <w:t>&gt;</w:t>
-      </w:r>
-      <w:r>
-        <w:rPr>
-          <w:rFonts w:ascii="Times New Roman" w:hAnsi="Times New Roman" w:cs="Times New Roman"/>
-          <w:color w:val="0000FF"/>
-        </w:rPr>
         <w:t xml:space="preserve"> </w:t>
       </w:r>
       <w:r>
         <w:rPr>
           <w:rFonts w:ascii="Times New Roman" w:hAnsi="Times New Roman" w:cs="Times New Roman"/>
         </w:rPr>
-        <w:t xml:space="preserve">to </w:t>
-      </w:r>
-      <w:r>
-        <w:rPr>
-          <w:rFonts w:ascii="Times New Roman" w:hAnsi="Times New Roman" w:cs="Times New Roman"/>
-          <w:b/>
-          <w:bCs/>
-        </w:rPr>
-        <w:t>UF_Subject_3_scaled_JMPV3.osim</w:t>
+        <w:t xml:space="preserve">term to be </w:t>
+      </w:r>
+      <w:r>
+        <w:rPr>
+          <w:rFonts w:ascii="Times New Roman" w:hAnsi="Times New Roman" w:cs="Times New Roman"/>
+          <w:b/>
+          <w:bCs/>
+        </w:rPr>
+        <w:t>0.02</w:t>
+      </w:r>
+      <w:r>
+        <w:rPr>
+          <w:rFonts w:ascii="Times New Roman" w:hAnsi="Times New Roman" w:cs="Times New Roman"/>
+        </w:rPr>
+        <w:t xml:space="preserve"> instead of 0.01</w:t>
+      </w:r>
+      <w:r>
+        <w:rPr>
+          <w:rFonts w:ascii="Times New Roman" w:hAnsi="Times New Roman" w:cs="Times New Roman"/>
+        </w:rPr>
+        <w:t xml:space="preserve">. </w:t>
       </w:r>
     </w:p>
     <w:p>
@@ -3004,63 +3216,23 @@
         <w:rPr>
           <w:rFonts w:ascii="Times New Roman" w:hAnsi="Times New Roman" w:cs="Times New Roman"/>
         </w:rPr>
-        <w:t xml:space="preserve">Change </w:t>
-      </w:r>
-      <w:r>
-        <w:rPr>
-          <w:rFonts w:ascii="Courier New" w:hAnsi="Courier New" w:cs="Courier New"/>
-          <w:color w:val="0000FF"/>
-        </w:rPr>
-        <w:t>&lt;</w:t>
-      </w:r>
-      <w:proofErr w:type="spellStart"/>
-      <w:r>
-        <w:rPr>
-          <w:rFonts w:ascii="Courier New" w:hAnsi="Courier New" w:cs="Courier New"/>
-          <w:color w:val="0000FF"/>
-        </w:rPr>
-        <w:t>max_allowable_error</w:t>
-      </w:r>
-      <w:proofErr w:type="spellEnd"/>
-      <w:r>
-        <w:rPr>
-          <w:rFonts w:ascii="Courier New" w:hAnsi="Courier New" w:cs="Courier New"/>
-          <w:color w:val="0000FF"/>
-        </w:rPr>
-        <w:t>&gt;</w:t>
-      </w:r>
-      <w:r>
-        <w:rPr>
-          <w:rFonts w:ascii="Times New Roman" w:hAnsi="Times New Roman" w:cs="Times New Roman"/>
-          <w:color w:val="0000FF"/>
-        </w:rPr>
-        <w:t xml:space="preserve"> </w:t>
-      </w:r>
-      <w:r>
-        <w:rPr>
-          <w:rFonts w:ascii="Times New Roman" w:hAnsi="Times New Roman" w:cs="Times New Roman"/>
-        </w:rPr>
-        <w:t xml:space="preserve">term to be </w:t>
-      </w:r>
-      <w:r>
-        <w:rPr>
-          <w:rFonts w:ascii="Times New Roman" w:hAnsi="Times New Roman" w:cs="Times New Roman"/>
-          <w:b/>
-          <w:bCs/>
-        </w:rPr>
-        <w:t>0.02</w:t>
-      </w:r>
-      <w:r>
-        <w:rPr>
-          <w:rFonts w:ascii="Times New Roman" w:hAnsi="Times New Roman" w:cs="Times New Roman"/>
-        </w:rPr>
-        <w:t xml:space="preserve"> instead of 0.01</w:t>
-      </w:r>
-      <w:r>
-        <w:rPr>
-          <w:rFonts w:ascii="Times New Roman" w:hAnsi="Times New Roman" w:cs="Times New Roman"/>
-        </w:rPr>
-        <w:t xml:space="preserve">. </w:t>
+        <w:t xml:space="preserve">Save this settings file as </w:t>
+      </w:r>
+      <w:r>
+        <w:rPr>
+          <w:rFonts w:ascii="Times New Roman" w:hAnsi="Times New Roman" w:cs="Times New Roman"/>
+          <w:b/>
+          <w:bCs/>
+        </w:rPr>
+        <w:t>JMPSettingsV3.xml</w:t>
+      </w:r>
+      <w:r>
+        <w:rPr>
+          <w:rFonts w:ascii="Times New Roman" w:hAnsi="Times New Roman" w:cs="Times New Roman"/>
+          <w:b/>
+          <w:bCs/>
+        </w:rPr>
+        <w:t>.</w:t>
       </w:r>
     </w:p>
     <w:p>
@@ -3078,23 +3250,15 @@
         <w:rPr>
           <w:rFonts w:ascii="Times New Roman" w:hAnsi="Times New Roman" w:cs="Times New Roman"/>
         </w:rPr>
-        <w:t xml:space="preserve">Save this settings file as </w:t>
-      </w:r>
-      <w:r>
-        <w:rPr>
-          <w:rFonts w:ascii="Times New Roman" w:hAnsi="Times New Roman" w:cs="Times New Roman"/>
-          <w:b/>
-          <w:bCs/>
-        </w:rPr>
-        <w:t>JMPSettingsV3.xml</w:t>
-      </w:r>
-      <w:r>
-        <w:rPr>
-          <w:rFonts w:ascii="Times New Roman" w:hAnsi="Times New Roman" w:cs="Times New Roman"/>
-          <w:b/>
-          <w:bCs/>
-        </w:rPr>
-        <w:t>.</w:t>
+        <w:t xml:space="preserve">Run the MATLAB section labelled </w:t>
+      </w:r>
+      <w:r>
+        <w:rPr>
+          <w:rFonts w:ascii="Times New Roman" w:hAnsi="Times New Roman" w:cs="Times New Roman"/>
+          <w:b/>
+          <w:bCs/>
+        </w:rPr>
+        <w:t>Run JMP V3</w:t>
       </w:r>
     </w:p>
     <w:p>
@@ -3112,47 +3276,7 @@
         <w:rPr>
           <w:rFonts w:ascii="Times New Roman" w:hAnsi="Times New Roman" w:cs="Times New Roman"/>
         </w:rPr>
-        <w:t xml:space="preserve">Run the MATLAB section labelled </w:t>
-      </w:r>
-      <w:r>
-        <w:rPr>
-          <w:rFonts w:ascii="Times New Roman" w:hAnsi="Times New Roman" w:cs="Times New Roman"/>
-          <w:b/>
-          <w:bCs/>
-        </w:rPr>
-        <w:t>Run JMP V3</w:t>
-      </w:r>
-    </w:p>
-    <w:p>
-      <w:pPr>
-        <w:pStyle w:val="ListParagraph"/>
-        <w:numPr>
-          <w:ilvl w:val="0"/>
-          <w:numId w:val="8"/>
-        </w:numPr>
-        <w:rPr>
-          <w:rFonts w:ascii="Times New Roman" w:hAnsi="Times New Roman" w:cs="Times New Roman"/>
-        </w:rPr>
-      </w:pPr>
-      <w:r>
-        <w:rPr>
-          <w:rFonts w:ascii="Times New Roman" w:hAnsi="Times New Roman" w:cs="Times New Roman"/>
-        </w:rPr>
-        <w:t xml:space="preserve">With the section selected, press </w:t>
-      </w:r>
-      <w:proofErr w:type="spellStart"/>
-      <w:r>
-        <w:rPr>
-          <w:rFonts w:ascii="Times New Roman" w:hAnsi="Times New Roman" w:cs="Times New Roman"/>
-        </w:rPr>
-        <w:t>shift+enter</w:t>
-      </w:r>
-      <w:proofErr w:type="spellEnd"/>
-      <w:r>
-        <w:rPr>
-          <w:rFonts w:ascii="Times New Roman" w:hAnsi="Times New Roman" w:cs="Times New Roman"/>
-        </w:rPr>
-        <w:t xml:space="preserve"> to run a section.</w:t>
+        <w:t>With the section selected, press shift+enter to run a section.</w:t>
       </w:r>
     </w:p>
     <w:sectPr>
@@ -3254,6 +3378,92 @@
     </w:lvl>
   </w:abstractNum>
   <w:abstractNum w:abstractNumId="1" w15:restartNumberingAfterBreak="0">
+    <w:nsid w:val="03046C50"/>
+    <w:multiLevelType w:val="hybridMultilevel"/>
+    <w:tmpl w:val="22D825CA"/>
+    <w:lvl w:ilvl="0" w:tplc="0409000F">
+      <w:start w:val="1"/>
+      <w:numFmt w:val="decimal"/>
+      <w:lvlText w:val="%1."/>
+      <w:lvlJc w:val="left"/>
+      <w:pPr>
+        <w:ind w:left="720" w:hanging="360"/>
+      </w:pPr>
+    </w:lvl>
+    <w:lvl w:ilvl="1" w:tplc="04090019">
+      <w:start w:val="1"/>
+      <w:numFmt w:val="lowerLetter"/>
+      <w:lvlText w:val="%2."/>
+      <w:lvlJc w:val="left"/>
+      <w:pPr>
+        <w:ind w:left="1440" w:hanging="360"/>
+      </w:pPr>
+    </w:lvl>
+    <w:lvl w:ilvl="2" w:tplc="0409001B" w:tentative="1">
+      <w:start w:val="1"/>
+      <w:numFmt w:val="lowerRoman"/>
+      <w:lvlText w:val="%3."/>
+      <w:lvlJc w:val="right"/>
+      <w:pPr>
+        <w:ind w:left="2160" w:hanging="180"/>
+      </w:pPr>
+    </w:lvl>
+    <w:lvl w:ilvl="3" w:tplc="0409000F" w:tentative="1">
+      <w:start w:val="1"/>
+      <w:numFmt w:val="decimal"/>
+      <w:lvlText w:val="%4."/>
+      <w:lvlJc w:val="left"/>
+      <w:pPr>
+        <w:ind w:left="2880" w:hanging="360"/>
+      </w:pPr>
+    </w:lvl>
+    <w:lvl w:ilvl="4" w:tplc="04090019" w:tentative="1">
+      <w:start w:val="1"/>
+      <w:numFmt w:val="lowerLetter"/>
+      <w:lvlText w:val="%5."/>
+      <w:lvlJc w:val="left"/>
+      <w:pPr>
+        <w:ind w:left="3600" w:hanging="360"/>
+      </w:pPr>
+    </w:lvl>
+    <w:lvl w:ilvl="5" w:tplc="0409001B" w:tentative="1">
+      <w:start w:val="1"/>
+      <w:numFmt w:val="lowerRoman"/>
+      <w:lvlText w:val="%6."/>
+      <w:lvlJc w:val="right"/>
+      <w:pPr>
+        <w:ind w:left="4320" w:hanging="180"/>
+      </w:pPr>
+    </w:lvl>
+    <w:lvl w:ilvl="6" w:tplc="0409000F" w:tentative="1">
+      <w:start w:val="1"/>
+      <w:numFmt w:val="decimal"/>
+      <w:lvlText w:val="%7."/>
+      <w:lvlJc w:val="left"/>
+      <w:pPr>
+        <w:ind w:left="5040" w:hanging="360"/>
+      </w:pPr>
+    </w:lvl>
+    <w:lvl w:ilvl="7" w:tplc="04090019" w:tentative="1">
+      <w:start w:val="1"/>
+      <w:numFmt w:val="lowerLetter"/>
+      <w:lvlText w:val="%8."/>
+      <w:lvlJc w:val="left"/>
+      <w:pPr>
+        <w:ind w:left="5760" w:hanging="360"/>
+      </w:pPr>
+    </w:lvl>
+    <w:lvl w:ilvl="8" w:tplc="0409001B" w:tentative="1">
+      <w:start w:val="1"/>
+      <w:numFmt w:val="lowerRoman"/>
+      <w:lvlText w:val="%9."/>
+      <w:lvlJc w:val="right"/>
+      <w:pPr>
+        <w:ind w:left="6480" w:hanging="180"/>
+      </w:pPr>
+    </w:lvl>
+  </w:abstractNum>
+  <w:abstractNum w:abstractNumId="2" w15:restartNumberingAfterBreak="0">
     <w:nsid w:val="0A5B7EC4"/>
     <w:multiLevelType w:val="hybridMultilevel"/>
     <w:tmpl w:val="EE34D97C"/>
@@ -3339,7 +3549,7 @@
       </w:pPr>
     </w:lvl>
   </w:abstractNum>
-  <w:abstractNum w:abstractNumId="2" w15:restartNumberingAfterBreak="0">
+  <w:abstractNum w:abstractNumId="3" w15:restartNumberingAfterBreak="0">
     <w:nsid w:val="0E840ACB"/>
     <w:multiLevelType w:val="hybridMultilevel"/>
     <w:tmpl w:val="9C7473E4"/>
@@ -3425,7 +3635,7 @@
       </w:pPr>
     </w:lvl>
   </w:abstractNum>
-  <w:abstractNum w:abstractNumId="3" w15:restartNumberingAfterBreak="0">
+  <w:abstractNum w:abstractNumId="4" w15:restartNumberingAfterBreak="0">
     <w:nsid w:val="2CA159DE"/>
     <w:multiLevelType w:val="hybridMultilevel"/>
     <w:tmpl w:val="E30E35C0"/>
@@ -3511,7 +3721,7 @@
       </w:pPr>
     </w:lvl>
   </w:abstractNum>
-  <w:abstractNum w:abstractNumId="4" w15:restartNumberingAfterBreak="0">
+  <w:abstractNum w:abstractNumId="5" w15:restartNumberingAfterBreak="0">
     <w:nsid w:val="31D97E26"/>
     <w:multiLevelType w:val="hybridMultilevel"/>
     <w:tmpl w:val="9CF4B840"/>
@@ -3597,7 +3807,7 @@
       </w:pPr>
     </w:lvl>
   </w:abstractNum>
-  <w:abstractNum w:abstractNumId="5" w15:restartNumberingAfterBreak="0">
+  <w:abstractNum w:abstractNumId="6" w15:restartNumberingAfterBreak="0">
     <w:nsid w:val="59305FF2"/>
     <w:multiLevelType w:val="hybridMultilevel"/>
     <w:tmpl w:val="780CC902"/>
@@ -3688,7 +3898,7 @@
       </w:pPr>
     </w:lvl>
   </w:abstractNum>
-  <w:abstractNum w:abstractNumId="6" w15:restartNumberingAfterBreak="0">
+  <w:abstractNum w:abstractNumId="7" w15:restartNumberingAfterBreak="0">
     <w:nsid w:val="674C1FEA"/>
     <w:multiLevelType w:val="hybridMultilevel"/>
     <w:tmpl w:val="05420128"/>
@@ -3774,7 +3984,7 @@
       </w:pPr>
     </w:lvl>
   </w:abstractNum>
-  <w:abstractNum w:abstractNumId="7" w15:restartNumberingAfterBreak="0">
+  <w:abstractNum w:abstractNumId="8" w15:restartNumberingAfterBreak="0">
     <w:nsid w:val="7160520B"/>
     <w:multiLevelType w:val="hybridMultilevel"/>
     <w:tmpl w:val="05420128"/>
@@ -3861,28 +4071,31 @@
     </w:lvl>
   </w:abstractNum>
   <w:num w:numId="1" w16cid:durableId="129831780">
+    <w:abstractNumId w:val="3"/>
+  </w:num>
+  <w:num w:numId="2" w16cid:durableId="585381013">
+    <w:abstractNumId w:val="8"/>
+  </w:num>
+  <w:num w:numId="3" w16cid:durableId="1643778553">
+    <w:abstractNumId w:val="5"/>
+  </w:num>
+  <w:num w:numId="4" w16cid:durableId="1311180436">
     <w:abstractNumId w:val="2"/>
   </w:num>
-  <w:num w:numId="2" w16cid:durableId="585381013">
-    <w:abstractNumId w:val="7"/>
-  </w:num>
-  <w:num w:numId="3" w16cid:durableId="1643778553">
+  <w:num w:numId="5" w16cid:durableId="1214073174">
     <w:abstractNumId w:val="4"/>
   </w:num>
-  <w:num w:numId="4" w16cid:durableId="1311180436">
-    <w:abstractNumId w:val="1"/>
-  </w:num>
-  <w:num w:numId="5" w16cid:durableId="1214073174">
-    <w:abstractNumId w:val="3"/>
-  </w:num>
   <w:num w:numId="6" w16cid:durableId="820846370">
-    <w:abstractNumId w:val="5"/>
+    <w:abstractNumId w:val="6"/>
   </w:num>
   <w:num w:numId="7" w16cid:durableId="305281182">
-    <w:abstractNumId w:val="6"/>
+    <w:abstractNumId w:val="7"/>
   </w:num>
   <w:num w:numId="8" w16cid:durableId="579102639">
     <w:abstractNumId w:val="0"/>
+  </w:num>
+  <w:num w:numId="9" w16cid:durableId="1225096430">
+    <w:abstractNumId w:val="1"/>
   </w:num>
 </w:numbering>
 </file>
@@ -4490,6 +4703,7 @@
   <w:style w:type="character" w:default="1" w:styleId="DefaultParagraphFont">
     <w:name w:val="Default Paragraph Font"/>
     <w:uiPriority w:val="1"/>
+    <w:semiHidden/>
     <w:unhideWhenUsed/>
   </w:style>
   <w:style w:type="table" w:default="1" w:styleId="TableNormal">

</xml_diff>

<commit_message>
Short tutorial documents start
</commit_message>
<xml_diff>
--- a/Step-1-Joint-Model-Personalization/JointModelPersonalizationTutorial.docx
+++ b/Step-1-Joint-Model-Personalization/JointModelPersonalizationTutorial.docx
@@ -923,7 +923,7 @@
           <w:b/>
           <w:bCs/>
         </w:rPr>
-        <w:t>UF_Subject_3_scaled_JMPV1.osim</w:t>
+        <w:t>UF_Subject_3_scaled_JMP.osim</w:t>
       </w:r>
     </w:p>
     <w:p>
@@ -2257,7 +2257,7 @@
           <w:b/>
           <w:bCs/>
         </w:rPr>
-        <w:t>JMPSettingsV1.xml</w:t>
+        <w:t>JMPSettings.xml</w:t>
       </w:r>
     </w:p>
     <w:p>
@@ -3075,7 +3075,7 @@
           <w:b/>
           <w:bCs/>
         </w:rPr>
-        <w:t>Run JMP V1</w:t>
+        <w:t>Run JMP</w:t>
       </w:r>
     </w:p>
     <w:p>
@@ -3154,7 +3154,7 @@
           <w:b/>
           <w:bCs/>
         </w:rPr>
-        <w:t>UF_Subject_3_scaled_JMPV1.osim</w:t>
+        <w:t>UF_Subject_3_scaled_JMP.osim</w:t>
       </w:r>
       <w:r>
         <w:rPr>
@@ -3323,1483 +3323,6 @@
           <w:rFonts w:ascii="Times New Roman" w:hAnsi="Times New Roman" w:cs="Times New Roman"/>
         </w:rPr>
         <w:t>Note that the biggest reductions in error are around peaks. If the error was already low, JMP doesn’t make a big difference.</w:t>
-      </w:r>
-    </w:p>
-    <w:p>
-      <w:pPr>
-        <w:rPr>
-          <w:rFonts w:ascii="Times New Roman" w:hAnsi="Times New Roman" w:cs="Times New Roman"/>
-        </w:rPr>
-      </w:pPr>
-    </w:p>
-    <w:p>
-      <w:pPr>
-        <w:rPr>
-          <w:rFonts w:ascii="Times New Roman" w:hAnsi="Times New Roman" w:cs="Times New Roman"/>
-          <w:sz w:val="32"/>
-          <w:szCs w:val="32"/>
-        </w:rPr>
-      </w:pPr>
-      <w:r>
-        <w:rPr>
-          <w:rFonts w:ascii="Times New Roman" w:hAnsi="Times New Roman" w:cs="Times New Roman"/>
-          <w:sz w:val="32"/>
-          <w:szCs w:val="32"/>
-        </w:rPr>
-        <w:t xml:space="preserve">Experiment with </w:t>
-      </w:r>
-      <w:r>
-        <w:rPr>
-          <w:rFonts w:ascii="Times New Roman" w:hAnsi="Times New Roman" w:cs="Times New Roman"/>
-          <w:sz w:val="32"/>
-          <w:szCs w:val="32"/>
-        </w:rPr>
-        <w:t>simultaneous JMP runs</w:t>
-      </w:r>
-      <w:r>
-        <w:rPr>
-          <w:rFonts w:ascii="Times New Roman" w:hAnsi="Times New Roman" w:cs="Times New Roman"/>
-          <w:sz w:val="32"/>
-          <w:szCs w:val="32"/>
-        </w:rPr>
-        <w:t>:</w:t>
-      </w:r>
-    </w:p>
-    <w:p>
-      <w:pPr>
-        <w:rPr>
-          <w:rFonts w:ascii="Times New Roman" w:hAnsi="Times New Roman" w:cs="Times New Roman"/>
-        </w:rPr>
-      </w:pPr>
-      <w:r>
-        <w:rPr>
-          <w:rFonts w:ascii="Times New Roman" w:hAnsi="Times New Roman" w:cs="Times New Roman"/>
-        </w:rPr>
-        <w:t>The previous JMP run personalized all joints sequentially from the ankle upwards. This has the benefit of a quicker runtime but has more error because the personalization of one joint can negatively affect the personalization of another joint. This can be addressed by personalizing all joints simultaneously. Simultaneous JMP runs take much longer to run but have lower error at the end.</w:t>
-      </w:r>
-      <w:r>
-        <w:rPr>
-          <w:rFonts w:ascii="Times New Roman" w:hAnsi="Times New Roman" w:cs="Times New Roman"/>
-        </w:rPr>
-        <w:t xml:space="preserve"> </w:t>
-      </w:r>
-    </w:p>
-    <w:p>
-      <w:pPr>
-        <w:rPr>
-          <w:rFonts w:ascii="Times New Roman" w:hAnsi="Times New Roman" w:cs="Times New Roman"/>
-        </w:rPr>
-      </w:pPr>
-      <w:r>
-        <w:rPr>
-          <w:rFonts w:ascii="Times New Roman" w:hAnsi="Times New Roman" w:cs="Times New Roman"/>
-        </w:rPr>
-        <w:t xml:space="preserve">To set up a simultaneous JMP run, you need to normalize all marker trials to 101 time points, and concatenate all of them together into one file. This has already been done in </w:t>
-      </w:r>
-      <w:r>
-        <w:rPr>
-          <w:rFonts w:ascii="Times New Roman" w:hAnsi="Times New Roman" w:cs="Times New Roman"/>
-          <w:b/>
-          <w:bCs/>
-        </w:rPr>
-        <w:t>MarkerFiles\</w:t>
-      </w:r>
-      <w:r>
-        <w:t xml:space="preserve"> </w:t>
-      </w:r>
-      <w:r>
-        <w:rPr>
-          <w:rFonts w:ascii="Times New Roman" w:hAnsi="Times New Roman" w:cs="Times New Roman"/>
-          <w:b/>
-          <w:bCs/>
-        </w:rPr>
-        <w:t>AnkleKneeGaitConcatenated_markers</w:t>
-      </w:r>
-      <w:r>
-        <w:rPr>
-          <w:rFonts w:ascii="Times New Roman" w:hAnsi="Times New Roman" w:cs="Times New Roman"/>
-          <w:b/>
-          <w:bCs/>
-        </w:rPr>
-        <w:t>.trc</w:t>
-      </w:r>
-      <w:r>
-        <w:rPr>
-          <w:rFonts w:ascii="Times New Roman" w:hAnsi="Times New Roman" w:cs="Times New Roman"/>
-          <w:b/>
-          <w:bCs/>
-        </w:rPr>
-        <w:t>.</w:t>
-      </w:r>
-    </w:p>
-    <w:p>
-      <w:pPr>
-        <w:pStyle w:val="ListParagraph"/>
-        <w:numPr>
-          <w:ilvl w:val="0"/>
-          <w:numId w:val="7"/>
-        </w:numPr>
-        <w:rPr>
-          <w:rFonts w:ascii="Times New Roman" w:hAnsi="Times New Roman" w:cs="Times New Roman"/>
-        </w:rPr>
-      </w:pPr>
-      <w:r>
-        <w:rPr>
-          <w:rFonts w:ascii="Times New Roman" w:hAnsi="Times New Roman" w:cs="Times New Roman"/>
-        </w:rPr>
-        <w:lastRenderedPageBreak/>
-        <w:t xml:space="preserve">With </w:t>
-      </w:r>
-      <w:r>
-        <w:rPr>
-          <w:rFonts w:ascii="Times New Roman" w:hAnsi="Times New Roman" w:cs="Times New Roman"/>
-          <w:b/>
-          <w:bCs/>
-        </w:rPr>
-        <w:t>UF_Subject_3_scaled.osim</w:t>
-      </w:r>
-      <w:r>
-        <w:rPr>
-          <w:rFonts w:ascii="Times New Roman" w:hAnsi="Times New Roman" w:cs="Times New Roman"/>
-        </w:rPr>
-        <w:t xml:space="preserve"> selected in the OpenSim GUI, open a new JMP GUI window.</w:t>
-      </w:r>
-    </w:p>
-    <w:p>
-      <w:pPr>
-        <w:pStyle w:val="ListParagraph"/>
-        <w:numPr>
-          <w:ilvl w:val="1"/>
-          <w:numId w:val="7"/>
-        </w:numPr>
-        <w:rPr>
-          <w:rFonts w:ascii="Times New Roman" w:hAnsi="Times New Roman" w:cs="Times New Roman"/>
-        </w:rPr>
-      </w:pPr>
-      <w:r>
-        <w:rPr>
-          <w:rFonts w:ascii="Times New Roman" w:hAnsi="Times New Roman" w:cs="Times New Roman"/>
-        </w:rPr>
-        <w:t>This allows us to use the previous JMP run as a starting point for a new JMP run.</w:t>
-      </w:r>
-    </w:p>
-    <w:p>
-      <w:pPr>
-        <w:pStyle w:val="ListParagraph"/>
-        <w:numPr>
-          <w:ilvl w:val="0"/>
-          <w:numId w:val="7"/>
-        </w:numPr>
-        <w:rPr>
-          <w:rFonts w:ascii="Times New Roman" w:hAnsi="Times New Roman" w:cs="Times New Roman"/>
-        </w:rPr>
-      </w:pPr>
-      <w:r>
-        <w:rPr>
-          <w:rFonts w:ascii="Times New Roman" w:hAnsi="Times New Roman" w:cs="Times New Roman"/>
-        </w:rPr>
-        <w:t xml:space="preserve">Rename the output model file to </w:t>
-      </w:r>
-      <w:r>
-        <w:rPr>
-          <w:rFonts w:ascii="Times New Roman" w:hAnsi="Times New Roman" w:cs="Times New Roman"/>
-          <w:b/>
-          <w:bCs/>
-        </w:rPr>
-        <w:t>UF_Subject_3_scaled_JMPV2.osim</w:t>
-      </w:r>
-    </w:p>
-    <w:p>
-      <w:pPr>
-        <w:pStyle w:val="ListParagraph"/>
-        <w:numPr>
-          <w:ilvl w:val="0"/>
-          <w:numId w:val="7"/>
-        </w:numPr>
-        <w:rPr>
-          <w:rFonts w:ascii="Times New Roman" w:hAnsi="Times New Roman" w:cs="Times New Roman"/>
-        </w:rPr>
-      </w:pPr>
-      <w:r>
-        <w:rPr>
-          <w:rFonts w:ascii="Times New Roman" w:hAnsi="Times New Roman" w:cs="Times New Roman"/>
-        </w:rPr>
-        <w:t>Create a new JMP Task:</w:t>
-      </w:r>
-    </w:p>
-    <w:p>
-      <w:pPr>
-        <w:pStyle w:val="ListParagraph"/>
-        <w:numPr>
-          <w:ilvl w:val="1"/>
-          <w:numId w:val="7"/>
-        </w:numPr>
-        <w:rPr>
-          <w:rFonts w:ascii="Times New Roman" w:hAnsi="Times New Roman" w:cs="Times New Roman"/>
-        </w:rPr>
-      </w:pPr>
-      <w:r>
-        <w:rPr>
-          <w:rFonts w:ascii="Times New Roman" w:hAnsi="Times New Roman" w:cs="Times New Roman"/>
-        </w:rPr>
-        <w:t xml:space="preserve">Name this task </w:t>
-      </w:r>
-      <w:r>
-        <w:rPr>
-          <w:rFonts w:ascii="Times New Roman" w:hAnsi="Times New Roman" w:cs="Times New Roman"/>
-          <w:b/>
-          <w:bCs/>
-        </w:rPr>
-        <w:t>All Joints</w:t>
-      </w:r>
-    </w:p>
-    <w:p>
-      <w:pPr>
-        <w:pStyle w:val="ListParagraph"/>
-        <w:numPr>
-          <w:ilvl w:val="1"/>
-          <w:numId w:val="7"/>
-        </w:numPr>
-        <w:rPr>
-          <w:rFonts w:ascii="Times New Roman" w:hAnsi="Times New Roman" w:cs="Times New Roman"/>
-        </w:rPr>
-      </w:pPr>
-      <w:r>
-        <w:rPr>
-          <w:rFonts w:ascii="Times New Roman" w:hAnsi="Times New Roman" w:cs="Times New Roman"/>
-        </w:rPr>
-        <w:t xml:space="preserve">Select the </w:t>
-      </w:r>
-      <w:r>
-        <w:rPr>
-          <w:rFonts w:ascii="Times New Roman" w:hAnsi="Times New Roman" w:cs="Times New Roman"/>
-          <w:i/>
-          <w:iCs/>
-        </w:rPr>
-        <w:t>M</w:t>
-      </w:r>
-      <w:r>
-        <w:rPr>
-          <w:rFonts w:ascii="Times New Roman" w:hAnsi="Times New Roman" w:cs="Times New Roman"/>
-          <w:i/>
-          <w:iCs/>
-        </w:rPr>
-        <w:t xml:space="preserve">arkers </w:t>
-      </w:r>
-      <w:r>
-        <w:rPr>
-          <w:rFonts w:ascii="Times New Roman" w:hAnsi="Times New Roman" w:cs="Times New Roman"/>
-          <w:i/>
-          <w:iCs/>
-        </w:rPr>
-        <w:t>F</w:t>
-      </w:r>
-      <w:r>
-        <w:rPr>
-          <w:rFonts w:ascii="Times New Roman" w:hAnsi="Times New Roman" w:cs="Times New Roman"/>
-          <w:i/>
-          <w:iCs/>
-        </w:rPr>
-        <w:t>ile</w:t>
-      </w:r>
-      <w:r>
-        <w:rPr>
-          <w:rFonts w:ascii="Times New Roman" w:hAnsi="Times New Roman" w:cs="Times New Roman"/>
-        </w:rPr>
-        <w:t xml:space="preserve"> to be </w:t>
-      </w:r>
-      <w:r>
-        <w:rPr>
-          <w:rFonts w:ascii="Times New Roman" w:hAnsi="Times New Roman" w:cs="Times New Roman"/>
-          <w:b/>
-          <w:bCs/>
-        </w:rPr>
-        <w:t>MarkerFiles\</w:t>
-      </w:r>
-      <w:r>
-        <w:t xml:space="preserve"> </w:t>
-      </w:r>
-      <w:r>
-        <w:rPr>
-          <w:rFonts w:ascii="Times New Roman" w:hAnsi="Times New Roman" w:cs="Times New Roman"/>
-          <w:b/>
-          <w:bCs/>
-        </w:rPr>
-        <w:t>AnkleKneeGaitConcatenated_markers</w:t>
-      </w:r>
-      <w:r>
-        <w:rPr>
-          <w:rFonts w:ascii="Times New Roman" w:hAnsi="Times New Roman" w:cs="Times New Roman"/>
-          <w:b/>
-          <w:bCs/>
-        </w:rPr>
-        <w:t>.trc</w:t>
-      </w:r>
-    </w:p>
-    <w:p>
-      <w:pPr>
-        <w:pStyle w:val="ListParagraph"/>
-        <w:numPr>
-          <w:ilvl w:val="1"/>
-          <w:numId w:val="7"/>
-        </w:numPr>
-        <w:rPr>
-          <w:rFonts w:ascii="Times New Roman" w:hAnsi="Times New Roman" w:cs="Times New Roman"/>
-        </w:rPr>
-      </w:pPr>
-      <w:r>
-        <w:rPr>
-          <w:rFonts w:ascii="Times New Roman" w:hAnsi="Times New Roman" w:cs="Times New Roman"/>
-        </w:rPr>
-        <w:t>Add a new joint to this task</w:t>
-      </w:r>
-      <w:r>
-        <w:rPr>
-          <w:rFonts w:ascii="Times New Roman" w:hAnsi="Times New Roman" w:cs="Times New Roman"/>
-        </w:rPr>
-        <w:t>.</w:t>
-      </w:r>
-    </w:p>
-    <w:p>
-      <w:pPr>
-        <w:pStyle w:val="ListParagraph"/>
-        <w:numPr>
-          <w:ilvl w:val="2"/>
-          <w:numId w:val="7"/>
-        </w:numPr>
-        <w:rPr>
-          <w:rFonts w:ascii="Times New Roman" w:hAnsi="Times New Roman" w:cs="Times New Roman"/>
-        </w:rPr>
-      </w:pPr>
-      <w:r>
-        <w:rPr>
-          <w:rFonts w:ascii="Times New Roman" w:hAnsi="Times New Roman" w:cs="Times New Roman"/>
-        </w:rPr>
-        <w:t xml:space="preserve">Joint name: </w:t>
-      </w:r>
-      <w:r>
-        <w:rPr>
-          <w:rFonts w:ascii="Times New Roman" w:hAnsi="Times New Roman" w:cs="Times New Roman"/>
-          <w:b/>
-          <w:bCs/>
-        </w:rPr>
-        <w:t>ankle</w:t>
-      </w:r>
-      <w:r>
-        <w:rPr>
-          <w:rFonts w:ascii="Times New Roman" w:hAnsi="Times New Roman" w:cs="Times New Roman"/>
-          <w:b/>
-          <w:bCs/>
-        </w:rPr>
-        <w:t>_r</w:t>
-      </w:r>
-    </w:p>
-    <w:p>
-      <w:pPr>
-        <w:pStyle w:val="ListParagraph"/>
-        <w:numPr>
-          <w:ilvl w:val="2"/>
-          <w:numId w:val="7"/>
-        </w:numPr>
-        <w:rPr>
-          <w:rFonts w:ascii="Times New Roman" w:hAnsi="Times New Roman" w:cs="Times New Roman"/>
-        </w:rPr>
-      </w:pPr>
-      <w:r>
-        <w:rPr>
-          <w:rFonts w:ascii="Times New Roman" w:hAnsi="Times New Roman" w:cs="Times New Roman"/>
-        </w:rPr>
-        <w:t xml:space="preserve">Parent frame translation: </w:t>
-      </w:r>
-      <w:r>
-        <w:rPr>
-          <w:rFonts w:ascii="Times New Roman" w:hAnsi="Times New Roman" w:cs="Times New Roman"/>
-          <w:b/>
-          <w:bCs/>
-        </w:rPr>
-        <w:t>None</w:t>
-      </w:r>
-    </w:p>
-    <w:p>
-      <w:pPr>
-        <w:pStyle w:val="ListParagraph"/>
-        <w:numPr>
-          <w:ilvl w:val="2"/>
-          <w:numId w:val="7"/>
-        </w:numPr>
-        <w:rPr>
-          <w:rFonts w:ascii="Times New Roman" w:hAnsi="Times New Roman" w:cs="Times New Roman"/>
-        </w:rPr>
-      </w:pPr>
-      <w:r>
-        <w:rPr>
-          <w:rFonts w:ascii="Times New Roman" w:hAnsi="Times New Roman" w:cs="Times New Roman"/>
-        </w:rPr>
-        <w:t xml:space="preserve">Parent frame rotation: </w:t>
-      </w:r>
-      <w:r>
-        <w:rPr>
-          <w:rFonts w:ascii="Times New Roman" w:hAnsi="Times New Roman" w:cs="Times New Roman"/>
-          <w:b/>
-          <w:bCs/>
-        </w:rPr>
-        <w:t>X-, Y- axes</w:t>
-      </w:r>
-    </w:p>
-    <w:p>
-      <w:pPr>
-        <w:pStyle w:val="ListParagraph"/>
-        <w:numPr>
-          <w:ilvl w:val="2"/>
-          <w:numId w:val="7"/>
-        </w:numPr>
-        <w:rPr>
-          <w:rFonts w:ascii="Times New Roman" w:hAnsi="Times New Roman" w:cs="Times New Roman"/>
-        </w:rPr>
-      </w:pPr>
-      <w:r>
-        <w:rPr>
-          <w:rFonts w:ascii="Times New Roman" w:hAnsi="Times New Roman" w:cs="Times New Roman"/>
-        </w:rPr>
-        <w:t xml:space="preserve">Child frame translation: </w:t>
-      </w:r>
-      <w:r>
-        <w:rPr>
-          <w:rFonts w:ascii="Times New Roman" w:hAnsi="Times New Roman" w:cs="Times New Roman"/>
-          <w:b/>
-          <w:bCs/>
-        </w:rPr>
-        <w:t>None</w:t>
-      </w:r>
-    </w:p>
-    <w:p>
-      <w:pPr>
-        <w:pStyle w:val="ListParagraph"/>
-        <w:numPr>
-          <w:ilvl w:val="2"/>
-          <w:numId w:val="7"/>
-        </w:numPr>
-        <w:rPr>
-          <w:rFonts w:ascii="Times New Roman" w:hAnsi="Times New Roman" w:cs="Times New Roman"/>
-        </w:rPr>
-      </w:pPr>
-      <w:r>
-        <w:rPr>
-          <w:rFonts w:ascii="Times New Roman" w:hAnsi="Times New Roman" w:cs="Times New Roman"/>
-        </w:rPr>
-        <w:t xml:space="preserve">Child frame rotation: </w:t>
-      </w:r>
-      <w:r>
-        <w:rPr>
-          <w:rFonts w:ascii="Times New Roman" w:hAnsi="Times New Roman" w:cs="Times New Roman"/>
-          <w:b/>
-          <w:bCs/>
-        </w:rPr>
-        <w:t>None</w:t>
-      </w:r>
-    </w:p>
-    <w:p>
-      <w:pPr>
-        <w:pStyle w:val="ListParagraph"/>
-        <w:numPr>
-          <w:ilvl w:val="1"/>
-          <w:numId w:val="7"/>
-        </w:numPr>
-        <w:rPr>
-          <w:rFonts w:ascii="Times New Roman" w:hAnsi="Times New Roman" w:cs="Times New Roman"/>
-        </w:rPr>
-      </w:pPr>
-      <w:r>
-        <w:rPr>
-          <w:rFonts w:ascii="Times New Roman" w:hAnsi="Times New Roman" w:cs="Times New Roman"/>
-        </w:rPr>
-        <w:t>Add a new joint to this task</w:t>
-      </w:r>
-      <w:r>
-        <w:rPr>
-          <w:rFonts w:ascii="Times New Roman" w:hAnsi="Times New Roman" w:cs="Times New Roman"/>
-        </w:rPr>
-        <w:t>.</w:t>
-      </w:r>
-    </w:p>
-    <w:p>
-      <w:pPr>
-        <w:pStyle w:val="ListParagraph"/>
-        <w:numPr>
-          <w:ilvl w:val="2"/>
-          <w:numId w:val="7"/>
-        </w:numPr>
-        <w:rPr>
-          <w:rFonts w:ascii="Times New Roman" w:hAnsi="Times New Roman" w:cs="Times New Roman"/>
-        </w:rPr>
-      </w:pPr>
-      <w:r>
-        <w:rPr>
-          <w:rFonts w:ascii="Times New Roman" w:hAnsi="Times New Roman" w:cs="Times New Roman"/>
-        </w:rPr>
-        <w:t xml:space="preserve">Joint name: </w:t>
-      </w:r>
-      <w:r>
-        <w:rPr>
-          <w:rFonts w:ascii="Times New Roman" w:hAnsi="Times New Roman" w:cs="Times New Roman"/>
-          <w:b/>
-          <w:bCs/>
-        </w:rPr>
-        <w:t>subtalar</w:t>
-      </w:r>
-      <w:r>
-        <w:rPr>
-          <w:rFonts w:ascii="Times New Roman" w:hAnsi="Times New Roman" w:cs="Times New Roman"/>
-          <w:b/>
-          <w:bCs/>
-        </w:rPr>
-        <w:t>_r</w:t>
-      </w:r>
-    </w:p>
-    <w:p>
-      <w:pPr>
-        <w:pStyle w:val="ListParagraph"/>
-        <w:numPr>
-          <w:ilvl w:val="2"/>
-          <w:numId w:val="7"/>
-        </w:numPr>
-        <w:rPr>
-          <w:rFonts w:ascii="Times New Roman" w:hAnsi="Times New Roman" w:cs="Times New Roman"/>
-        </w:rPr>
-      </w:pPr>
-      <w:r>
-        <w:rPr>
-          <w:rFonts w:ascii="Times New Roman" w:hAnsi="Times New Roman" w:cs="Times New Roman"/>
-        </w:rPr>
-        <w:t xml:space="preserve">Parent frame translation: </w:t>
-      </w:r>
-      <w:r>
-        <w:rPr>
-          <w:rFonts w:ascii="Times New Roman" w:hAnsi="Times New Roman" w:cs="Times New Roman"/>
-          <w:b/>
-          <w:bCs/>
-        </w:rPr>
-        <w:t>None</w:t>
-      </w:r>
-    </w:p>
-    <w:p>
-      <w:pPr>
-        <w:pStyle w:val="ListParagraph"/>
-        <w:numPr>
-          <w:ilvl w:val="2"/>
-          <w:numId w:val="7"/>
-        </w:numPr>
-        <w:rPr>
-          <w:rFonts w:ascii="Times New Roman" w:hAnsi="Times New Roman" w:cs="Times New Roman"/>
-        </w:rPr>
-      </w:pPr>
-      <w:r>
-        <w:rPr>
-          <w:rFonts w:ascii="Times New Roman" w:hAnsi="Times New Roman" w:cs="Times New Roman"/>
-        </w:rPr>
-        <w:t xml:space="preserve">Parent frame rotation: </w:t>
-      </w:r>
-      <w:r>
-        <w:rPr>
-          <w:rFonts w:ascii="Times New Roman" w:hAnsi="Times New Roman" w:cs="Times New Roman"/>
-          <w:b/>
-          <w:bCs/>
-        </w:rPr>
-        <w:t>Y- ax</w:t>
-      </w:r>
-      <w:r>
-        <w:rPr>
-          <w:rFonts w:ascii="Times New Roman" w:hAnsi="Times New Roman" w:cs="Times New Roman"/>
-          <w:b/>
-          <w:bCs/>
-        </w:rPr>
-        <w:t>is</w:t>
-      </w:r>
-    </w:p>
-    <w:p>
-      <w:pPr>
-        <w:pStyle w:val="ListParagraph"/>
-        <w:numPr>
-          <w:ilvl w:val="2"/>
-          <w:numId w:val="7"/>
-        </w:numPr>
-        <w:rPr>
-          <w:rFonts w:ascii="Times New Roman" w:hAnsi="Times New Roman" w:cs="Times New Roman"/>
-        </w:rPr>
-      </w:pPr>
-      <w:r>
-        <w:rPr>
-          <w:rFonts w:ascii="Times New Roman" w:hAnsi="Times New Roman" w:cs="Times New Roman"/>
-        </w:rPr>
-        <w:t xml:space="preserve">Child frame translation: </w:t>
-      </w:r>
-      <w:r>
-        <w:rPr>
-          <w:rFonts w:ascii="Times New Roman" w:hAnsi="Times New Roman" w:cs="Times New Roman"/>
-          <w:b/>
-          <w:bCs/>
-        </w:rPr>
-        <w:t>None</w:t>
-      </w:r>
-    </w:p>
-    <w:p>
-      <w:pPr>
-        <w:pStyle w:val="ListParagraph"/>
-        <w:numPr>
-          <w:ilvl w:val="2"/>
-          <w:numId w:val="7"/>
-        </w:numPr>
-        <w:rPr>
-          <w:rFonts w:ascii="Times New Roman" w:hAnsi="Times New Roman" w:cs="Times New Roman"/>
-        </w:rPr>
-      </w:pPr>
-      <w:r>
-        <w:rPr>
-          <w:rFonts w:ascii="Times New Roman" w:hAnsi="Times New Roman" w:cs="Times New Roman"/>
-        </w:rPr>
-        <w:t xml:space="preserve">Child frame rotation: </w:t>
-      </w:r>
-      <w:r>
-        <w:rPr>
-          <w:rFonts w:ascii="Times New Roman" w:hAnsi="Times New Roman" w:cs="Times New Roman"/>
-          <w:b/>
-          <w:bCs/>
-        </w:rPr>
-        <w:t>Y- ax</w:t>
-      </w:r>
-      <w:r>
-        <w:rPr>
-          <w:rFonts w:ascii="Times New Roman" w:hAnsi="Times New Roman" w:cs="Times New Roman"/>
-          <w:b/>
-          <w:bCs/>
-        </w:rPr>
-        <w:t>is</w:t>
-      </w:r>
-    </w:p>
-    <w:p>
-      <w:pPr>
-        <w:pStyle w:val="ListParagraph"/>
-        <w:numPr>
-          <w:ilvl w:val="1"/>
-          <w:numId w:val="7"/>
-        </w:numPr>
-        <w:rPr>
-          <w:rFonts w:ascii="Times New Roman" w:hAnsi="Times New Roman" w:cs="Times New Roman"/>
-        </w:rPr>
-      </w:pPr>
-      <w:r>
-        <w:rPr>
-          <w:rFonts w:ascii="Times New Roman" w:hAnsi="Times New Roman" w:cs="Times New Roman"/>
-        </w:rPr>
-        <w:t>Add a new joint to this task</w:t>
-      </w:r>
-      <w:r>
-        <w:rPr>
-          <w:rFonts w:ascii="Times New Roman" w:hAnsi="Times New Roman" w:cs="Times New Roman"/>
-        </w:rPr>
-        <w:t>.</w:t>
-      </w:r>
-    </w:p>
-    <w:p>
-      <w:pPr>
-        <w:pStyle w:val="ListParagraph"/>
-        <w:numPr>
-          <w:ilvl w:val="2"/>
-          <w:numId w:val="7"/>
-        </w:numPr>
-        <w:rPr>
-          <w:rFonts w:ascii="Times New Roman" w:hAnsi="Times New Roman" w:cs="Times New Roman"/>
-        </w:rPr>
-      </w:pPr>
-      <w:r>
-        <w:rPr>
-          <w:rFonts w:ascii="Times New Roman" w:hAnsi="Times New Roman" w:cs="Times New Roman"/>
-        </w:rPr>
-        <w:t xml:space="preserve">Joint name: </w:t>
-      </w:r>
-      <w:r>
-        <w:rPr>
-          <w:rFonts w:ascii="Times New Roman" w:hAnsi="Times New Roman" w:cs="Times New Roman"/>
-          <w:b/>
-          <w:bCs/>
-        </w:rPr>
-        <w:t>knee_r</w:t>
-      </w:r>
-    </w:p>
-    <w:p>
-      <w:pPr>
-        <w:pStyle w:val="ListParagraph"/>
-        <w:numPr>
-          <w:ilvl w:val="2"/>
-          <w:numId w:val="7"/>
-        </w:numPr>
-        <w:rPr>
-          <w:rFonts w:ascii="Times New Roman" w:hAnsi="Times New Roman" w:cs="Times New Roman"/>
-        </w:rPr>
-      </w:pPr>
-      <w:r>
-        <w:rPr>
-          <w:rFonts w:ascii="Times New Roman" w:hAnsi="Times New Roman" w:cs="Times New Roman"/>
-        </w:rPr>
-        <w:t xml:space="preserve">Parent frame translation: </w:t>
-      </w:r>
-      <w:r>
-        <w:rPr>
-          <w:rFonts w:ascii="Times New Roman" w:hAnsi="Times New Roman" w:cs="Times New Roman"/>
-          <w:b/>
-          <w:bCs/>
-        </w:rPr>
-        <w:t>None</w:t>
-      </w:r>
-    </w:p>
-    <w:p>
-      <w:pPr>
-        <w:pStyle w:val="ListParagraph"/>
-        <w:numPr>
-          <w:ilvl w:val="2"/>
-          <w:numId w:val="7"/>
-        </w:numPr>
-        <w:rPr>
-          <w:rFonts w:ascii="Times New Roman" w:hAnsi="Times New Roman" w:cs="Times New Roman"/>
-        </w:rPr>
-      </w:pPr>
-      <w:r>
-        <w:rPr>
-          <w:rFonts w:ascii="Times New Roman" w:hAnsi="Times New Roman" w:cs="Times New Roman"/>
-        </w:rPr>
-        <w:t xml:space="preserve">Parent frame rotation: </w:t>
-      </w:r>
-      <w:r>
-        <w:rPr>
-          <w:rFonts w:ascii="Times New Roman" w:hAnsi="Times New Roman" w:cs="Times New Roman"/>
-          <w:b/>
-          <w:bCs/>
-        </w:rPr>
-        <w:t>X-, Y- axes</w:t>
-      </w:r>
-    </w:p>
-    <w:p>
-      <w:pPr>
-        <w:pStyle w:val="ListParagraph"/>
-        <w:numPr>
-          <w:ilvl w:val="2"/>
-          <w:numId w:val="7"/>
-        </w:numPr>
-        <w:rPr>
-          <w:rFonts w:ascii="Times New Roman" w:hAnsi="Times New Roman" w:cs="Times New Roman"/>
-        </w:rPr>
-      </w:pPr>
-      <w:r>
-        <w:rPr>
-          <w:rFonts w:ascii="Times New Roman" w:hAnsi="Times New Roman" w:cs="Times New Roman"/>
-        </w:rPr>
-        <w:t xml:space="preserve">Child frame translation: </w:t>
-      </w:r>
-      <w:r>
-        <w:rPr>
-          <w:rFonts w:ascii="Times New Roman" w:hAnsi="Times New Roman" w:cs="Times New Roman"/>
-          <w:b/>
-          <w:bCs/>
-        </w:rPr>
-        <w:t>None</w:t>
-      </w:r>
-    </w:p>
-    <w:p>
-      <w:pPr>
-        <w:pStyle w:val="ListParagraph"/>
-        <w:numPr>
-          <w:ilvl w:val="2"/>
-          <w:numId w:val="7"/>
-        </w:numPr>
-        <w:rPr>
-          <w:rFonts w:ascii="Times New Roman" w:hAnsi="Times New Roman" w:cs="Times New Roman"/>
-        </w:rPr>
-      </w:pPr>
-      <w:r>
-        <w:rPr>
-          <w:rFonts w:ascii="Times New Roman" w:hAnsi="Times New Roman" w:cs="Times New Roman"/>
-        </w:rPr>
-        <w:t xml:space="preserve">Child frame rotation: </w:t>
-      </w:r>
-      <w:r>
-        <w:rPr>
-          <w:rFonts w:ascii="Times New Roman" w:hAnsi="Times New Roman" w:cs="Times New Roman"/>
-          <w:b/>
-          <w:bCs/>
-        </w:rPr>
-        <w:t>X-, Y- axes</w:t>
-      </w:r>
-    </w:p>
-    <w:p>
-      <w:pPr>
-        <w:pStyle w:val="ListParagraph"/>
-        <w:numPr>
-          <w:ilvl w:val="1"/>
-          <w:numId w:val="7"/>
-        </w:numPr>
-        <w:rPr>
-          <w:rFonts w:ascii="Times New Roman" w:hAnsi="Times New Roman" w:cs="Times New Roman"/>
-        </w:rPr>
-      </w:pPr>
-      <w:r>
-        <w:rPr>
-          <w:rFonts w:ascii="Times New Roman" w:hAnsi="Times New Roman" w:cs="Times New Roman"/>
-        </w:rPr>
-        <w:t>Add a new body to this task:</w:t>
-      </w:r>
-    </w:p>
-    <w:p>
-      <w:pPr>
-        <w:pStyle w:val="ListParagraph"/>
-        <w:numPr>
-          <w:ilvl w:val="2"/>
-          <w:numId w:val="7"/>
-        </w:numPr>
-        <w:rPr>
-          <w:rFonts w:ascii="Times New Roman" w:hAnsi="Times New Roman" w:cs="Times New Roman"/>
-        </w:rPr>
-      </w:pPr>
-      <w:r>
-        <w:rPr>
-          <w:rFonts w:ascii="Times New Roman" w:hAnsi="Times New Roman" w:cs="Times New Roman"/>
-        </w:rPr>
-        <w:t xml:space="preserve">Body name: </w:t>
-      </w:r>
-      <w:r>
-        <w:rPr>
-          <w:rFonts w:ascii="Times New Roman" w:hAnsi="Times New Roman" w:cs="Times New Roman"/>
-          <w:b/>
-          <w:bCs/>
-        </w:rPr>
-        <w:t>Pelvis</w:t>
-      </w:r>
-    </w:p>
-    <w:p>
-      <w:pPr>
-        <w:pStyle w:val="ListParagraph"/>
-        <w:numPr>
-          <w:ilvl w:val="2"/>
-          <w:numId w:val="7"/>
-        </w:numPr>
-        <w:rPr>
-          <w:rFonts w:ascii="Times New Roman" w:hAnsi="Times New Roman" w:cs="Times New Roman"/>
-        </w:rPr>
-      </w:pPr>
-      <w:r>
-        <w:rPr>
-          <w:rFonts w:ascii="Times New Roman" w:hAnsi="Times New Roman" w:cs="Times New Roman"/>
-        </w:rPr>
-        <w:t xml:space="preserve">Scale body: </w:t>
-      </w:r>
-      <w:r>
-        <w:rPr>
-          <w:rFonts w:ascii="Times New Roman" w:hAnsi="Times New Roman" w:cs="Times New Roman"/>
-          <w:b/>
-          <w:bCs/>
-        </w:rPr>
-        <w:t>Yes</w:t>
-      </w:r>
-    </w:p>
-    <w:p>
-      <w:pPr>
-        <w:pStyle w:val="ListParagraph"/>
-        <w:numPr>
-          <w:ilvl w:val="2"/>
-          <w:numId w:val="7"/>
-        </w:numPr>
-        <w:rPr>
-          <w:rFonts w:ascii="Times New Roman" w:hAnsi="Times New Roman" w:cs="Times New Roman"/>
-        </w:rPr>
-      </w:pPr>
-      <w:r>
-        <w:rPr>
-          <w:rFonts w:ascii="Times New Roman" w:hAnsi="Times New Roman" w:cs="Times New Roman"/>
-        </w:rPr>
-        <w:t xml:space="preserve">Move markers: </w:t>
-      </w:r>
-      <w:r>
-        <w:rPr>
-          <w:rFonts w:ascii="Times New Roman" w:hAnsi="Times New Roman" w:cs="Times New Roman"/>
-          <w:b/>
-          <w:bCs/>
-        </w:rPr>
-        <w:t>Y-</w:t>
-      </w:r>
-      <w:r>
-        <w:rPr>
-          <w:rFonts w:ascii="Times New Roman" w:hAnsi="Times New Roman" w:cs="Times New Roman"/>
-          <w:b/>
-          <w:bCs/>
-        </w:rPr>
-        <w:t>, Z-</w:t>
-      </w:r>
-      <w:r>
-        <w:rPr>
-          <w:rFonts w:ascii="Times New Roman" w:hAnsi="Times New Roman" w:cs="Times New Roman"/>
-          <w:b/>
-          <w:bCs/>
-        </w:rPr>
-        <w:t>ax</w:t>
-      </w:r>
-      <w:r>
-        <w:rPr>
-          <w:rFonts w:ascii="Times New Roman" w:hAnsi="Times New Roman" w:cs="Times New Roman"/>
-          <w:b/>
-          <w:bCs/>
-        </w:rPr>
-        <w:t>es</w:t>
-      </w:r>
-    </w:p>
-    <w:p>
-      <w:pPr>
-        <w:pStyle w:val="ListParagraph"/>
-        <w:numPr>
-          <w:ilvl w:val="1"/>
-          <w:numId w:val="7"/>
-        </w:numPr>
-        <w:rPr>
-          <w:rFonts w:ascii="Times New Roman" w:hAnsi="Times New Roman" w:cs="Times New Roman"/>
-        </w:rPr>
-      </w:pPr>
-      <w:r>
-        <w:rPr>
-          <w:rFonts w:ascii="Times New Roman" w:hAnsi="Times New Roman" w:cs="Times New Roman"/>
-        </w:rPr>
-        <w:t>Add a new body to this task:</w:t>
-      </w:r>
-    </w:p>
-    <w:p>
-      <w:pPr>
-        <w:pStyle w:val="ListParagraph"/>
-        <w:numPr>
-          <w:ilvl w:val="2"/>
-          <w:numId w:val="7"/>
-        </w:numPr>
-        <w:rPr>
-          <w:rFonts w:ascii="Times New Roman" w:hAnsi="Times New Roman" w:cs="Times New Roman"/>
-        </w:rPr>
-      </w:pPr>
-      <w:r>
-        <w:rPr>
-          <w:rFonts w:ascii="Times New Roman" w:hAnsi="Times New Roman" w:cs="Times New Roman"/>
-        </w:rPr>
-        <w:t xml:space="preserve">Body name: </w:t>
-      </w:r>
-      <w:r>
-        <w:rPr>
-          <w:rFonts w:ascii="Times New Roman" w:hAnsi="Times New Roman" w:cs="Times New Roman"/>
-          <w:b/>
-          <w:bCs/>
-        </w:rPr>
-        <w:t>femur_r</w:t>
-      </w:r>
-    </w:p>
-    <w:p>
-      <w:pPr>
-        <w:pStyle w:val="ListParagraph"/>
-        <w:numPr>
-          <w:ilvl w:val="2"/>
-          <w:numId w:val="7"/>
-        </w:numPr>
-        <w:rPr>
-          <w:rFonts w:ascii="Times New Roman" w:hAnsi="Times New Roman" w:cs="Times New Roman"/>
-        </w:rPr>
-      </w:pPr>
-      <w:r>
-        <w:rPr>
-          <w:rFonts w:ascii="Times New Roman" w:hAnsi="Times New Roman" w:cs="Times New Roman"/>
-        </w:rPr>
-        <w:t xml:space="preserve">Scale body: </w:t>
-      </w:r>
-      <w:r>
-        <w:rPr>
-          <w:rFonts w:ascii="Times New Roman" w:hAnsi="Times New Roman" w:cs="Times New Roman"/>
-          <w:b/>
-          <w:bCs/>
-        </w:rPr>
-        <w:t>No</w:t>
-      </w:r>
-    </w:p>
-    <w:p>
-      <w:pPr>
-        <w:pStyle w:val="ListParagraph"/>
-        <w:numPr>
-          <w:ilvl w:val="2"/>
-          <w:numId w:val="7"/>
-        </w:numPr>
-        <w:rPr>
-          <w:rFonts w:ascii="Times New Roman" w:hAnsi="Times New Roman" w:cs="Times New Roman"/>
-        </w:rPr>
-      </w:pPr>
-      <w:r>
-        <w:rPr>
-          <w:rFonts w:ascii="Times New Roman" w:hAnsi="Times New Roman" w:cs="Times New Roman"/>
-        </w:rPr>
-        <w:t xml:space="preserve">Move markers: </w:t>
-      </w:r>
-      <w:r>
-        <w:rPr>
-          <w:rFonts w:ascii="Times New Roman" w:hAnsi="Times New Roman" w:cs="Times New Roman"/>
-          <w:b/>
-          <w:bCs/>
-        </w:rPr>
-        <w:t>Y-, Z-axes</w:t>
-      </w:r>
-    </w:p>
-    <w:p>
-      <w:pPr>
-        <w:pStyle w:val="ListParagraph"/>
-        <w:numPr>
-          <w:ilvl w:val="1"/>
-          <w:numId w:val="7"/>
-        </w:numPr>
-        <w:rPr>
-          <w:rFonts w:ascii="Times New Roman" w:hAnsi="Times New Roman" w:cs="Times New Roman"/>
-        </w:rPr>
-      </w:pPr>
-      <w:r>
-        <w:rPr>
-          <w:rFonts w:ascii="Times New Roman" w:hAnsi="Times New Roman" w:cs="Times New Roman"/>
-        </w:rPr>
-        <w:t>Add a new body to this task:</w:t>
-      </w:r>
-    </w:p>
-    <w:p>
-      <w:pPr>
-        <w:pStyle w:val="ListParagraph"/>
-        <w:numPr>
-          <w:ilvl w:val="2"/>
-          <w:numId w:val="7"/>
-        </w:numPr>
-        <w:rPr>
-          <w:rFonts w:ascii="Times New Roman" w:hAnsi="Times New Roman" w:cs="Times New Roman"/>
-        </w:rPr>
-      </w:pPr>
-      <w:r>
-        <w:rPr>
-          <w:rFonts w:ascii="Times New Roman" w:hAnsi="Times New Roman" w:cs="Times New Roman"/>
-        </w:rPr>
-        <w:t xml:space="preserve">Body name: </w:t>
-      </w:r>
-      <w:r>
-        <w:rPr>
-          <w:rFonts w:ascii="Times New Roman" w:hAnsi="Times New Roman" w:cs="Times New Roman"/>
-          <w:b/>
-          <w:bCs/>
-        </w:rPr>
-        <w:t>tibia</w:t>
-      </w:r>
-      <w:r>
-        <w:rPr>
-          <w:rFonts w:ascii="Times New Roman" w:hAnsi="Times New Roman" w:cs="Times New Roman"/>
-          <w:b/>
-          <w:bCs/>
-        </w:rPr>
-        <w:t>_r</w:t>
-      </w:r>
-    </w:p>
-    <w:p>
-      <w:pPr>
-        <w:pStyle w:val="ListParagraph"/>
-        <w:numPr>
-          <w:ilvl w:val="2"/>
-          <w:numId w:val="7"/>
-        </w:numPr>
-        <w:rPr>
-          <w:rFonts w:ascii="Times New Roman" w:hAnsi="Times New Roman" w:cs="Times New Roman"/>
-        </w:rPr>
-      </w:pPr>
-      <w:r>
-        <w:rPr>
-          <w:rFonts w:ascii="Times New Roman" w:hAnsi="Times New Roman" w:cs="Times New Roman"/>
-        </w:rPr>
-        <w:t xml:space="preserve">Scale body: </w:t>
-      </w:r>
-      <w:r>
-        <w:rPr>
-          <w:rFonts w:ascii="Times New Roman" w:hAnsi="Times New Roman" w:cs="Times New Roman"/>
-          <w:b/>
-          <w:bCs/>
-        </w:rPr>
-        <w:t>No</w:t>
-      </w:r>
-    </w:p>
-    <w:p>
-      <w:pPr>
-        <w:pStyle w:val="ListParagraph"/>
-        <w:numPr>
-          <w:ilvl w:val="2"/>
-          <w:numId w:val="7"/>
-        </w:numPr>
-        <w:rPr>
-          <w:rFonts w:ascii="Times New Roman" w:hAnsi="Times New Roman" w:cs="Times New Roman"/>
-        </w:rPr>
-      </w:pPr>
-      <w:r>
-        <w:rPr>
-          <w:rFonts w:ascii="Times New Roman" w:hAnsi="Times New Roman" w:cs="Times New Roman"/>
-        </w:rPr>
-        <w:t xml:space="preserve">Move markers: </w:t>
-      </w:r>
-      <w:r>
-        <w:rPr>
-          <w:rFonts w:ascii="Times New Roman" w:hAnsi="Times New Roman" w:cs="Times New Roman"/>
-          <w:b/>
-          <w:bCs/>
-        </w:rPr>
-        <w:t>Y-, Z-axes</w:t>
-      </w:r>
-    </w:p>
-    <w:p>
-      <w:pPr>
-        <w:pStyle w:val="ListParagraph"/>
-        <w:numPr>
-          <w:ilvl w:val="0"/>
-          <w:numId w:val="7"/>
-        </w:numPr>
-        <w:rPr>
-          <w:rFonts w:ascii="Times New Roman" w:hAnsi="Times New Roman" w:cs="Times New Roman"/>
-        </w:rPr>
-      </w:pPr>
-      <w:r>
-        <w:rPr>
-          <w:rFonts w:ascii="Times New Roman" w:hAnsi="Times New Roman" w:cs="Times New Roman"/>
-        </w:rPr>
-        <w:t xml:space="preserve">Save this settings file as </w:t>
-      </w:r>
-      <w:r>
-        <w:rPr>
-          <w:rFonts w:ascii="Times New Roman" w:hAnsi="Times New Roman" w:cs="Times New Roman"/>
-          <w:b/>
-          <w:bCs/>
-        </w:rPr>
-        <w:t>JMPSettingsV2.xml</w:t>
-      </w:r>
-      <w:r>
-        <w:rPr>
-          <w:rFonts w:ascii="Times New Roman" w:hAnsi="Times New Roman" w:cs="Times New Roman"/>
-        </w:rPr>
-        <w:t>.</w:t>
-      </w:r>
-    </w:p>
-    <w:p>
-      <w:pPr>
-        <w:pStyle w:val="ListParagraph"/>
-        <w:numPr>
-          <w:ilvl w:val="0"/>
-          <w:numId w:val="7"/>
-        </w:numPr>
-        <w:rPr>
-          <w:rFonts w:ascii="Times New Roman" w:hAnsi="Times New Roman" w:cs="Times New Roman"/>
-        </w:rPr>
-      </w:pPr>
-      <w:r>
-        <w:rPr>
-          <w:rFonts w:ascii="Times New Roman" w:hAnsi="Times New Roman" w:cs="Times New Roman"/>
-        </w:rPr>
-        <w:t xml:space="preserve">Open </w:t>
-      </w:r>
-      <w:r>
-        <w:rPr>
-          <w:rFonts w:ascii="Times New Roman" w:hAnsi="Times New Roman" w:cs="Times New Roman"/>
-          <w:b/>
-          <w:bCs/>
-        </w:rPr>
-        <w:t>JMPSettingsV2.xml</w:t>
-      </w:r>
-      <w:r>
-        <w:rPr>
-          <w:rFonts w:ascii="Times New Roman" w:hAnsi="Times New Roman" w:cs="Times New Roman"/>
-          <w:b/>
-          <w:bCs/>
-        </w:rPr>
-        <w:t xml:space="preserve"> </w:t>
-      </w:r>
-      <w:r>
-        <w:rPr>
-          <w:rFonts w:ascii="Times New Roman" w:hAnsi="Times New Roman" w:cs="Times New Roman"/>
-        </w:rPr>
-        <w:t xml:space="preserve">in a text editor of your choice. </w:t>
-      </w:r>
-    </w:p>
-    <w:p>
-      <w:pPr>
-        <w:pStyle w:val="ListParagraph"/>
-        <w:numPr>
-          <w:ilvl w:val="0"/>
-          <w:numId w:val="7"/>
-        </w:numPr>
-        <w:rPr>
-          <w:rFonts w:ascii="Times New Roman" w:hAnsi="Times New Roman" w:cs="Times New Roman"/>
-        </w:rPr>
-      </w:pPr>
-      <w:r>
-        <w:rPr>
-          <w:rFonts w:ascii="Times New Roman" w:hAnsi="Times New Roman" w:cs="Times New Roman"/>
-        </w:rPr>
-        <w:lastRenderedPageBreak/>
-        <w:t xml:space="preserve">Inside your </w:t>
-      </w:r>
-      <w:r>
-        <w:rPr>
-          <w:rFonts w:ascii="Courier New" w:hAnsi="Courier New" w:cs="Courier New"/>
-          <w:color w:val="0000FF"/>
-        </w:rPr>
-        <w:t>&lt;</w:t>
-      </w:r>
-      <w:r>
-        <w:rPr>
-          <w:rFonts w:ascii="Courier New" w:hAnsi="Courier New" w:cs="Courier New"/>
-          <w:color w:val="0000FF"/>
-        </w:rPr>
-        <w:t>JMPTask</w:t>
-      </w:r>
-      <w:r>
-        <w:rPr>
-          <w:rFonts w:ascii="Courier New" w:hAnsi="Courier New" w:cs="Courier New"/>
-          <w:color w:val="0000FF"/>
-        </w:rPr>
-        <w:t>&gt;</w:t>
-      </w:r>
-      <w:r>
-        <w:rPr>
-          <w:rFonts w:ascii="Courier New" w:hAnsi="Courier New" w:cs="Courier New"/>
-          <w:color w:val="0000FF"/>
-        </w:rPr>
-        <w:t xml:space="preserve"> </w:t>
-      </w:r>
-      <w:r>
-        <w:rPr>
-          <w:rFonts w:ascii="Times New Roman" w:hAnsi="Times New Roman" w:cs="Times New Roman"/>
-          <w:b/>
-          <w:bCs/>
-        </w:rPr>
-        <w:t>All Joints</w:t>
-      </w:r>
-      <w:r>
-        <w:rPr>
-          <w:rFonts w:ascii="Times New Roman" w:hAnsi="Times New Roman" w:cs="Times New Roman"/>
-        </w:rPr>
-        <w:t>, copy and paste:</w:t>
-      </w:r>
-    </w:p>
-    <w:tbl>
-      <w:tblPr>
-        <w:tblStyle w:val="TableGrid"/>
-        <w:tblW w:w="0" w:type="auto"/>
-        <w:tblLook w:val="04A0" w:firstRow="1" w:lastRow="0" w:firstColumn="1" w:lastColumn="0" w:noHBand="0" w:noVBand="1"/>
-      </w:tblPr>
-      <w:tblGrid>
-        <w:gridCol w:w="9350"/>
-      </w:tblGrid>
-      <w:tr>
-        <w:tc>
-          <w:tcPr>
-            <w:tcW w:w="9350" w:type="dxa"/>
-          </w:tcPr>
-          <w:p>
-            <w:pPr>
-              <w:rPr>
-                <w:rFonts w:ascii="Courier New" w:hAnsi="Courier New" w:cs="Courier New"/>
-              </w:rPr>
-            </w:pPr>
-            <w:r>
-              <w:rPr>
-                <w:rFonts w:ascii="Courier New" w:hAnsi="Courier New" w:cs="Courier New"/>
-                <w:color w:val="0000FF"/>
-                <w:sz w:val="20"/>
-                <w:szCs w:val="20"/>
-              </w:rPr>
-              <w:t>&lt;marker_names&gt;</w:t>
-            </w:r>
-            <w:r>
-              <w:t xml:space="preserve"> </w:t>
-            </w:r>
-            <w:r>
-              <w:rPr>
-                <w:rFonts w:ascii="Courier New" w:hAnsi="Courier New" w:cs="Courier New"/>
-                <w:sz w:val="20"/>
-                <w:szCs w:val="20"/>
-              </w:rPr>
-              <w:t xml:space="preserve">R_Asis L_Asis Sacral R_Thigh_Lateral R_Thigh_Superior R_Thigh_Inferior R_Shank_Superior R_Shank_Inferior R_Shank_Lateral R_Heel R_Midfoot_Superior R_Midfoot_Lateral </w:t>
-            </w:r>
-            <w:r>
-              <w:rPr>
-                <w:rFonts w:ascii="Courier New" w:hAnsi="Courier New" w:cs="Courier New"/>
-                <w:color w:val="0000FF"/>
-                <w:sz w:val="20"/>
-                <w:szCs w:val="20"/>
-              </w:rPr>
-              <w:t>&lt;</w:t>
-            </w:r>
-            <w:r>
-              <w:rPr>
-                <w:rFonts w:ascii="Courier New" w:hAnsi="Courier New" w:cs="Courier New"/>
-                <w:color w:val="0000FF"/>
-                <w:sz w:val="20"/>
-                <w:szCs w:val="20"/>
-              </w:rPr>
-              <w:t>/</w:t>
-            </w:r>
-            <w:r>
-              <w:rPr>
-                <w:rFonts w:ascii="Courier New" w:hAnsi="Courier New" w:cs="Courier New"/>
-                <w:color w:val="0000FF"/>
-                <w:sz w:val="20"/>
-                <w:szCs w:val="20"/>
-              </w:rPr>
-              <w:t>marker_names&gt;</w:t>
-            </w:r>
-          </w:p>
-        </w:tc>
-      </w:tr>
-    </w:tbl>
-    <w:p>
-      <w:pPr>
-        <w:pStyle w:val="ListParagraph"/>
-        <w:numPr>
-          <w:ilvl w:val="0"/>
-          <w:numId w:val="7"/>
-        </w:numPr>
-        <w:rPr>
-          <w:rFonts w:ascii="Times New Roman" w:hAnsi="Times New Roman" w:cs="Times New Roman"/>
-        </w:rPr>
-      </w:pPr>
-      <w:r>
-        <w:rPr>
-          <w:rFonts w:ascii="Times New Roman" w:hAnsi="Times New Roman" w:cs="Times New Roman"/>
-        </w:rPr>
-        <w:t>This JMP run takes too long to run for the workshop</w:t>
-      </w:r>
-      <w:r>
-        <w:rPr>
-          <w:rFonts w:ascii="Times New Roman" w:hAnsi="Times New Roman" w:cs="Times New Roman"/>
-        </w:rPr>
-        <w:t xml:space="preserve">, so premade results are in </w:t>
-      </w:r>
-      <w:r>
-        <w:rPr>
-          <w:rFonts w:ascii="Times New Roman" w:hAnsi="Times New Roman" w:cs="Times New Roman"/>
-          <w:b/>
-          <w:bCs/>
-        </w:rPr>
-        <w:t>CompletedSettingsFiles</w:t>
-      </w:r>
-    </w:p>
-    <w:p>
-      <w:pPr>
-        <w:pStyle w:val="ListParagraph"/>
-        <w:numPr>
-          <w:ilvl w:val="0"/>
-          <w:numId w:val="7"/>
-        </w:numPr>
-        <w:rPr>
-          <w:rFonts w:ascii="Times New Roman" w:hAnsi="Times New Roman" w:cs="Times New Roman"/>
-        </w:rPr>
-      </w:pPr>
-      <w:r>
-        <w:rPr>
-          <w:rFonts w:ascii="Times New Roman" w:hAnsi="Times New Roman" w:cs="Times New Roman"/>
-        </w:rPr>
-        <w:t xml:space="preserve">To see premade results from a full simultaneous simulation, copy and paste </w:t>
-      </w:r>
-      <w:r>
-        <w:rPr>
-          <w:rFonts w:ascii="Times New Roman" w:hAnsi="Times New Roman" w:cs="Times New Roman"/>
-          <w:b/>
-          <w:bCs/>
-        </w:rPr>
-        <w:t>CompletedSettingsFiles\</w:t>
-      </w:r>
-      <w:r>
-        <w:rPr>
-          <w:rFonts w:ascii="Times New Roman" w:hAnsi="Times New Roman" w:cs="Times New Roman"/>
-          <w:b/>
-          <w:bCs/>
-        </w:rPr>
-        <w:t>JMPSettingsV</w:t>
-      </w:r>
-      <w:r>
-        <w:rPr>
-          <w:rFonts w:ascii="Times New Roman" w:hAnsi="Times New Roman" w:cs="Times New Roman"/>
-          <w:b/>
-          <w:bCs/>
-        </w:rPr>
-        <w:t>2</w:t>
-      </w:r>
-      <w:r>
-        <w:rPr>
-          <w:rFonts w:ascii="Times New Roman" w:hAnsi="Times New Roman" w:cs="Times New Roman"/>
-          <w:b/>
-          <w:bCs/>
-        </w:rPr>
-        <w:t xml:space="preserve">.xml </w:t>
-      </w:r>
-      <w:r>
-        <w:rPr>
-          <w:rFonts w:ascii="Times New Roman" w:hAnsi="Times New Roman" w:cs="Times New Roman"/>
-        </w:rPr>
-        <w:t xml:space="preserve">and </w:t>
-      </w:r>
-      <w:r>
-        <w:rPr>
-          <w:rFonts w:ascii="Times New Roman" w:hAnsi="Times New Roman" w:cs="Times New Roman"/>
-          <w:b/>
-          <w:bCs/>
-        </w:rPr>
-        <w:t>CompletedSettingsFiles\</w:t>
-      </w:r>
-      <w:r>
-        <w:rPr>
-          <w:rFonts w:ascii="Times New Roman" w:hAnsi="Times New Roman" w:cs="Times New Roman"/>
-          <w:b/>
-          <w:bCs/>
-        </w:rPr>
-        <w:t>UF_Subject_3_scaled_JMPV</w:t>
-      </w:r>
-      <w:r>
-        <w:rPr>
-          <w:rFonts w:ascii="Times New Roman" w:hAnsi="Times New Roman" w:cs="Times New Roman"/>
-          <w:b/>
-          <w:bCs/>
-        </w:rPr>
-        <w:t>2</w:t>
-      </w:r>
-      <w:r>
-        <w:rPr>
-          <w:rFonts w:ascii="Times New Roman" w:hAnsi="Times New Roman" w:cs="Times New Roman"/>
-          <w:b/>
-          <w:bCs/>
-        </w:rPr>
-        <w:t>.osim</w:t>
-      </w:r>
-      <w:r>
-        <w:rPr>
-          <w:rFonts w:ascii="Times New Roman" w:hAnsi="Times New Roman" w:cs="Times New Roman"/>
-        </w:rPr>
-        <w:t xml:space="preserve"> into your working directory. Then run the MATLAB section labelled </w:t>
-      </w:r>
-      <w:r>
-        <w:rPr>
-          <w:rFonts w:ascii="Times New Roman" w:hAnsi="Times New Roman" w:cs="Times New Roman"/>
-          <w:b/>
-          <w:bCs/>
-        </w:rPr>
-        <w:t>Run</w:t>
-      </w:r>
-      <w:r>
-        <w:rPr>
-          <w:rFonts w:ascii="Times New Roman" w:hAnsi="Times New Roman" w:cs="Times New Roman"/>
-          <w:b/>
-          <w:bCs/>
-        </w:rPr>
-        <w:t xml:space="preserve"> JMP V2</w:t>
-      </w:r>
-      <w:r>
-        <w:rPr>
-          <w:rFonts w:ascii="Times New Roman" w:hAnsi="Times New Roman" w:cs="Times New Roman"/>
-        </w:rPr>
-        <w:t>.</w:t>
       </w:r>
     </w:p>
     <w:sectPr>

</xml_diff>

<commit_message>
JMP Classroom distribution ready
</commit_message>
<xml_diff>
--- a/Step-1-Joint-Model-Personalization/JointModelPersonalizationTutorial.docx
+++ b/Step-1-Joint-Model-Personalization/JointModelPersonalizationTutorial.docx
@@ -983,7 +983,15 @@
           <w:b/>
           <w:bCs/>
         </w:rPr>
-        <w:t>Scale Hips</w:t>
+        <w:t xml:space="preserve">Scale </w:t>
+      </w:r>
+      <w:r>
+        <w:rPr>
+          <w:rFonts w:ascii="Times New Roman" w:hAnsi="Times New Roman" w:cs="Times New Roman"/>
+          <w:b/>
+          <w:bCs/>
+        </w:rPr>
+        <w:t>Pelvis</w:t>
       </w:r>
     </w:p>
     <w:p>
@@ -1055,7 +1063,15 @@
           <w:b/>
           <w:bCs/>
         </w:rPr>
-        <w:t>GaitTrial_marker</w:t>
+        <w:t>BothHips</w:t>
+      </w:r>
+      <w:r>
+        <w:rPr>
+          <w:rFonts w:ascii="Times New Roman" w:hAnsi="Times New Roman" w:cs="Times New Roman"/>
+          <w:b/>
+          <w:bCs/>
+        </w:rPr>
+        <w:t>_marker</w:t>
       </w:r>
       <w:r>
         <w:rPr>
@@ -1111,7 +1127,31 @@
           <w:b/>
           <w:bCs/>
         </w:rPr>
-        <w:t>R_Thigh_Lateral R_Thigh_Superior R_Thigh_Inferior R_Asis L_Asis Sacral</w:t>
+        <w:t xml:space="preserve">R_Thigh_Lateral R_Thigh_Superior R_Thigh_Inferior </w:t>
+      </w:r>
+      <w:r>
+        <w:rPr>
+          <w:rFonts w:ascii="Times New Roman" w:hAnsi="Times New Roman" w:cs="Times New Roman"/>
+          <w:b/>
+          <w:bCs/>
+        </w:rPr>
+        <w:t>L_Thigh_Lateral L_Thigh_Superior L_Thigh_Inferior</w:t>
+      </w:r>
+      <w:r>
+        <w:rPr>
+          <w:rFonts w:ascii="Times New Roman" w:hAnsi="Times New Roman" w:cs="Times New Roman"/>
+          <w:b/>
+          <w:bCs/>
+        </w:rPr>
+        <w:t xml:space="preserve"> </w:t>
+      </w:r>
+      <w:r>
+        <w:rPr>
+          <w:rFonts w:ascii="Times New Roman" w:hAnsi="Times New Roman" w:cs="Times New Roman"/>
+          <w:b/>
+          <w:bCs/>
+        </w:rPr>
+        <w:t>R_Asis L_Asis Sacral</w:t>
       </w:r>
     </w:p>
     <w:p>
@@ -1207,31 +1247,7 @@
           <w:b/>
           <w:bCs/>
         </w:rPr>
-        <w:t>Y-</w:t>
-      </w:r>
-      <w:r>
-        <w:rPr>
-          <w:rFonts w:ascii="Times New Roman" w:hAnsi="Times New Roman" w:cs="Times New Roman"/>
-          <w:b/>
-          <w:bCs/>
-        </w:rPr>
-        <w:t>, Z-</w:t>
-      </w:r>
-      <w:r>
-        <w:rPr>
-          <w:rFonts w:ascii="Times New Roman" w:hAnsi="Times New Roman" w:cs="Times New Roman"/>
-          <w:b/>
-          <w:bCs/>
-        </w:rPr>
-        <w:t>ax</w:t>
-      </w:r>
-      <w:r>
-        <w:rPr>
-          <w:rFonts w:ascii="Times New Roman" w:hAnsi="Times New Roman" w:cs="Times New Roman"/>
-          <w:b/>
-          <w:bCs/>
-        </w:rPr>
-        <w:t>es</w:t>
+        <w:t>None</w:t>
       </w:r>
     </w:p>
     <w:p>
@@ -1293,6 +1309,7 @@
         <w:rPr>
           <w:rFonts w:ascii="Times New Roman" w:hAnsi="Times New Roman" w:cs="Times New Roman"/>
         </w:rPr>
+        <w:lastRenderedPageBreak/>
         <w:t xml:space="preserve">Select the </w:t>
       </w:r>
       <w:r>
@@ -1375,7 +1392,6 @@
           <w:rFonts w:ascii="Times New Roman" w:eastAsia="Times New Roman" w:hAnsi="Times New Roman" w:cs="Times New Roman"/>
           <w14:ligatures w14:val="none"/>
         </w:rPr>
-        <w:lastRenderedPageBreak/>
         <w:t xml:space="preserve">Choose the </w:t>
       </w:r>
       <w:r>
@@ -1999,15 +2015,39 @@
           <w:b/>
           <w:bCs/>
         </w:rPr>
-        <w:t>Y- ax</w:t>
-      </w:r>
-      <w:r>
-        <w:rPr>
-          <w:rFonts w:ascii="Times New Roman" w:hAnsi="Times New Roman" w:cs="Times New Roman"/>
-          <w:b/>
-          <w:bCs/>
-        </w:rPr>
-        <w:t>is</w:t>
+        <w:t>Y-</w:t>
+      </w:r>
+      <w:r>
+        <w:rPr>
+          <w:rFonts w:ascii="Times New Roman" w:hAnsi="Times New Roman" w:cs="Times New Roman"/>
+          <w:b/>
+          <w:bCs/>
+        </w:rPr>
+        <w:t>, Z-</w:t>
+      </w:r>
+      <w:r>
+        <w:rPr>
+          <w:rFonts w:ascii="Times New Roman" w:hAnsi="Times New Roman" w:cs="Times New Roman"/>
+          <w:b/>
+          <w:bCs/>
+        </w:rPr>
+        <w:t xml:space="preserve"> ax</w:t>
+      </w:r>
+      <w:r>
+        <w:rPr>
+          <w:rFonts w:ascii="Times New Roman" w:hAnsi="Times New Roman" w:cs="Times New Roman"/>
+          <w:b/>
+          <w:bCs/>
+        </w:rPr>
+        <w:t>e</w:t>
+      </w:r>
+      <w:r>
+        <w:rPr>
+          <w:rFonts w:ascii="Times New Roman" w:hAnsi="Times New Roman" w:cs="Times New Roman"/>
+          <w:b/>
+          <w:bCs/>
+        </w:rPr>
+        <w:t>s</w:t>
       </w:r>
     </w:p>
     <w:p>
@@ -2061,15 +2101,39 @@
           <w:b/>
           <w:bCs/>
         </w:rPr>
-        <w:t>Y- ax</w:t>
-      </w:r>
-      <w:r>
-        <w:rPr>
-          <w:rFonts w:ascii="Times New Roman" w:hAnsi="Times New Roman" w:cs="Times New Roman"/>
-          <w:b/>
-          <w:bCs/>
-        </w:rPr>
-        <w:t>is</w:t>
+        <w:t>Y-</w:t>
+      </w:r>
+      <w:r>
+        <w:rPr>
+          <w:rFonts w:ascii="Times New Roman" w:hAnsi="Times New Roman" w:cs="Times New Roman"/>
+          <w:b/>
+          <w:bCs/>
+        </w:rPr>
+        <w:t>, Z-</w:t>
+      </w:r>
+      <w:r>
+        <w:rPr>
+          <w:rFonts w:ascii="Times New Roman" w:hAnsi="Times New Roman" w:cs="Times New Roman"/>
+          <w:b/>
+          <w:bCs/>
+        </w:rPr>
+        <w:t xml:space="preserve"> ax</w:t>
+      </w:r>
+      <w:r>
+        <w:rPr>
+          <w:rFonts w:ascii="Times New Roman" w:hAnsi="Times New Roman" w:cs="Times New Roman"/>
+          <w:b/>
+          <w:bCs/>
+        </w:rPr>
+        <w:t>e</w:t>
+      </w:r>
+      <w:r>
+        <w:rPr>
+          <w:rFonts w:ascii="Times New Roman" w:hAnsi="Times New Roman" w:cs="Times New Roman"/>
+          <w:b/>
+          <w:bCs/>
+        </w:rPr>
+        <w:t>s</w:t>
       </w:r>
     </w:p>
     <w:p>
@@ -2137,7 +2201,23 @@
           <w:b/>
           <w:bCs/>
         </w:rPr>
-        <w:t>JMPSettingsV1.xml</w:t>
+        <w:t>JMPSettings</w:t>
+      </w:r>
+      <w:r>
+        <w:rPr>
+          <w:rFonts w:ascii="Times New Roman" w:hAnsi="Times New Roman" w:cs="Times New Roman"/>
+          <w:b/>
+          <w:bCs/>
+        </w:rPr>
+        <w:t>Sequential</w:t>
+      </w:r>
+      <w:r>
+        <w:rPr>
+          <w:rFonts w:ascii="Times New Roman" w:hAnsi="Times New Roman" w:cs="Times New Roman"/>
+          <w:b/>
+          <w:bCs/>
+        </w:rPr>
+        <w:t>.xml</w:t>
       </w:r>
       <w:r>
         <w:rPr>
@@ -2420,37 +2500,6 @@
         </w:numPr>
         <w:rPr>
           <w:rFonts w:ascii="Times New Roman" w:hAnsi="Times New Roman" w:cs="Times New Roman"/>
-        </w:rPr>
-      </w:pPr>
-      <w:r>
-        <w:rPr>
-          <w:rFonts w:ascii="Times New Roman" w:hAnsi="Times New Roman" w:cs="Times New Roman"/>
-        </w:rPr>
-        <w:t>With the section selected, press shift+enter to run a section.</w:t>
-      </w:r>
-    </w:p>
-    <w:p>
-      <w:pPr>
-        <w:pStyle w:val="ListParagraph"/>
-        <w:numPr>
-          <w:ilvl w:val="1"/>
-          <w:numId w:val="4"/>
-        </w:numPr>
-        <w:rPr>
-          <w:rFonts w:ascii="Times New Roman" w:hAnsi="Times New Roman" w:cs="Times New Roman"/>
-        </w:rPr>
-      </w:pPr>
-      <w:r>
-        <w:rPr>
-          <w:rFonts w:ascii="Times New Roman" w:hAnsi="Times New Roman" w:cs="Times New Roman"/>
-        </w:rPr>
-        <w:t>This JMP run will take a few minutes to run.</w:t>
-      </w:r>
-    </w:p>
-    <w:p>
-      <w:pPr>
-        <w:rPr>
-          <w:rFonts w:ascii="Times New Roman" w:hAnsi="Times New Roman" w:cs="Times New Roman"/>
           <w:sz w:val="32"/>
           <w:szCs w:val="32"/>
         </w:rPr>
@@ -2458,6 +2507,12 @@
       <w:r>
         <w:rPr>
           <w:rFonts w:ascii="Times New Roman" w:hAnsi="Times New Roman" w:cs="Times New Roman"/>
+        </w:rPr>
+        <w:t>With the section selected, press shift+enter to run a section.</w:t>
+      </w:r>
+      <w:r>
+        <w:rPr>
+          <w:rFonts w:ascii="Times New Roman" w:hAnsi="Times New Roman" w:cs="Times New Roman"/>
           <w:sz w:val="32"/>
           <w:szCs w:val="32"/>
         </w:rPr>
@@ -2888,7 +2943,23 @@
           <w:b/>
           <w:bCs/>
         </w:rPr>
-        <w:t>AnkleKneeGaitConcatenated_markers</w:t>
+        <w:t>AnkleKnee</w:t>
+      </w:r>
+      <w:r>
+        <w:rPr>
+          <w:rFonts w:ascii="Times New Roman" w:hAnsi="Times New Roman" w:cs="Times New Roman"/>
+          <w:b/>
+          <w:bCs/>
+        </w:rPr>
+        <w:t>Hips</w:t>
+      </w:r>
+      <w:r>
+        <w:rPr>
+          <w:rFonts w:ascii="Times New Roman" w:hAnsi="Times New Roman" w:cs="Times New Roman"/>
+          <w:b/>
+          <w:bCs/>
+        </w:rPr>
+        <w:t>GaitConcatenated_markers</w:t>
       </w:r>
       <w:r>
         <w:rPr>
@@ -2944,7 +3015,31 @@
           <w:b/>
           <w:bCs/>
         </w:rPr>
-        <w:t>R_Asis L_Asis Sacral R_Thigh_Lateral R_Thigh_Superior R_Thigh_Inferior R_Shank_Superior R_Shank_Inferior R_Shank_Lateral R_Heel R_Midfoot_Superior R_Midfoot_Lateral</w:t>
+        <w:t>R_Asis L_Asis Sacral R_Thigh_Lateral R_Thigh_Superior R_Thigh_Inferior</w:t>
+      </w:r>
+      <w:r>
+        <w:rPr>
+          <w:rFonts w:ascii="Times New Roman" w:hAnsi="Times New Roman" w:cs="Times New Roman"/>
+          <w:b/>
+          <w:bCs/>
+        </w:rPr>
+        <w:t xml:space="preserve"> </w:t>
+      </w:r>
+      <w:r>
+        <w:rPr>
+          <w:rFonts w:ascii="Times New Roman" w:hAnsi="Times New Roman" w:cs="Times New Roman"/>
+          <w:b/>
+          <w:bCs/>
+        </w:rPr>
+        <w:t>L_Thigh_Lateral L_Thigh_Superior L_Thigh_Inferior</w:t>
+      </w:r>
+      <w:r>
+        <w:rPr>
+          <w:rFonts w:ascii="Times New Roman" w:hAnsi="Times New Roman" w:cs="Times New Roman"/>
+          <w:b/>
+          <w:bCs/>
+        </w:rPr>
+        <w:t xml:space="preserve"> R_Shank_Superior R_Shank_Inferior R_Shank_Lateral R_Heel R_Midfoot_Superior R_Midfoot_Lateral</w:t>
       </w:r>
     </w:p>
     <w:p>
@@ -3020,6 +3115,7 @@
         <w:rPr>
           <w:rFonts w:ascii="Times New Roman" w:hAnsi="Times New Roman" w:cs="Times New Roman"/>
         </w:rPr>
+        <w:lastRenderedPageBreak/>
         <w:t xml:space="preserve">Parent frame translation: </w:t>
       </w:r>
       <w:r>
@@ -3046,7 +3142,6 @@
         <w:rPr>
           <w:rFonts w:ascii="Times New Roman" w:hAnsi="Times New Roman" w:cs="Times New Roman"/>
         </w:rPr>
-        <w:lastRenderedPageBreak/>
         <w:t xml:space="preserve">Parent frame rotation: </w:t>
       </w:r>
       <w:r>
@@ -3217,15 +3312,39 @@
           <w:b/>
           <w:bCs/>
         </w:rPr>
-        <w:t>Y- ax</w:t>
-      </w:r>
-      <w:r>
-        <w:rPr>
-          <w:rFonts w:ascii="Times New Roman" w:hAnsi="Times New Roman" w:cs="Times New Roman"/>
-          <w:b/>
-          <w:bCs/>
-        </w:rPr>
-        <w:t>is</w:t>
+        <w:t>Y-</w:t>
+      </w:r>
+      <w:r>
+        <w:rPr>
+          <w:rFonts w:ascii="Times New Roman" w:hAnsi="Times New Roman" w:cs="Times New Roman"/>
+          <w:b/>
+          <w:bCs/>
+        </w:rPr>
+        <w:t>, Z-</w:t>
+      </w:r>
+      <w:r>
+        <w:rPr>
+          <w:rFonts w:ascii="Times New Roman" w:hAnsi="Times New Roman" w:cs="Times New Roman"/>
+          <w:b/>
+          <w:bCs/>
+        </w:rPr>
+        <w:t xml:space="preserve"> ax</w:t>
+      </w:r>
+      <w:r>
+        <w:rPr>
+          <w:rFonts w:ascii="Times New Roman" w:hAnsi="Times New Roman" w:cs="Times New Roman"/>
+          <w:b/>
+          <w:bCs/>
+        </w:rPr>
+        <w:t>e</w:t>
+      </w:r>
+      <w:r>
+        <w:rPr>
+          <w:rFonts w:ascii="Times New Roman" w:hAnsi="Times New Roman" w:cs="Times New Roman"/>
+          <w:b/>
+          <w:bCs/>
+        </w:rPr>
+        <w:t>s</w:t>
       </w:r>
     </w:p>
     <w:p>
@@ -3277,15 +3396,39 @@
           <w:b/>
           <w:bCs/>
         </w:rPr>
-        <w:t>Y- ax</w:t>
-      </w:r>
-      <w:r>
-        <w:rPr>
-          <w:rFonts w:ascii="Times New Roman" w:hAnsi="Times New Roman" w:cs="Times New Roman"/>
-          <w:b/>
-          <w:bCs/>
-        </w:rPr>
-        <w:t>is</w:t>
+        <w:t>Y-</w:t>
+      </w:r>
+      <w:r>
+        <w:rPr>
+          <w:rFonts w:ascii="Times New Roman" w:hAnsi="Times New Roman" w:cs="Times New Roman"/>
+          <w:b/>
+          <w:bCs/>
+        </w:rPr>
+        <w:t>, Z-</w:t>
+      </w:r>
+      <w:r>
+        <w:rPr>
+          <w:rFonts w:ascii="Times New Roman" w:hAnsi="Times New Roman" w:cs="Times New Roman"/>
+          <w:b/>
+          <w:bCs/>
+        </w:rPr>
+        <w:t xml:space="preserve"> ax</w:t>
+      </w:r>
+      <w:r>
+        <w:rPr>
+          <w:rFonts w:ascii="Times New Roman" w:hAnsi="Times New Roman" w:cs="Times New Roman"/>
+          <w:b/>
+          <w:bCs/>
+        </w:rPr>
+        <w:t>e</w:t>
+      </w:r>
+      <w:r>
+        <w:rPr>
+          <w:rFonts w:ascii="Times New Roman" w:hAnsi="Times New Roman" w:cs="Times New Roman"/>
+          <w:b/>
+          <w:bCs/>
+        </w:rPr>
+        <w:t>s</w:t>
       </w:r>
     </w:p>
     <w:p>
@@ -3535,31 +3678,7 @@
           <w:b/>
           <w:bCs/>
         </w:rPr>
-        <w:t>Y-</w:t>
-      </w:r>
-      <w:r>
-        <w:rPr>
-          <w:rFonts w:ascii="Times New Roman" w:hAnsi="Times New Roman" w:cs="Times New Roman"/>
-          <w:b/>
-          <w:bCs/>
-        </w:rPr>
-        <w:t>, Z-</w:t>
-      </w:r>
-      <w:r>
-        <w:rPr>
-          <w:rFonts w:ascii="Times New Roman" w:hAnsi="Times New Roman" w:cs="Times New Roman"/>
-          <w:b/>
-          <w:bCs/>
-        </w:rPr>
-        <w:t>ax</w:t>
-      </w:r>
-      <w:r>
-        <w:rPr>
-          <w:rFonts w:ascii="Times New Roman" w:hAnsi="Times New Roman" w:cs="Times New Roman"/>
-          <w:b/>
-          <w:bCs/>
-        </w:rPr>
-        <w:t>es</w:t>
+        <w:t>None</w:t>
       </w:r>
     </w:p>
     <w:p>
@@ -3655,7 +3774,21 @@
           <w:b/>
           <w:bCs/>
         </w:rPr>
-        <w:t>Y-, Z-axes</w:t>
+        <w:t>X-,</w:t>
+      </w:r>
+      <w:r>
+        <w:rPr>
+          <w:rFonts w:ascii="Times New Roman" w:hAnsi="Times New Roman" w:cs="Times New Roman"/>
+        </w:rPr>
+        <w:t xml:space="preserve"> </w:t>
+      </w:r>
+      <w:r>
+        <w:rPr>
+          <w:rFonts w:ascii="Times New Roman" w:hAnsi="Times New Roman" w:cs="Times New Roman"/>
+          <w:b/>
+          <w:bCs/>
+        </w:rPr>
+        <w:t>Y- axes</w:t>
       </w:r>
     </w:p>
     <w:p>
@@ -3759,7 +3892,21 @@
           <w:b/>
           <w:bCs/>
         </w:rPr>
-        <w:t>Y-, Z-axes</w:t>
+        <w:t>X-,</w:t>
+      </w:r>
+      <w:r>
+        <w:rPr>
+          <w:rFonts w:ascii="Times New Roman" w:hAnsi="Times New Roman" w:cs="Times New Roman"/>
+        </w:rPr>
+        <w:t xml:space="preserve"> </w:t>
+      </w:r>
+      <w:r>
+        <w:rPr>
+          <w:rFonts w:ascii="Times New Roman" w:hAnsi="Times New Roman" w:cs="Times New Roman"/>
+          <w:b/>
+          <w:bCs/>
+        </w:rPr>
+        <w:t>Y-axes</w:t>
       </w:r>
     </w:p>
     <w:p>
@@ -3893,6 +4040,74 @@
         </w:rPr>
         <w:t>CompletedSettingsFiles</w:t>
       </w:r>
+    </w:p>
+    <w:p>
+      <w:pPr>
+        <w:rPr>
+          <w:rFonts w:ascii="Times New Roman" w:hAnsi="Times New Roman" w:cs="Times New Roman"/>
+          <w:sz w:val="32"/>
+          <w:szCs w:val="32"/>
+        </w:rPr>
+      </w:pPr>
+      <w:r>
+        <w:rPr>
+          <w:rFonts w:ascii="Times New Roman" w:hAnsi="Times New Roman" w:cs="Times New Roman"/>
+          <w:sz w:val="32"/>
+          <w:szCs w:val="32"/>
+        </w:rPr>
+        <w:t>Questions</w:t>
+      </w:r>
+      <w:r>
+        <w:rPr>
+          <w:rFonts w:ascii="Times New Roman" w:hAnsi="Times New Roman" w:cs="Times New Roman"/>
+          <w:sz w:val="32"/>
+          <w:szCs w:val="32"/>
+        </w:rPr>
+        <w:t>:</w:t>
+      </w:r>
+    </w:p>
+    <w:p>
+      <w:pPr>
+        <w:pStyle w:val="ListParagraph"/>
+        <w:numPr>
+          <w:ilvl w:val="0"/>
+          <w:numId w:val="13"/>
+        </w:numPr>
+        <w:rPr>
+          <w:rFonts w:ascii="Times New Roman" w:hAnsi="Times New Roman" w:cs="Times New Roman"/>
+        </w:rPr>
+      </w:pPr>
+      <w:r>
+        <w:rPr>
+          <w:rFonts w:ascii="Times New Roman" w:hAnsi="Times New Roman" w:cs="Times New Roman"/>
+        </w:rPr>
+        <w:t>Briefly explain the pros and cons of a simultaneous JMP run</w:t>
+      </w:r>
+    </w:p>
+    <w:p>
+      <w:pPr>
+        <w:pStyle w:val="ListParagraph"/>
+        <w:numPr>
+          <w:ilvl w:val="0"/>
+          <w:numId w:val="13"/>
+        </w:numPr>
+        <w:rPr>
+          <w:rFonts w:ascii="Times New Roman" w:hAnsi="Times New Roman" w:cs="Times New Roman"/>
+        </w:rPr>
+      </w:pPr>
+      <w:r>
+        <w:rPr>
+          <w:rFonts w:ascii="Times New Roman" w:hAnsi="Times New Roman" w:cs="Times New Roman"/>
+        </w:rPr>
+        <w:t>Was the calibration for the simultaneous JMP run better or worse than the sequential JMP run?</w:t>
+      </w:r>
+    </w:p>
+    <w:p>
+      <w:pPr>
+        <w:rPr>
+          <w:rFonts w:ascii="Times New Roman" w:hAnsi="Times New Roman" w:cs="Times New Roman"/>
+        </w:rPr>
+      </w:pPr>
     </w:p>
     <w:sectPr>
       <w:pgSz w:w="12240" w:h="15840"/>
@@ -4251,6 +4466,119 @@
     </w:lvl>
   </w:abstractNum>
   <w:abstractNum w:abstractNumId="4" w15:restartNumberingAfterBreak="0">
+    <w:nsid w:val="16752C90"/>
+    <w:multiLevelType w:val="hybridMultilevel"/>
+    <w:tmpl w:val="9E04AB1C"/>
+    <w:lvl w:ilvl="0" w:tplc="FFFFFFFF">
+      <w:start w:val="1"/>
+      <w:numFmt w:val="decimal"/>
+      <w:lvlText w:val="%1."/>
+      <w:lvlJc w:val="left"/>
+      <w:pPr>
+        <w:ind w:left="720" w:hanging="360"/>
+      </w:pPr>
+      <w:rPr>
+        <w:rFonts w:hint="default"/>
+      </w:rPr>
+    </w:lvl>
+    <w:lvl w:ilvl="1" w:tplc="FFFFFFFF" w:tentative="1">
+      <w:start w:val="1"/>
+      <w:numFmt w:val="bullet"/>
+      <w:lvlText w:val="o"/>
+      <w:lvlJc w:val="left"/>
+      <w:pPr>
+        <w:ind w:left="1440" w:hanging="360"/>
+      </w:pPr>
+      <w:rPr>
+        <w:rFonts w:ascii="Courier New" w:hAnsi="Courier New" w:cs="Courier New" w:hint="default"/>
+      </w:rPr>
+    </w:lvl>
+    <w:lvl w:ilvl="2" w:tplc="FFFFFFFF" w:tentative="1">
+      <w:start w:val="1"/>
+      <w:numFmt w:val="bullet"/>
+      <w:lvlText w:val=""/>
+      <w:lvlJc w:val="left"/>
+      <w:pPr>
+        <w:ind w:left="2160" w:hanging="360"/>
+      </w:pPr>
+      <w:rPr>
+        <w:rFonts w:ascii="Wingdings" w:hAnsi="Wingdings" w:hint="default"/>
+      </w:rPr>
+    </w:lvl>
+    <w:lvl w:ilvl="3" w:tplc="FFFFFFFF" w:tentative="1">
+      <w:start w:val="1"/>
+      <w:numFmt w:val="bullet"/>
+      <w:lvlText w:val=""/>
+      <w:lvlJc w:val="left"/>
+      <w:pPr>
+        <w:ind w:left="2880" w:hanging="360"/>
+      </w:pPr>
+      <w:rPr>
+        <w:rFonts w:ascii="Symbol" w:hAnsi="Symbol" w:hint="default"/>
+      </w:rPr>
+    </w:lvl>
+    <w:lvl w:ilvl="4" w:tplc="FFFFFFFF" w:tentative="1">
+      <w:start w:val="1"/>
+      <w:numFmt w:val="bullet"/>
+      <w:lvlText w:val="o"/>
+      <w:lvlJc w:val="left"/>
+      <w:pPr>
+        <w:ind w:left="3600" w:hanging="360"/>
+      </w:pPr>
+      <w:rPr>
+        <w:rFonts w:ascii="Courier New" w:hAnsi="Courier New" w:cs="Courier New" w:hint="default"/>
+      </w:rPr>
+    </w:lvl>
+    <w:lvl w:ilvl="5" w:tplc="FFFFFFFF" w:tentative="1">
+      <w:start w:val="1"/>
+      <w:numFmt w:val="bullet"/>
+      <w:lvlText w:val=""/>
+      <w:lvlJc w:val="left"/>
+      <w:pPr>
+        <w:ind w:left="4320" w:hanging="360"/>
+      </w:pPr>
+      <w:rPr>
+        <w:rFonts w:ascii="Wingdings" w:hAnsi="Wingdings" w:hint="default"/>
+      </w:rPr>
+    </w:lvl>
+    <w:lvl w:ilvl="6" w:tplc="FFFFFFFF" w:tentative="1">
+      <w:start w:val="1"/>
+      <w:numFmt w:val="bullet"/>
+      <w:lvlText w:val=""/>
+      <w:lvlJc w:val="left"/>
+      <w:pPr>
+        <w:ind w:left="5040" w:hanging="360"/>
+      </w:pPr>
+      <w:rPr>
+        <w:rFonts w:ascii="Symbol" w:hAnsi="Symbol" w:hint="default"/>
+      </w:rPr>
+    </w:lvl>
+    <w:lvl w:ilvl="7" w:tplc="FFFFFFFF" w:tentative="1">
+      <w:start w:val="1"/>
+      <w:numFmt w:val="bullet"/>
+      <w:lvlText w:val="o"/>
+      <w:lvlJc w:val="left"/>
+      <w:pPr>
+        <w:ind w:left="5760" w:hanging="360"/>
+      </w:pPr>
+      <w:rPr>
+        <w:rFonts w:ascii="Courier New" w:hAnsi="Courier New" w:cs="Courier New" w:hint="default"/>
+      </w:rPr>
+    </w:lvl>
+    <w:lvl w:ilvl="8" w:tplc="FFFFFFFF" w:tentative="1">
+      <w:start w:val="1"/>
+      <w:numFmt w:val="bullet"/>
+      <w:lvlText w:val=""/>
+      <w:lvlJc w:val="left"/>
+      <w:pPr>
+        <w:ind w:left="6480" w:hanging="360"/>
+      </w:pPr>
+      <w:rPr>
+        <w:rFonts w:ascii="Wingdings" w:hAnsi="Wingdings" w:hint="default"/>
+      </w:rPr>
+    </w:lvl>
+  </w:abstractNum>
+  <w:abstractNum w:abstractNumId="5" w15:restartNumberingAfterBreak="0">
     <w:nsid w:val="2CA159DE"/>
     <w:multiLevelType w:val="hybridMultilevel"/>
     <w:tmpl w:val="E30E35C0"/>
@@ -4336,7 +4664,7 @@
       </w:pPr>
     </w:lvl>
   </w:abstractNum>
-  <w:abstractNum w:abstractNumId="5" w15:restartNumberingAfterBreak="0">
+  <w:abstractNum w:abstractNumId="6" w15:restartNumberingAfterBreak="0">
     <w:nsid w:val="31D97E26"/>
     <w:multiLevelType w:val="hybridMultilevel"/>
     <w:tmpl w:val="9CF4B840"/>
@@ -4422,7 +4750,7 @@
       </w:pPr>
     </w:lvl>
   </w:abstractNum>
-  <w:abstractNum w:abstractNumId="6" w15:restartNumberingAfterBreak="0">
+  <w:abstractNum w:abstractNumId="7" w15:restartNumberingAfterBreak="0">
     <w:nsid w:val="38D169EE"/>
     <w:multiLevelType w:val="hybridMultilevel"/>
     <w:tmpl w:val="9E04AB1C"/>
@@ -4535,7 +4863,7 @@
       </w:rPr>
     </w:lvl>
   </w:abstractNum>
-  <w:abstractNum w:abstractNumId="7" w15:restartNumberingAfterBreak="0">
+  <w:abstractNum w:abstractNumId="8" w15:restartNumberingAfterBreak="0">
     <w:nsid w:val="4A417328"/>
     <w:multiLevelType w:val="hybridMultilevel"/>
     <w:tmpl w:val="07E8CC82"/>
@@ -4621,7 +4949,7 @@
       </w:pPr>
     </w:lvl>
   </w:abstractNum>
-  <w:abstractNum w:abstractNumId="8" w15:restartNumberingAfterBreak="0">
+  <w:abstractNum w:abstractNumId="9" w15:restartNumberingAfterBreak="0">
     <w:nsid w:val="514F18DC"/>
     <w:multiLevelType w:val="hybridMultilevel"/>
     <w:tmpl w:val="B96AB9AA"/>
@@ -4734,7 +5062,7 @@
       </w:rPr>
     </w:lvl>
   </w:abstractNum>
-  <w:abstractNum w:abstractNumId="9" w15:restartNumberingAfterBreak="0">
+  <w:abstractNum w:abstractNumId="10" w15:restartNumberingAfterBreak="0">
     <w:nsid w:val="59305FF2"/>
     <w:multiLevelType w:val="hybridMultilevel"/>
     <w:tmpl w:val="780CC902"/>
@@ -4825,7 +5153,7 @@
       </w:pPr>
     </w:lvl>
   </w:abstractNum>
-  <w:abstractNum w:abstractNumId="10" w15:restartNumberingAfterBreak="0">
+  <w:abstractNum w:abstractNumId="11" w15:restartNumberingAfterBreak="0">
     <w:nsid w:val="674C1FEA"/>
     <w:multiLevelType w:val="hybridMultilevel"/>
     <w:tmpl w:val="05420128"/>
@@ -4911,7 +5239,7 @@
       </w:pPr>
     </w:lvl>
   </w:abstractNum>
-  <w:abstractNum w:abstractNumId="11" w15:restartNumberingAfterBreak="0">
+  <w:abstractNum w:abstractNumId="12" w15:restartNumberingAfterBreak="0">
     <w:nsid w:val="7160520B"/>
     <w:multiLevelType w:val="hybridMultilevel"/>
     <w:tmpl w:val="AE160C9C"/>
@@ -5009,22 +5337,22 @@
     <w:abstractNumId w:val="3"/>
   </w:num>
   <w:num w:numId="2" w16cid:durableId="585381013">
-    <w:abstractNumId w:val="11"/>
+    <w:abstractNumId w:val="12"/>
   </w:num>
   <w:num w:numId="3" w16cid:durableId="1643778553">
-    <w:abstractNumId w:val="5"/>
+    <w:abstractNumId w:val="6"/>
   </w:num>
   <w:num w:numId="4" w16cid:durableId="1311180436">
     <w:abstractNumId w:val="2"/>
   </w:num>
   <w:num w:numId="5" w16cid:durableId="1214073174">
-    <w:abstractNumId w:val="4"/>
+    <w:abstractNumId w:val="5"/>
   </w:num>
   <w:num w:numId="6" w16cid:durableId="820846370">
-    <w:abstractNumId w:val="9"/>
+    <w:abstractNumId w:val="10"/>
   </w:num>
   <w:num w:numId="7" w16cid:durableId="305281182">
-    <w:abstractNumId w:val="10"/>
+    <w:abstractNumId w:val="11"/>
   </w:num>
   <w:num w:numId="8" w16cid:durableId="579102639">
     <w:abstractNumId w:val="0"/>
@@ -5033,13 +5361,16 @@
     <w:abstractNumId w:val="1"/>
   </w:num>
   <w:num w:numId="10" w16cid:durableId="617689472">
+    <w:abstractNumId w:val="8"/>
+  </w:num>
+  <w:num w:numId="11" w16cid:durableId="938373456">
+    <w:abstractNumId w:val="9"/>
+  </w:num>
+  <w:num w:numId="12" w16cid:durableId="493105160">
     <w:abstractNumId w:val="7"/>
   </w:num>
-  <w:num w:numId="11" w16cid:durableId="938373456">
-    <w:abstractNumId w:val="8"/>
-  </w:num>
-  <w:num w:numId="12" w16cid:durableId="493105160">
-    <w:abstractNumId w:val="6"/>
+  <w:num w:numId="13" w16cid:durableId="1096096778">
+    <w:abstractNumId w:val="4"/>
   </w:num>
 </w:numbering>
 </file>

</xml_diff>